<commit_message>
arreglo de doc student2
</commit_message>
<xml_diff>
--- a/reports/D02/Student #2/planning and progress report.docx
+++ b/reports/D02/Student #2/planning and progress report.docx
@@ -20808,6 +20808,2031 @@
         </w:rPr>
         <w:t xml:space="preserve"> role:</w:t>
       </w:r>
+    </w:p>
+    <w:tbl>
+      <w:tblPr>
+        <w:tblStyle w:val="Tablaconcuadrcula"/>
+        <w:tblW w:w="0" w:type="auto"/>
+        <w:tblBorders>
+          <w:top w:val="none" w:sz="0" w:space="0" w:color="auto"/>
+          <w:left w:val="none" w:sz="0" w:space="0" w:color="auto"/>
+          <w:bottom w:val="none" w:sz="0" w:space="0" w:color="auto"/>
+          <w:right w:val="none" w:sz="0" w:space="0" w:color="auto"/>
+          <w:insideH w:val="none" w:sz="0" w:space="0" w:color="auto"/>
+          <w:insideV w:val="none" w:sz="0" w:space="0" w:color="auto"/>
+        </w:tblBorders>
+        <w:tblLook w:val="04A0" w:firstRow="1" w:lastRow="0" w:firstColumn="1" w:lastColumn="0" w:noHBand="0" w:noVBand="1"/>
+      </w:tblPr>
+      <w:tblGrid>
+        <w:gridCol w:w="3006"/>
+        <w:gridCol w:w="3006"/>
+        <w:gridCol w:w="3007"/>
+      </w:tblGrid>
+      <w:tr>
+        <w:tc>
+          <w:tcPr>
+            <w:tcW w:w="3006" w:type="dxa"/>
+            <w:tcBorders>
+              <w:top w:val="single" w:sz="4" w:space="0" w:color="auto"/>
+              <w:left w:val="single" w:sz="4" w:space="0" w:color="auto"/>
+              <w:bottom w:val="single" w:sz="4" w:space="0" w:color="auto"/>
+              <w:right w:val="single" w:sz="4" w:space="0" w:color="auto"/>
+            </w:tcBorders>
+            <w:shd w:val="clear" w:color="auto" w:fill="B6DDE8" w:themeFill="accent5" w:themeFillTint="66"/>
+          </w:tcPr>
+          <w:p>
+            <w:pPr>
+              <w:spacing w:before="240" w:after="240"/>
+              <w:rPr>
+                <w:rFonts w:asciiTheme="minorHAnsi" w:hAnsiTheme="minorHAnsi" w:cstheme="majorHAnsi"/>
+                <w:b/>
+                <w:sz w:val="24"/>
+                <w:szCs w:val="24"/>
+              </w:rPr>
+            </w:pPr>
+            <w:proofErr w:type="spellStart"/>
+            <w:r>
+              <w:rPr>
+                <w:rFonts w:asciiTheme="minorHAnsi" w:hAnsiTheme="minorHAnsi" w:cstheme="majorHAnsi"/>
+                <w:b/>
+                <w:sz w:val="24"/>
+                <w:szCs w:val="24"/>
+              </w:rPr>
+              <w:t>Task</w:t>
+            </w:r>
+            <w:proofErr w:type="spellEnd"/>
+          </w:p>
+        </w:tc>
+        <w:tc>
+          <w:tcPr>
+            <w:tcW w:w="3006" w:type="dxa"/>
+            <w:tcBorders>
+              <w:top w:val="single" w:sz="4" w:space="0" w:color="auto"/>
+              <w:left w:val="single" w:sz="4" w:space="0" w:color="auto"/>
+              <w:bottom w:val="single" w:sz="4" w:space="0" w:color="auto"/>
+              <w:right w:val="single" w:sz="4" w:space="0" w:color="auto"/>
+            </w:tcBorders>
+            <w:shd w:val="clear" w:color="auto" w:fill="B6DDE8" w:themeFill="accent5" w:themeFillTint="66"/>
+          </w:tcPr>
+          <w:p>
+            <w:pPr>
+              <w:spacing w:before="240" w:after="240"/>
+              <w:rPr>
+                <w:rFonts w:asciiTheme="minorHAnsi" w:hAnsiTheme="minorHAnsi" w:cstheme="majorHAnsi"/>
+                <w:b/>
+                <w:sz w:val="24"/>
+                <w:szCs w:val="24"/>
+              </w:rPr>
+            </w:pPr>
+            <w:r>
+              <w:rPr>
+                <w:rFonts w:asciiTheme="minorHAnsi" w:hAnsiTheme="minorHAnsi" w:cstheme="majorHAnsi"/>
+                <w:b/>
+                <w:sz w:val="24"/>
+                <w:szCs w:val="24"/>
+              </w:rPr>
+              <w:t>Role</w:t>
+            </w:r>
+          </w:p>
+        </w:tc>
+        <w:tc>
+          <w:tcPr>
+            <w:tcW w:w="3007" w:type="dxa"/>
+            <w:tcBorders>
+              <w:top w:val="single" w:sz="4" w:space="0" w:color="auto"/>
+              <w:left w:val="single" w:sz="4" w:space="0" w:color="auto"/>
+              <w:bottom w:val="single" w:sz="4" w:space="0" w:color="auto"/>
+              <w:right w:val="single" w:sz="4" w:space="0" w:color="auto"/>
+            </w:tcBorders>
+            <w:shd w:val="clear" w:color="auto" w:fill="B6DDE8" w:themeFill="accent5" w:themeFillTint="66"/>
+          </w:tcPr>
+          <w:p>
+            <w:pPr>
+              <w:spacing w:before="240" w:after="240"/>
+              <w:rPr>
+                <w:rFonts w:asciiTheme="minorHAnsi" w:hAnsiTheme="minorHAnsi" w:cstheme="majorHAnsi"/>
+                <w:b/>
+                <w:sz w:val="24"/>
+                <w:szCs w:val="24"/>
+              </w:rPr>
+            </w:pPr>
+            <w:proofErr w:type="spellStart"/>
+            <w:r>
+              <w:rPr>
+                <w:rFonts w:asciiTheme="minorHAnsi" w:hAnsiTheme="minorHAnsi" w:cstheme="majorHAnsi"/>
+                <w:b/>
+                <w:sz w:val="24"/>
+                <w:szCs w:val="24"/>
+              </w:rPr>
+              <w:t>Estimated</w:t>
+            </w:r>
+            <w:proofErr w:type="spellEnd"/>
+            <w:r>
+              <w:rPr>
+                <w:rFonts w:asciiTheme="minorHAnsi" w:hAnsiTheme="minorHAnsi" w:cstheme="majorHAnsi"/>
+                <w:b/>
+                <w:sz w:val="24"/>
+                <w:szCs w:val="24"/>
+              </w:rPr>
+              <w:t xml:space="preserve"> </w:t>
+            </w:r>
+            <w:proofErr w:type="spellStart"/>
+            <w:r>
+              <w:rPr>
+                <w:rFonts w:asciiTheme="minorHAnsi" w:hAnsiTheme="minorHAnsi" w:cstheme="majorHAnsi"/>
+                <w:b/>
+                <w:sz w:val="24"/>
+                <w:szCs w:val="24"/>
+              </w:rPr>
+              <w:t>Hours</w:t>
+            </w:r>
+            <w:proofErr w:type="spellEnd"/>
+          </w:p>
+        </w:tc>
+      </w:tr>
+      <w:tr>
+        <w:tc>
+          <w:tcPr>
+            <w:tcW w:w="3006" w:type="dxa"/>
+            <w:tcBorders>
+              <w:top w:val="single" w:sz="4" w:space="0" w:color="auto"/>
+              <w:left w:val="single" w:sz="4" w:space="0" w:color="auto"/>
+              <w:bottom w:val="single" w:sz="4" w:space="0" w:color="auto"/>
+              <w:right w:val="single" w:sz="4" w:space="0" w:color="auto"/>
+            </w:tcBorders>
+          </w:tcPr>
+          <w:p>
+            <w:pPr>
+              <w:spacing w:before="240" w:after="240"/>
+              <w:rPr>
+                <w:rFonts w:asciiTheme="minorHAnsi" w:hAnsiTheme="minorHAnsi" w:cstheme="majorHAnsi"/>
+                <w:bCs/>
+                <w:sz w:val="24"/>
+                <w:szCs w:val="24"/>
+              </w:rPr>
+            </w:pPr>
+            <w:proofErr w:type="spellStart"/>
+            <w:r>
+              <w:rPr>
+                <w:rFonts w:asciiTheme="minorHAnsi" w:hAnsiTheme="minorHAnsi" w:cstheme="majorHAnsi"/>
+                <w:bCs/>
+                <w:sz w:val="24"/>
+                <w:szCs w:val="24"/>
+              </w:rPr>
+              <w:t>Modify</w:t>
+            </w:r>
+            <w:proofErr w:type="spellEnd"/>
+            <w:r>
+              <w:rPr>
+                <w:rFonts w:asciiTheme="minorHAnsi" w:hAnsiTheme="minorHAnsi" w:cstheme="majorHAnsi"/>
+                <w:bCs/>
+                <w:sz w:val="24"/>
+                <w:szCs w:val="24"/>
+              </w:rPr>
+              <w:t xml:space="preserve"> </w:t>
+            </w:r>
+            <w:proofErr w:type="spellStart"/>
+            <w:r>
+              <w:rPr>
+                <w:rFonts w:asciiTheme="minorHAnsi" w:hAnsiTheme="minorHAnsi" w:cstheme="majorHAnsi"/>
+                <w:bCs/>
+                <w:sz w:val="24"/>
+                <w:szCs w:val="24"/>
+              </w:rPr>
+              <w:t>the</w:t>
+            </w:r>
+            <w:proofErr w:type="spellEnd"/>
+            <w:r>
+              <w:rPr>
+                <w:rFonts w:asciiTheme="minorHAnsi" w:hAnsiTheme="minorHAnsi" w:cstheme="majorHAnsi"/>
+                <w:bCs/>
+                <w:sz w:val="24"/>
+                <w:szCs w:val="24"/>
+              </w:rPr>
+              <w:t xml:space="preserve"> </w:t>
+            </w:r>
+            <w:proofErr w:type="spellStart"/>
+            <w:r>
+              <w:rPr>
+                <w:rFonts w:asciiTheme="minorHAnsi" w:hAnsiTheme="minorHAnsi" w:cstheme="majorHAnsi"/>
+                <w:bCs/>
+                <w:sz w:val="24"/>
+                <w:szCs w:val="24"/>
+              </w:rPr>
+              <w:t>anonymou</w:t>
+            </w:r>
+            <w:proofErr w:type="spellEnd"/>
+            <w:r>
+              <w:rPr>
+                <w:rFonts w:asciiTheme="minorHAnsi" w:hAnsiTheme="minorHAnsi" w:cstheme="majorHAnsi"/>
+                <w:bCs/>
+                <w:sz w:val="24"/>
+                <w:szCs w:val="24"/>
+              </w:rPr>
+              <w:t xml:space="preserve"> </w:t>
+            </w:r>
+            <w:proofErr w:type="spellStart"/>
+            <w:r>
+              <w:rPr>
+                <w:rFonts w:asciiTheme="minorHAnsi" w:hAnsiTheme="minorHAnsi" w:cstheme="majorHAnsi"/>
+                <w:bCs/>
+                <w:sz w:val="24"/>
+                <w:szCs w:val="24"/>
+              </w:rPr>
+              <w:t>menu</w:t>
+            </w:r>
+            <w:proofErr w:type="spellEnd"/>
+          </w:p>
+        </w:tc>
+        <w:tc>
+          <w:tcPr>
+            <w:tcW w:w="3006" w:type="dxa"/>
+            <w:tcBorders>
+              <w:top w:val="single" w:sz="4" w:space="0" w:color="auto"/>
+              <w:left w:val="single" w:sz="4" w:space="0" w:color="auto"/>
+              <w:bottom w:val="single" w:sz="4" w:space="0" w:color="auto"/>
+              <w:right w:val="single" w:sz="4" w:space="0" w:color="auto"/>
+            </w:tcBorders>
+          </w:tcPr>
+          <w:p>
+            <w:pPr>
+              <w:spacing w:before="240" w:after="240"/>
+              <w:rPr>
+                <w:rFonts w:asciiTheme="minorHAnsi" w:hAnsiTheme="minorHAnsi" w:cstheme="majorHAnsi"/>
+                <w:b/>
+                <w:sz w:val="24"/>
+                <w:szCs w:val="24"/>
+              </w:rPr>
+            </w:pPr>
+            <w:proofErr w:type="spellStart"/>
+            <w:r>
+              <w:rPr>
+                <w:rFonts w:asciiTheme="minorHAnsi" w:hAnsiTheme="minorHAnsi" w:cstheme="majorHAnsi"/>
+                <w:sz w:val="24"/>
+                <w:szCs w:val="24"/>
+              </w:rPr>
+              <w:t>Developer</w:t>
+            </w:r>
+            <w:proofErr w:type="spellEnd"/>
+            <w:r>
+              <w:rPr>
+                <w:rFonts w:asciiTheme="minorHAnsi" w:hAnsiTheme="minorHAnsi" w:cstheme="majorHAnsi"/>
+                <w:sz w:val="24"/>
+                <w:szCs w:val="24"/>
+              </w:rPr>
+              <w:t xml:space="preserve"> (Nora Peñaloza)</w:t>
+            </w:r>
+          </w:p>
+        </w:tc>
+        <w:tc>
+          <w:tcPr>
+            <w:tcW w:w="3007" w:type="dxa"/>
+            <w:tcBorders>
+              <w:top w:val="single" w:sz="4" w:space="0" w:color="auto"/>
+              <w:left w:val="single" w:sz="4" w:space="0" w:color="auto"/>
+              <w:bottom w:val="single" w:sz="4" w:space="0" w:color="auto"/>
+              <w:right w:val="single" w:sz="4" w:space="0" w:color="auto"/>
+            </w:tcBorders>
+          </w:tcPr>
+          <w:tbl>
+            <w:tblPr>
+              <w:tblW w:w="0" w:type="auto"/>
+              <w:tblCellSpacing w:w="15" w:type="dxa"/>
+              <w:tblCellMar>
+                <w:top w:w="15" w:type="dxa"/>
+                <w:left w:w="15" w:type="dxa"/>
+                <w:bottom w:w="15" w:type="dxa"/>
+                <w:right w:w="15" w:type="dxa"/>
+              </w:tblCellMar>
+              <w:tblLook w:val="04A0" w:firstRow="1" w:lastRow="0" w:firstColumn="1" w:lastColumn="0" w:noHBand="0" w:noVBand="1"/>
+            </w:tblPr>
+            <w:tblGrid>
+              <w:gridCol w:w="96"/>
+            </w:tblGrid>
+            <w:tr>
+              <w:trPr>
+                <w:tblCellSpacing w:w="15" w:type="dxa"/>
+              </w:trPr>
+              <w:tc>
+                <w:tcPr>
+                  <w:tcW w:w="0" w:type="auto"/>
+                  <w:vAlign w:val="center"/>
+                  <w:hideMark/>
+                </w:tcPr>
+                <w:p>
+                  <w:pPr>
+                    <w:spacing w:line="240" w:lineRule="auto"/>
+                    <w:rPr>
+                      <w:rFonts w:asciiTheme="minorHAnsi" w:eastAsia="Times New Roman" w:hAnsiTheme="minorHAnsi" w:cstheme="majorHAnsi"/>
+                      <w:sz w:val="24"/>
+                      <w:szCs w:val="24"/>
+                      <w:lang w:val="es-ES"/>
+                    </w:rPr>
+                  </w:pPr>
+                </w:p>
+              </w:tc>
+            </w:tr>
+          </w:tbl>
+          <w:p>
+            <w:pPr>
+              <w:rPr>
+                <w:rFonts w:asciiTheme="minorHAnsi" w:eastAsia="Times New Roman" w:hAnsiTheme="minorHAnsi" w:cstheme="majorHAnsi"/>
+                <w:vanish/>
+                <w:sz w:val="24"/>
+                <w:szCs w:val="24"/>
+                <w:lang w:val="es-ES"/>
+              </w:rPr>
+            </w:pPr>
+          </w:p>
+          <w:tbl>
+            <w:tblPr>
+              <w:tblW w:w="0" w:type="auto"/>
+              <w:tblCellSpacing w:w="15" w:type="dxa"/>
+              <w:tblCellMar>
+                <w:top w:w="15" w:type="dxa"/>
+                <w:left w:w="15" w:type="dxa"/>
+                <w:bottom w:w="15" w:type="dxa"/>
+                <w:right w:w="15" w:type="dxa"/>
+              </w:tblCellMar>
+              <w:tblLook w:val="04A0" w:firstRow="1" w:lastRow="0" w:firstColumn="1" w:lastColumn="0" w:noHBand="0" w:noVBand="1"/>
+            </w:tblPr>
+            <w:tblGrid>
+              <w:gridCol w:w="405"/>
+            </w:tblGrid>
+            <w:tr>
+              <w:trPr>
+                <w:tblCellSpacing w:w="15" w:type="dxa"/>
+              </w:trPr>
+              <w:tc>
+                <w:tcPr>
+                  <w:tcW w:w="0" w:type="auto"/>
+                  <w:vAlign w:val="center"/>
+                  <w:hideMark/>
+                </w:tcPr>
+                <w:p>
+                  <w:pPr>
+                    <w:spacing w:line="240" w:lineRule="auto"/>
+                    <w:rPr>
+                      <w:rFonts w:asciiTheme="minorHAnsi" w:eastAsia="Times New Roman" w:hAnsiTheme="minorHAnsi" w:cstheme="majorHAnsi"/>
+                      <w:sz w:val="24"/>
+                      <w:szCs w:val="24"/>
+                      <w:lang w:val="es-ES"/>
+                    </w:rPr>
+                  </w:pPr>
+                  <w:r>
+                    <w:rPr>
+                      <w:rFonts w:asciiTheme="minorHAnsi" w:eastAsia="Times New Roman" w:hAnsiTheme="minorHAnsi" w:cstheme="majorHAnsi"/>
+                      <w:sz w:val="24"/>
+                      <w:szCs w:val="24"/>
+                      <w:lang w:val="es-ES"/>
+                    </w:rPr>
+                    <w:t>0.5</w:t>
+                  </w:r>
+                </w:p>
+              </w:tc>
+            </w:tr>
+          </w:tbl>
+          <w:p>
+            <w:pPr>
+              <w:spacing w:before="240" w:after="240"/>
+              <w:rPr>
+                <w:rFonts w:asciiTheme="minorHAnsi" w:hAnsiTheme="minorHAnsi" w:cstheme="majorHAnsi"/>
+                <w:b/>
+                <w:sz w:val="24"/>
+                <w:szCs w:val="24"/>
+              </w:rPr>
+            </w:pPr>
+          </w:p>
+        </w:tc>
+      </w:tr>
+      <w:tr>
+        <w:tc>
+          <w:tcPr>
+            <w:tcW w:w="3006" w:type="dxa"/>
+            <w:tcBorders>
+              <w:top w:val="single" w:sz="4" w:space="0" w:color="auto"/>
+              <w:left w:val="single" w:sz="4" w:space="0" w:color="auto"/>
+              <w:bottom w:val="single" w:sz="4" w:space="0" w:color="auto"/>
+              <w:right w:val="single" w:sz="4" w:space="0" w:color="auto"/>
+            </w:tcBorders>
+          </w:tcPr>
+          <w:p>
+            <w:pPr>
+              <w:spacing w:before="240" w:after="240"/>
+              <w:rPr>
+                <w:rFonts w:asciiTheme="minorHAnsi" w:hAnsiTheme="minorHAnsi" w:cstheme="majorHAnsi"/>
+                <w:b/>
+                <w:sz w:val="24"/>
+                <w:szCs w:val="24"/>
+              </w:rPr>
+            </w:pPr>
+            <w:proofErr w:type="spellStart"/>
+            <w:r>
+              <w:rPr>
+                <w:rFonts w:asciiTheme="minorHAnsi" w:hAnsiTheme="minorHAnsi" w:cstheme="majorHAnsi"/>
+                <w:sz w:val="24"/>
+                <w:szCs w:val="24"/>
+              </w:rPr>
+              <w:t>Provide</w:t>
+            </w:r>
+            <w:proofErr w:type="spellEnd"/>
+            <w:r>
+              <w:rPr>
+                <w:rFonts w:asciiTheme="minorHAnsi" w:hAnsiTheme="minorHAnsi" w:cstheme="majorHAnsi"/>
+                <w:sz w:val="24"/>
+                <w:szCs w:val="24"/>
+              </w:rPr>
+              <w:t xml:space="preserve"> a link </w:t>
+            </w:r>
+            <w:proofErr w:type="spellStart"/>
+            <w:r>
+              <w:rPr>
+                <w:rFonts w:asciiTheme="minorHAnsi" w:hAnsiTheme="minorHAnsi" w:cstheme="majorHAnsi"/>
+                <w:sz w:val="24"/>
+                <w:szCs w:val="24"/>
+              </w:rPr>
+              <w:t>to</w:t>
+            </w:r>
+            <w:proofErr w:type="spellEnd"/>
+            <w:r>
+              <w:rPr>
+                <w:rFonts w:asciiTheme="minorHAnsi" w:hAnsiTheme="minorHAnsi" w:cstheme="majorHAnsi"/>
+                <w:sz w:val="24"/>
+                <w:szCs w:val="24"/>
+              </w:rPr>
+              <w:t xml:space="preserve"> </w:t>
+            </w:r>
+            <w:proofErr w:type="spellStart"/>
+            <w:r>
+              <w:rPr>
+                <w:rFonts w:asciiTheme="minorHAnsi" w:hAnsiTheme="minorHAnsi" w:cstheme="majorHAnsi"/>
+                <w:sz w:val="24"/>
+                <w:szCs w:val="24"/>
+              </w:rPr>
+              <w:t>the</w:t>
+            </w:r>
+            <w:proofErr w:type="spellEnd"/>
+            <w:r>
+              <w:rPr>
+                <w:rFonts w:asciiTheme="minorHAnsi" w:hAnsiTheme="minorHAnsi" w:cstheme="majorHAnsi"/>
+                <w:sz w:val="24"/>
+                <w:szCs w:val="24"/>
+              </w:rPr>
+              <w:t xml:space="preserve"> GitHub </w:t>
+            </w:r>
+            <w:proofErr w:type="spellStart"/>
+            <w:r>
+              <w:rPr>
+                <w:rFonts w:asciiTheme="minorHAnsi" w:hAnsiTheme="minorHAnsi" w:cstheme="majorHAnsi"/>
+                <w:sz w:val="24"/>
+                <w:szCs w:val="24"/>
+              </w:rPr>
+              <w:t>planning</w:t>
+            </w:r>
+            <w:proofErr w:type="spellEnd"/>
+            <w:r>
+              <w:rPr>
+                <w:rFonts w:asciiTheme="minorHAnsi" w:hAnsiTheme="minorHAnsi" w:cstheme="majorHAnsi"/>
+                <w:sz w:val="24"/>
+                <w:szCs w:val="24"/>
+              </w:rPr>
+              <w:t xml:space="preserve"> </w:t>
+            </w:r>
+            <w:proofErr w:type="spellStart"/>
+            <w:r>
+              <w:rPr>
+                <w:rFonts w:asciiTheme="minorHAnsi" w:hAnsiTheme="minorHAnsi" w:cstheme="majorHAnsi"/>
+                <w:sz w:val="24"/>
+                <w:szCs w:val="24"/>
+              </w:rPr>
+              <w:t>dashboard</w:t>
+            </w:r>
+            <w:proofErr w:type="spellEnd"/>
+          </w:p>
+        </w:tc>
+        <w:tc>
+          <w:tcPr>
+            <w:tcW w:w="3006" w:type="dxa"/>
+            <w:tcBorders>
+              <w:top w:val="single" w:sz="4" w:space="0" w:color="auto"/>
+              <w:left w:val="single" w:sz="4" w:space="0" w:color="auto"/>
+              <w:bottom w:val="single" w:sz="4" w:space="0" w:color="auto"/>
+              <w:right w:val="single" w:sz="4" w:space="0" w:color="auto"/>
+            </w:tcBorders>
+          </w:tcPr>
+          <w:p>
+            <w:pPr>
+              <w:spacing w:before="240" w:after="240"/>
+              <w:rPr>
+                <w:rFonts w:asciiTheme="minorHAnsi" w:hAnsiTheme="minorHAnsi" w:cstheme="majorHAnsi"/>
+                <w:b/>
+                <w:sz w:val="24"/>
+                <w:szCs w:val="24"/>
+              </w:rPr>
+            </w:pPr>
+            <w:proofErr w:type="spellStart"/>
+            <w:r>
+              <w:rPr>
+                <w:rFonts w:asciiTheme="minorHAnsi" w:hAnsiTheme="minorHAnsi" w:cstheme="majorHAnsi"/>
+                <w:sz w:val="24"/>
+                <w:szCs w:val="24"/>
+              </w:rPr>
+              <w:t>Developer</w:t>
+            </w:r>
+            <w:proofErr w:type="spellEnd"/>
+            <w:r>
+              <w:rPr>
+                <w:rFonts w:asciiTheme="minorHAnsi" w:hAnsiTheme="minorHAnsi" w:cstheme="majorHAnsi"/>
+                <w:sz w:val="24"/>
+                <w:szCs w:val="24"/>
+              </w:rPr>
+              <w:t xml:space="preserve"> (Nora Peñaloza)</w:t>
+            </w:r>
+          </w:p>
+        </w:tc>
+        <w:tc>
+          <w:tcPr>
+            <w:tcW w:w="3007" w:type="dxa"/>
+            <w:tcBorders>
+              <w:top w:val="single" w:sz="4" w:space="0" w:color="auto"/>
+              <w:left w:val="single" w:sz="4" w:space="0" w:color="auto"/>
+              <w:bottom w:val="single" w:sz="4" w:space="0" w:color="auto"/>
+              <w:right w:val="single" w:sz="4" w:space="0" w:color="auto"/>
+            </w:tcBorders>
+          </w:tcPr>
+          <w:tbl>
+            <w:tblPr>
+              <w:tblW w:w="0" w:type="auto"/>
+              <w:tblCellSpacing w:w="15" w:type="dxa"/>
+              <w:tblCellMar>
+                <w:top w:w="15" w:type="dxa"/>
+                <w:left w:w="15" w:type="dxa"/>
+                <w:bottom w:w="15" w:type="dxa"/>
+                <w:right w:w="15" w:type="dxa"/>
+              </w:tblCellMar>
+              <w:tblLook w:val="04A0" w:firstRow="1" w:lastRow="0" w:firstColumn="1" w:lastColumn="0" w:noHBand="0" w:noVBand="1"/>
+            </w:tblPr>
+            <w:tblGrid>
+              <w:gridCol w:w="96"/>
+            </w:tblGrid>
+            <w:tr>
+              <w:trPr>
+                <w:tblCellSpacing w:w="15" w:type="dxa"/>
+              </w:trPr>
+              <w:tc>
+                <w:tcPr>
+                  <w:tcW w:w="0" w:type="auto"/>
+                  <w:vAlign w:val="center"/>
+                  <w:hideMark/>
+                </w:tcPr>
+                <w:p>
+                  <w:pPr>
+                    <w:spacing w:line="240" w:lineRule="auto"/>
+                    <w:rPr>
+                      <w:rFonts w:asciiTheme="minorHAnsi" w:eastAsia="Times New Roman" w:hAnsiTheme="minorHAnsi" w:cstheme="majorHAnsi"/>
+                      <w:sz w:val="24"/>
+                      <w:szCs w:val="24"/>
+                      <w:lang w:val="es-ES"/>
+                    </w:rPr>
+                  </w:pPr>
+                </w:p>
+              </w:tc>
+            </w:tr>
+          </w:tbl>
+          <w:p>
+            <w:pPr>
+              <w:rPr>
+                <w:rFonts w:asciiTheme="minorHAnsi" w:eastAsia="Times New Roman" w:hAnsiTheme="minorHAnsi" w:cstheme="majorHAnsi"/>
+                <w:vanish/>
+                <w:sz w:val="24"/>
+                <w:szCs w:val="24"/>
+                <w:lang w:val="es-ES"/>
+              </w:rPr>
+            </w:pPr>
+          </w:p>
+          <w:tbl>
+            <w:tblPr>
+              <w:tblW w:w="0" w:type="auto"/>
+              <w:tblCellSpacing w:w="15" w:type="dxa"/>
+              <w:tblCellMar>
+                <w:top w:w="15" w:type="dxa"/>
+                <w:left w:w="15" w:type="dxa"/>
+                <w:bottom w:w="15" w:type="dxa"/>
+                <w:right w:w="15" w:type="dxa"/>
+              </w:tblCellMar>
+              <w:tblLook w:val="04A0" w:firstRow="1" w:lastRow="0" w:firstColumn="1" w:lastColumn="0" w:noHBand="0" w:noVBand="1"/>
+            </w:tblPr>
+            <w:tblGrid>
+              <w:gridCol w:w="405"/>
+            </w:tblGrid>
+            <w:tr>
+              <w:trPr>
+                <w:tblCellSpacing w:w="15" w:type="dxa"/>
+              </w:trPr>
+              <w:tc>
+                <w:tcPr>
+                  <w:tcW w:w="0" w:type="auto"/>
+                  <w:vAlign w:val="center"/>
+                  <w:hideMark/>
+                </w:tcPr>
+                <w:p>
+                  <w:pPr>
+                    <w:spacing w:line="240" w:lineRule="auto"/>
+                    <w:rPr>
+                      <w:rFonts w:asciiTheme="minorHAnsi" w:eastAsia="Times New Roman" w:hAnsiTheme="minorHAnsi" w:cstheme="majorHAnsi"/>
+                      <w:sz w:val="24"/>
+                      <w:szCs w:val="24"/>
+                      <w:lang w:val="es-ES"/>
+                    </w:rPr>
+                  </w:pPr>
+                  <w:r>
+                    <w:rPr>
+                      <w:rFonts w:asciiTheme="minorHAnsi" w:eastAsia="Times New Roman" w:hAnsiTheme="minorHAnsi" w:cstheme="majorHAnsi"/>
+                      <w:sz w:val="24"/>
+                      <w:szCs w:val="24"/>
+                      <w:lang w:val="es-ES"/>
+                    </w:rPr>
+                    <w:t>0.5</w:t>
+                  </w:r>
+                </w:p>
+              </w:tc>
+            </w:tr>
+          </w:tbl>
+          <w:p>
+            <w:pPr>
+              <w:spacing w:before="240" w:after="240"/>
+              <w:rPr>
+                <w:rFonts w:asciiTheme="minorHAnsi" w:hAnsiTheme="minorHAnsi" w:cstheme="majorHAnsi"/>
+                <w:b/>
+                <w:sz w:val="24"/>
+                <w:szCs w:val="24"/>
+              </w:rPr>
+            </w:pPr>
+          </w:p>
+        </w:tc>
+      </w:tr>
+      <w:tr>
+        <w:tc>
+          <w:tcPr>
+            <w:tcW w:w="3006" w:type="dxa"/>
+            <w:tcBorders>
+              <w:top w:val="single" w:sz="4" w:space="0" w:color="auto"/>
+              <w:left w:val="single" w:sz="4" w:space="0" w:color="auto"/>
+              <w:bottom w:val="single" w:sz="4" w:space="0" w:color="auto"/>
+              <w:right w:val="single" w:sz="4" w:space="0" w:color="auto"/>
+            </w:tcBorders>
+          </w:tcPr>
+          <w:p>
+            <w:pPr>
+              <w:spacing w:before="240" w:after="240"/>
+              <w:rPr>
+                <w:rFonts w:asciiTheme="minorHAnsi" w:hAnsiTheme="minorHAnsi" w:cstheme="majorHAnsi"/>
+                <w:b/>
+                <w:sz w:val="24"/>
+                <w:szCs w:val="24"/>
+              </w:rPr>
+            </w:pPr>
+            <w:proofErr w:type="spellStart"/>
+            <w:r>
+              <w:rPr>
+                <w:rFonts w:asciiTheme="minorHAnsi" w:hAnsiTheme="minorHAnsi" w:cstheme="majorHAnsi"/>
+                <w:sz w:val="24"/>
+                <w:szCs w:val="24"/>
+              </w:rPr>
+              <w:t>Planning</w:t>
+            </w:r>
+            <w:proofErr w:type="spellEnd"/>
+            <w:r>
+              <w:rPr>
+                <w:rFonts w:asciiTheme="minorHAnsi" w:hAnsiTheme="minorHAnsi" w:cstheme="majorHAnsi"/>
+                <w:sz w:val="24"/>
+                <w:szCs w:val="24"/>
+              </w:rPr>
+              <w:t xml:space="preserve"> and </w:t>
+            </w:r>
+            <w:proofErr w:type="spellStart"/>
+            <w:r>
+              <w:rPr>
+                <w:rFonts w:asciiTheme="minorHAnsi" w:hAnsiTheme="minorHAnsi" w:cstheme="majorHAnsi"/>
+                <w:sz w:val="24"/>
+                <w:szCs w:val="24"/>
+              </w:rPr>
+              <w:t>Progress</w:t>
+            </w:r>
+            <w:proofErr w:type="spellEnd"/>
+            <w:r>
+              <w:rPr>
+                <w:rFonts w:asciiTheme="minorHAnsi" w:hAnsiTheme="minorHAnsi" w:cstheme="majorHAnsi"/>
+                <w:sz w:val="24"/>
+                <w:szCs w:val="24"/>
+              </w:rPr>
+              <w:t xml:space="preserve"> </w:t>
+            </w:r>
+            <w:proofErr w:type="spellStart"/>
+            <w:r>
+              <w:rPr>
+                <w:rFonts w:asciiTheme="minorHAnsi" w:hAnsiTheme="minorHAnsi" w:cstheme="majorHAnsi"/>
+                <w:sz w:val="24"/>
+                <w:szCs w:val="24"/>
+              </w:rPr>
+              <w:t>Report</w:t>
+            </w:r>
+            <w:proofErr w:type="spellEnd"/>
+          </w:p>
+        </w:tc>
+        <w:tc>
+          <w:tcPr>
+            <w:tcW w:w="3006" w:type="dxa"/>
+            <w:tcBorders>
+              <w:top w:val="single" w:sz="4" w:space="0" w:color="auto"/>
+              <w:left w:val="single" w:sz="4" w:space="0" w:color="auto"/>
+              <w:bottom w:val="single" w:sz="4" w:space="0" w:color="auto"/>
+              <w:right w:val="single" w:sz="4" w:space="0" w:color="auto"/>
+            </w:tcBorders>
+          </w:tcPr>
+          <w:p>
+            <w:pPr>
+              <w:spacing w:before="240" w:after="240"/>
+              <w:rPr>
+                <w:rFonts w:asciiTheme="minorHAnsi" w:hAnsiTheme="minorHAnsi" w:cstheme="majorHAnsi"/>
+                <w:b/>
+                <w:sz w:val="24"/>
+                <w:szCs w:val="24"/>
+              </w:rPr>
+            </w:pPr>
+            <w:proofErr w:type="spellStart"/>
+            <w:r>
+              <w:rPr>
+                <w:rFonts w:asciiTheme="minorHAnsi" w:hAnsiTheme="minorHAnsi" w:cstheme="majorHAnsi"/>
+                <w:sz w:val="24"/>
+                <w:szCs w:val="24"/>
+              </w:rPr>
+              <w:t>Developer</w:t>
+            </w:r>
+            <w:proofErr w:type="spellEnd"/>
+            <w:r>
+              <w:rPr>
+                <w:rFonts w:asciiTheme="minorHAnsi" w:hAnsiTheme="minorHAnsi" w:cstheme="majorHAnsi"/>
+                <w:sz w:val="24"/>
+                <w:szCs w:val="24"/>
+              </w:rPr>
+              <w:t xml:space="preserve"> (Nora Peñaloza)</w:t>
+            </w:r>
+          </w:p>
+        </w:tc>
+        <w:tc>
+          <w:tcPr>
+            <w:tcW w:w="3007" w:type="dxa"/>
+            <w:tcBorders>
+              <w:top w:val="single" w:sz="4" w:space="0" w:color="auto"/>
+              <w:left w:val="single" w:sz="4" w:space="0" w:color="auto"/>
+              <w:bottom w:val="single" w:sz="4" w:space="0" w:color="auto"/>
+              <w:right w:val="single" w:sz="4" w:space="0" w:color="auto"/>
+            </w:tcBorders>
+          </w:tcPr>
+          <w:p>
+            <w:pPr>
+              <w:spacing w:before="240" w:after="240"/>
+              <w:rPr>
+                <w:rFonts w:asciiTheme="minorHAnsi" w:hAnsiTheme="minorHAnsi" w:cstheme="majorHAnsi"/>
+                <w:b/>
+                <w:sz w:val="24"/>
+                <w:szCs w:val="24"/>
+              </w:rPr>
+            </w:pPr>
+            <w:r>
+              <w:rPr>
+                <w:rFonts w:asciiTheme="minorHAnsi" w:hAnsiTheme="minorHAnsi" w:cstheme="majorHAnsi"/>
+                <w:sz w:val="24"/>
+                <w:szCs w:val="24"/>
+              </w:rPr>
+              <w:t>3.0</w:t>
+            </w:r>
+          </w:p>
+        </w:tc>
+      </w:tr>
+      <w:tr>
+        <w:tc>
+          <w:tcPr>
+            <w:tcW w:w="3006" w:type="dxa"/>
+            <w:tcBorders>
+              <w:top w:val="single" w:sz="4" w:space="0" w:color="auto"/>
+              <w:left w:val="single" w:sz="4" w:space="0" w:color="auto"/>
+              <w:bottom w:val="single" w:sz="4" w:space="0" w:color="auto"/>
+              <w:right w:val="single" w:sz="4" w:space="0" w:color="auto"/>
+            </w:tcBorders>
+          </w:tcPr>
+          <w:p>
+            <w:pPr>
+              <w:spacing w:before="240" w:after="240"/>
+              <w:rPr>
+                <w:rFonts w:asciiTheme="minorHAnsi" w:hAnsiTheme="minorHAnsi" w:cstheme="majorHAnsi"/>
+                <w:b/>
+                <w:sz w:val="24"/>
+                <w:szCs w:val="24"/>
+              </w:rPr>
+            </w:pPr>
+            <w:proofErr w:type="spellStart"/>
+            <w:r>
+              <w:rPr>
+                <w:rFonts w:asciiTheme="minorHAnsi" w:hAnsiTheme="minorHAnsi" w:cstheme="majorHAnsi"/>
+                <w:sz w:val="24"/>
+                <w:szCs w:val="24"/>
+              </w:rPr>
+              <w:t>Analysis</w:t>
+            </w:r>
+            <w:proofErr w:type="spellEnd"/>
+            <w:r>
+              <w:rPr>
+                <w:rFonts w:asciiTheme="minorHAnsi" w:hAnsiTheme="minorHAnsi" w:cstheme="majorHAnsi"/>
+                <w:sz w:val="24"/>
+                <w:szCs w:val="24"/>
+              </w:rPr>
+              <w:t xml:space="preserve"> </w:t>
+            </w:r>
+            <w:proofErr w:type="spellStart"/>
+            <w:r>
+              <w:rPr>
+                <w:rFonts w:asciiTheme="minorHAnsi" w:hAnsiTheme="minorHAnsi" w:cstheme="majorHAnsi"/>
+                <w:sz w:val="24"/>
+                <w:szCs w:val="24"/>
+              </w:rPr>
+              <w:t>Report</w:t>
+            </w:r>
+            <w:proofErr w:type="spellEnd"/>
+          </w:p>
+        </w:tc>
+        <w:tc>
+          <w:tcPr>
+            <w:tcW w:w="3006" w:type="dxa"/>
+            <w:tcBorders>
+              <w:top w:val="single" w:sz="4" w:space="0" w:color="auto"/>
+              <w:left w:val="single" w:sz="4" w:space="0" w:color="auto"/>
+              <w:bottom w:val="single" w:sz="4" w:space="0" w:color="auto"/>
+              <w:right w:val="single" w:sz="4" w:space="0" w:color="auto"/>
+            </w:tcBorders>
+          </w:tcPr>
+          <w:p>
+            <w:pPr>
+              <w:spacing w:before="240" w:after="240"/>
+              <w:rPr>
+                <w:rFonts w:asciiTheme="minorHAnsi" w:hAnsiTheme="minorHAnsi" w:cstheme="majorHAnsi"/>
+                <w:b/>
+                <w:sz w:val="24"/>
+                <w:szCs w:val="24"/>
+              </w:rPr>
+            </w:pPr>
+            <w:proofErr w:type="spellStart"/>
+            <w:r>
+              <w:rPr>
+                <w:rFonts w:asciiTheme="minorHAnsi" w:hAnsiTheme="minorHAnsi" w:cstheme="majorHAnsi"/>
+                <w:sz w:val="24"/>
+                <w:szCs w:val="24"/>
+              </w:rPr>
+              <w:t>Developer</w:t>
+            </w:r>
+            <w:proofErr w:type="spellEnd"/>
+            <w:r>
+              <w:rPr>
+                <w:rFonts w:asciiTheme="minorHAnsi" w:hAnsiTheme="minorHAnsi" w:cstheme="majorHAnsi"/>
+                <w:sz w:val="24"/>
+                <w:szCs w:val="24"/>
+              </w:rPr>
+              <w:t xml:space="preserve"> (Nora Peñaloza)</w:t>
+            </w:r>
+          </w:p>
+        </w:tc>
+        <w:tc>
+          <w:tcPr>
+            <w:tcW w:w="3007" w:type="dxa"/>
+            <w:tcBorders>
+              <w:top w:val="single" w:sz="4" w:space="0" w:color="auto"/>
+              <w:left w:val="single" w:sz="4" w:space="0" w:color="auto"/>
+              <w:bottom w:val="single" w:sz="4" w:space="0" w:color="auto"/>
+              <w:right w:val="single" w:sz="4" w:space="0" w:color="auto"/>
+            </w:tcBorders>
+          </w:tcPr>
+          <w:p>
+            <w:pPr>
+              <w:spacing w:before="240" w:after="240"/>
+              <w:rPr>
+                <w:rFonts w:asciiTheme="minorHAnsi" w:hAnsiTheme="minorHAnsi" w:cstheme="majorHAnsi"/>
+                <w:b/>
+                <w:sz w:val="24"/>
+                <w:szCs w:val="24"/>
+              </w:rPr>
+            </w:pPr>
+            <w:r>
+              <w:rPr>
+                <w:rFonts w:asciiTheme="minorHAnsi" w:hAnsiTheme="minorHAnsi" w:cstheme="majorHAnsi"/>
+                <w:sz w:val="24"/>
+                <w:szCs w:val="24"/>
+              </w:rPr>
+              <w:t>3.0</w:t>
+            </w:r>
+          </w:p>
+        </w:tc>
+      </w:tr>
+      <w:tr>
+        <w:tc>
+          <w:tcPr>
+            <w:tcW w:w="3006" w:type="dxa"/>
+            <w:tcBorders>
+              <w:top w:val="single" w:sz="4" w:space="0" w:color="auto"/>
+              <w:left w:val="single" w:sz="4" w:space="0" w:color="auto"/>
+              <w:bottom w:val="single" w:sz="4" w:space="0" w:color="auto"/>
+              <w:right w:val="single" w:sz="4" w:space="0" w:color="auto"/>
+            </w:tcBorders>
+          </w:tcPr>
+          <w:p>
+            <w:pPr>
+              <w:spacing w:before="240" w:after="240"/>
+              <w:rPr>
+                <w:rFonts w:asciiTheme="minorHAnsi" w:hAnsiTheme="minorHAnsi" w:cstheme="majorHAnsi"/>
+                <w:b/>
+                <w:sz w:val="24"/>
+                <w:szCs w:val="24"/>
+              </w:rPr>
+            </w:pPr>
+            <w:proofErr w:type="spellStart"/>
+            <w:r>
+              <w:rPr>
+                <w:rFonts w:asciiTheme="minorHAnsi" w:hAnsiTheme="minorHAnsi" w:cstheme="majorHAnsi"/>
+                <w:sz w:val="24"/>
+                <w:szCs w:val="24"/>
+              </w:rPr>
+              <w:t>Edit</w:t>
+            </w:r>
+            <w:proofErr w:type="spellEnd"/>
+            <w:r>
+              <w:rPr>
+                <w:rFonts w:asciiTheme="minorHAnsi" w:hAnsiTheme="minorHAnsi" w:cstheme="majorHAnsi"/>
+                <w:sz w:val="24"/>
+                <w:szCs w:val="24"/>
+              </w:rPr>
+              <w:t xml:space="preserve"> </w:t>
+            </w:r>
+            <w:proofErr w:type="spellStart"/>
+            <w:r>
+              <w:rPr>
+                <w:rFonts w:asciiTheme="minorHAnsi" w:hAnsiTheme="minorHAnsi" w:cstheme="majorHAnsi"/>
+                <w:sz w:val="24"/>
+                <w:szCs w:val="24"/>
+              </w:rPr>
+              <w:t>text</w:t>
+            </w:r>
+            <w:proofErr w:type="spellEnd"/>
+            <w:r>
+              <w:rPr>
+                <w:rFonts w:asciiTheme="minorHAnsi" w:hAnsiTheme="minorHAnsi" w:cstheme="majorHAnsi"/>
+                <w:sz w:val="24"/>
+                <w:szCs w:val="24"/>
+              </w:rPr>
+              <w:t xml:space="preserve"> files (</w:t>
+            </w:r>
+            <w:proofErr w:type="spellStart"/>
+            <w:r>
+              <w:rPr>
+                <w:rFonts w:asciiTheme="minorHAnsi" w:hAnsiTheme="minorHAnsi" w:cstheme="majorHAnsi"/>
+                <w:sz w:val="24"/>
+                <w:szCs w:val="24"/>
+              </w:rPr>
+              <w:t>changelog</w:t>
+            </w:r>
+            <w:proofErr w:type="spellEnd"/>
+            <w:r>
+              <w:rPr>
+                <w:rFonts w:asciiTheme="minorHAnsi" w:hAnsiTheme="minorHAnsi" w:cstheme="majorHAnsi"/>
+                <w:sz w:val="24"/>
+                <w:szCs w:val="24"/>
+              </w:rPr>
+              <w:t xml:space="preserve">, </w:t>
+            </w:r>
+            <w:proofErr w:type="spellStart"/>
+            <w:r>
+              <w:rPr>
+                <w:rFonts w:asciiTheme="minorHAnsi" w:hAnsiTheme="minorHAnsi" w:cstheme="majorHAnsi"/>
+                <w:sz w:val="24"/>
+                <w:szCs w:val="24"/>
+              </w:rPr>
+              <w:t>contributors</w:t>
+            </w:r>
+            <w:proofErr w:type="spellEnd"/>
+            <w:r>
+              <w:rPr>
+                <w:rFonts w:asciiTheme="minorHAnsi" w:hAnsiTheme="minorHAnsi" w:cstheme="majorHAnsi"/>
+                <w:sz w:val="24"/>
+                <w:szCs w:val="24"/>
+              </w:rPr>
+              <w:t xml:space="preserve">, </w:t>
+            </w:r>
+            <w:proofErr w:type="spellStart"/>
+            <w:r>
+              <w:rPr>
+                <w:rFonts w:asciiTheme="minorHAnsi" w:hAnsiTheme="minorHAnsi" w:cstheme="majorHAnsi"/>
+                <w:sz w:val="24"/>
+                <w:szCs w:val="24"/>
+              </w:rPr>
+              <w:t>license</w:t>
+            </w:r>
+            <w:proofErr w:type="spellEnd"/>
+            <w:r>
+              <w:rPr>
+                <w:rFonts w:asciiTheme="minorHAnsi" w:hAnsiTheme="minorHAnsi" w:cstheme="majorHAnsi"/>
+                <w:sz w:val="24"/>
+                <w:szCs w:val="24"/>
+              </w:rPr>
+              <w:t xml:space="preserve">, </w:t>
+            </w:r>
+            <w:proofErr w:type="spellStart"/>
+            <w:r>
+              <w:rPr>
+                <w:rFonts w:asciiTheme="minorHAnsi" w:hAnsiTheme="minorHAnsi" w:cstheme="majorHAnsi"/>
+                <w:sz w:val="24"/>
+                <w:szCs w:val="24"/>
+              </w:rPr>
+              <w:t>readme</w:t>
+            </w:r>
+            <w:proofErr w:type="spellEnd"/>
+            <w:r>
+              <w:rPr>
+                <w:rFonts w:asciiTheme="minorHAnsi" w:hAnsiTheme="minorHAnsi" w:cstheme="majorHAnsi"/>
+                <w:sz w:val="24"/>
+                <w:szCs w:val="24"/>
+              </w:rPr>
+              <w:t>)</w:t>
+            </w:r>
+          </w:p>
+        </w:tc>
+        <w:tc>
+          <w:tcPr>
+            <w:tcW w:w="3006" w:type="dxa"/>
+            <w:tcBorders>
+              <w:top w:val="single" w:sz="4" w:space="0" w:color="auto"/>
+              <w:left w:val="single" w:sz="4" w:space="0" w:color="auto"/>
+              <w:bottom w:val="single" w:sz="4" w:space="0" w:color="auto"/>
+              <w:right w:val="single" w:sz="4" w:space="0" w:color="auto"/>
+            </w:tcBorders>
+          </w:tcPr>
+          <w:p>
+            <w:pPr>
+              <w:spacing w:before="240" w:after="240"/>
+              <w:rPr>
+                <w:rFonts w:asciiTheme="minorHAnsi" w:hAnsiTheme="minorHAnsi" w:cstheme="majorHAnsi"/>
+                <w:b/>
+                <w:sz w:val="24"/>
+                <w:szCs w:val="24"/>
+              </w:rPr>
+            </w:pPr>
+            <w:proofErr w:type="spellStart"/>
+            <w:r>
+              <w:rPr>
+                <w:rFonts w:asciiTheme="minorHAnsi" w:hAnsiTheme="minorHAnsi" w:cstheme="majorHAnsi"/>
+                <w:sz w:val="24"/>
+                <w:szCs w:val="24"/>
+              </w:rPr>
+              <w:t>Developer</w:t>
+            </w:r>
+            <w:proofErr w:type="spellEnd"/>
+            <w:r>
+              <w:rPr>
+                <w:rFonts w:asciiTheme="minorHAnsi" w:hAnsiTheme="minorHAnsi" w:cstheme="majorHAnsi"/>
+                <w:sz w:val="24"/>
+                <w:szCs w:val="24"/>
+              </w:rPr>
+              <w:t xml:space="preserve"> (Nora Peñaloza)</w:t>
+            </w:r>
+          </w:p>
+        </w:tc>
+        <w:tc>
+          <w:tcPr>
+            <w:tcW w:w="3007" w:type="dxa"/>
+            <w:tcBorders>
+              <w:top w:val="single" w:sz="4" w:space="0" w:color="auto"/>
+              <w:left w:val="single" w:sz="4" w:space="0" w:color="auto"/>
+              <w:bottom w:val="single" w:sz="4" w:space="0" w:color="auto"/>
+              <w:right w:val="single" w:sz="4" w:space="0" w:color="auto"/>
+            </w:tcBorders>
+          </w:tcPr>
+          <w:p>
+            <w:pPr>
+              <w:spacing w:before="240" w:after="240"/>
+              <w:rPr>
+                <w:rFonts w:asciiTheme="minorHAnsi" w:hAnsiTheme="minorHAnsi" w:cstheme="majorHAnsi"/>
+                <w:b/>
+                <w:sz w:val="24"/>
+                <w:szCs w:val="24"/>
+              </w:rPr>
+            </w:pPr>
+            <w:r>
+              <w:rPr>
+                <w:rFonts w:asciiTheme="minorHAnsi" w:hAnsiTheme="minorHAnsi" w:cstheme="majorHAnsi"/>
+                <w:sz w:val="24"/>
+                <w:szCs w:val="24"/>
+              </w:rPr>
+              <w:t>1.5</w:t>
+            </w:r>
+          </w:p>
+        </w:tc>
+      </w:tr>
+      <w:tr>
+        <w:tc>
+          <w:tcPr>
+            <w:tcW w:w="3006" w:type="dxa"/>
+            <w:tcBorders>
+              <w:top w:val="single" w:sz="4" w:space="0" w:color="auto"/>
+              <w:left w:val="single" w:sz="4" w:space="0" w:color="auto"/>
+              <w:bottom w:val="single" w:sz="4" w:space="0" w:color="auto"/>
+              <w:right w:val="single" w:sz="4" w:space="0" w:color="auto"/>
+            </w:tcBorders>
+          </w:tcPr>
+          <w:p>
+            <w:pPr>
+              <w:spacing w:before="240" w:after="240"/>
+              <w:rPr>
+                <w:rFonts w:asciiTheme="minorHAnsi" w:hAnsiTheme="minorHAnsi" w:cstheme="majorHAnsi"/>
+                <w:b/>
+                <w:sz w:val="24"/>
+                <w:szCs w:val="24"/>
+              </w:rPr>
+            </w:pPr>
+            <w:r>
+              <w:rPr>
+                <w:rFonts w:asciiTheme="minorHAnsi" w:hAnsiTheme="minorHAnsi" w:cstheme="majorHAnsi"/>
+                <w:sz w:val="24"/>
+                <w:szCs w:val="24"/>
+              </w:rPr>
+              <w:t xml:space="preserve">WIS </w:t>
+            </w:r>
+            <w:proofErr w:type="spellStart"/>
+            <w:r>
+              <w:rPr>
+                <w:rFonts w:asciiTheme="minorHAnsi" w:hAnsiTheme="minorHAnsi" w:cstheme="majorHAnsi"/>
+                <w:sz w:val="24"/>
+                <w:szCs w:val="24"/>
+              </w:rPr>
+              <w:t>Testing</w:t>
+            </w:r>
+            <w:proofErr w:type="spellEnd"/>
+            <w:r>
+              <w:rPr>
+                <w:rFonts w:asciiTheme="minorHAnsi" w:hAnsiTheme="minorHAnsi" w:cstheme="majorHAnsi"/>
+                <w:sz w:val="24"/>
+                <w:szCs w:val="24"/>
+              </w:rPr>
+              <w:t xml:space="preserve"> </w:t>
+            </w:r>
+            <w:proofErr w:type="spellStart"/>
+            <w:r>
+              <w:rPr>
+                <w:rFonts w:asciiTheme="minorHAnsi" w:hAnsiTheme="minorHAnsi" w:cstheme="majorHAnsi"/>
+                <w:sz w:val="24"/>
+                <w:szCs w:val="24"/>
+              </w:rPr>
+              <w:t>Report</w:t>
+            </w:r>
+            <w:proofErr w:type="spellEnd"/>
+          </w:p>
+        </w:tc>
+        <w:tc>
+          <w:tcPr>
+            <w:tcW w:w="3006" w:type="dxa"/>
+            <w:tcBorders>
+              <w:top w:val="single" w:sz="4" w:space="0" w:color="auto"/>
+              <w:left w:val="single" w:sz="4" w:space="0" w:color="auto"/>
+              <w:bottom w:val="single" w:sz="4" w:space="0" w:color="auto"/>
+              <w:right w:val="single" w:sz="4" w:space="0" w:color="auto"/>
+            </w:tcBorders>
+          </w:tcPr>
+          <w:p>
+            <w:pPr>
+              <w:spacing w:before="240" w:after="240"/>
+              <w:rPr>
+                <w:rFonts w:asciiTheme="minorHAnsi" w:hAnsiTheme="minorHAnsi" w:cstheme="majorHAnsi"/>
+                <w:b/>
+                <w:sz w:val="24"/>
+                <w:szCs w:val="24"/>
+              </w:rPr>
+            </w:pPr>
+            <w:proofErr w:type="spellStart"/>
+            <w:r>
+              <w:rPr>
+                <w:rFonts w:asciiTheme="minorHAnsi" w:hAnsiTheme="minorHAnsi" w:cstheme="majorHAnsi"/>
+                <w:sz w:val="24"/>
+                <w:szCs w:val="24"/>
+              </w:rPr>
+              <w:t>Developer</w:t>
+            </w:r>
+            <w:proofErr w:type="spellEnd"/>
+            <w:r>
+              <w:rPr>
+                <w:rFonts w:asciiTheme="minorHAnsi" w:hAnsiTheme="minorHAnsi" w:cstheme="majorHAnsi"/>
+                <w:sz w:val="24"/>
+                <w:szCs w:val="24"/>
+              </w:rPr>
+              <w:t xml:space="preserve"> (Nora Peñaloza)</w:t>
+            </w:r>
+          </w:p>
+        </w:tc>
+        <w:tc>
+          <w:tcPr>
+            <w:tcW w:w="3007" w:type="dxa"/>
+            <w:tcBorders>
+              <w:top w:val="single" w:sz="4" w:space="0" w:color="auto"/>
+              <w:left w:val="single" w:sz="4" w:space="0" w:color="auto"/>
+              <w:bottom w:val="single" w:sz="4" w:space="0" w:color="auto"/>
+              <w:right w:val="single" w:sz="4" w:space="0" w:color="auto"/>
+            </w:tcBorders>
+          </w:tcPr>
+          <w:p>
+            <w:pPr>
+              <w:spacing w:before="240" w:after="240"/>
+              <w:rPr>
+                <w:rFonts w:asciiTheme="minorHAnsi" w:hAnsiTheme="minorHAnsi" w:cstheme="majorHAnsi"/>
+                <w:b/>
+                <w:sz w:val="24"/>
+                <w:szCs w:val="24"/>
+              </w:rPr>
+            </w:pPr>
+            <w:r>
+              <w:rPr>
+                <w:rFonts w:asciiTheme="minorHAnsi" w:hAnsiTheme="minorHAnsi" w:cstheme="majorHAnsi"/>
+                <w:sz w:val="24"/>
+                <w:szCs w:val="24"/>
+              </w:rPr>
+              <w:t>2.0</w:t>
+            </w:r>
+          </w:p>
+        </w:tc>
+      </w:tr>
+      <w:tr>
+        <w:tc>
+          <w:tcPr>
+            <w:tcW w:w="3006" w:type="dxa"/>
+            <w:tcBorders>
+              <w:top w:val="single" w:sz="4" w:space="0" w:color="auto"/>
+              <w:left w:val="single" w:sz="4" w:space="0" w:color="auto"/>
+              <w:bottom w:val="single" w:sz="4" w:space="0" w:color="auto"/>
+              <w:right w:val="single" w:sz="4" w:space="0" w:color="auto"/>
+            </w:tcBorders>
+          </w:tcPr>
+          <w:p>
+            <w:pPr>
+              <w:spacing w:before="240" w:after="240"/>
+              <w:rPr>
+                <w:rFonts w:asciiTheme="minorHAnsi" w:hAnsiTheme="minorHAnsi" w:cstheme="majorHAnsi"/>
+                <w:b/>
+                <w:sz w:val="24"/>
+                <w:szCs w:val="24"/>
+              </w:rPr>
+            </w:pPr>
+            <w:r>
+              <w:rPr>
+                <w:rFonts w:asciiTheme="minorHAnsi" w:hAnsiTheme="minorHAnsi" w:cstheme="majorHAnsi"/>
+                <w:sz w:val="24"/>
+                <w:szCs w:val="24"/>
+              </w:rPr>
+              <w:lastRenderedPageBreak/>
+              <w:t xml:space="preserve">Set up </w:t>
+            </w:r>
+            <w:proofErr w:type="spellStart"/>
+            <w:r>
+              <w:rPr>
+                <w:rFonts w:asciiTheme="minorHAnsi" w:hAnsiTheme="minorHAnsi" w:cstheme="majorHAnsi"/>
+                <w:sz w:val="24"/>
+                <w:szCs w:val="24"/>
+              </w:rPr>
+              <w:t>workspace</w:t>
+            </w:r>
+            <w:proofErr w:type="spellEnd"/>
+          </w:p>
+        </w:tc>
+        <w:tc>
+          <w:tcPr>
+            <w:tcW w:w="3006" w:type="dxa"/>
+            <w:tcBorders>
+              <w:top w:val="single" w:sz="4" w:space="0" w:color="auto"/>
+              <w:left w:val="single" w:sz="4" w:space="0" w:color="auto"/>
+              <w:bottom w:val="single" w:sz="4" w:space="0" w:color="auto"/>
+              <w:right w:val="single" w:sz="4" w:space="0" w:color="auto"/>
+            </w:tcBorders>
+          </w:tcPr>
+          <w:p>
+            <w:pPr>
+              <w:spacing w:before="240" w:after="240"/>
+              <w:rPr>
+                <w:rFonts w:asciiTheme="minorHAnsi" w:hAnsiTheme="minorHAnsi" w:cstheme="majorHAnsi"/>
+                <w:b/>
+                <w:sz w:val="24"/>
+                <w:szCs w:val="24"/>
+              </w:rPr>
+            </w:pPr>
+            <w:proofErr w:type="spellStart"/>
+            <w:r>
+              <w:rPr>
+                <w:rFonts w:asciiTheme="minorHAnsi" w:hAnsiTheme="minorHAnsi" w:cstheme="majorHAnsi"/>
+                <w:sz w:val="24"/>
+                <w:szCs w:val="24"/>
+              </w:rPr>
+              <w:t>Developer</w:t>
+            </w:r>
+            <w:proofErr w:type="spellEnd"/>
+            <w:r>
+              <w:rPr>
+                <w:rFonts w:asciiTheme="minorHAnsi" w:hAnsiTheme="minorHAnsi" w:cstheme="majorHAnsi"/>
+                <w:sz w:val="24"/>
+                <w:szCs w:val="24"/>
+              </w:rPr>
+              <w:t xml:space="preserve"> (Nora Peñaloza)</w:t>
+            </w:r>
+          </w:p>
+        </w:tc>
+        <w:tc>
+          <w:tcPr>
+            <w:tcW w:w="3007" w:type="dxa"/>
+            <w:tcBorders>
+              <w:top w:val="single" w:sz="4" w:space="0" w:color="auto"/>
+              <w:left w:val="single" w:sz="4" w:space="0" w:color="auto"/>
+              <w:bottom w:val="single" w:sz="4" w:space="0" w:color="auto"/>
+              <w:right w:val="single" w:sz="4" w:space="0" w:color="auto"/>
+            </w:tcBorders>
+          </w:tcPr>
+          <w:p>
+            <w:pPr>
+              <w:spacing w:before="240" w:after="240"/>
+              <w:rPr>
+                <w:rFonts w:asciiTheme="minorHAnsi" w:hAnsiTheme="minorHAnsi" w:cstheme="majorHAnsi"/>
+                <w:b/>
+                <w:sz w:val="24"/>
+                <w:szCs w:val="24"/>
+              </w:rPr>
+            </w:pPr>
+            <w:r>
+              <w:rPr>
+                <w:rFonts w:asciiTheme="minorHAnsi" w:hAnsiTheme="minorHAnsi" w:cstheme="majorHAnsi"/>
+                <w:sz w:val="24"/>
+                <w:szCs w:val="24"/>
+              </w:rPr>
+              <w:t>5.0</w:t>
+            </w:r>
+          </w:p>
+        </w:tc>
+      </w:tr>
+      <w:tr>
+        <w:tc>
+          <w:tcPr>
+            <w:tcW w:w="3006" w:type="dxa"/>
+            <w:tcBorders>
+              <w:top w:val="single" w:sz="4" w:space="0" w:color="auto"/>
+              <w:left w:val="single" w:sz="4" w:space="0" w:color="auto"/>
+              <w:bottom w:val="single" w:sz="4" w:space="0" w:color="auto"/>
+              <w:right w:val="single" w:sz="4" w:space="0" w:color="auto"/>
+            </w:tcBorders>
+          </w:tcPr>
+          <w:p>
+            <w:pPr>
+              <w:spacing w:before="240" w:after="240"/>
+              <w:rPr>
+                <w:rFonts w:asciiTheme="minorHAnsi" w:hAnsiTheme="minorHAnsi" w:cstheme="majorHAnsi"/>
+                <w:b/>
+                <w:sz w:val="24"/>
+                <w:szCs w:val="24"/>
+              </w:rPr>
+            </w:pPr>
+            <w:proofErr w:type="spellStart"/>
+            <w:r>
+              <w:rPr>
+                <w:rFonts w:asciiTheme="minorHAnsi" w:hAnsiTheme="minorHAnsi" w:cstheme="majorHAnsi"/>
+                <w:sz w:val="24"/>
+                <w:szCs w:val="24"/>
+              </w:rPr>
+              <w:t>Attend</w:t>
+            </w:r>
+            <w:proofErr w:type="spellEnd"/>
+            <w:r>
+              <w:rPr>
+                <w:rFonts w:asciiTheme="minorHAnsi" w:hAnsiTheme="minorHAnsi" w:cstheme="majorHAnsi"/>
+                <w:sz w:val="24"/>
+                <w:szCs w:val="24"/>
+              </w:rPr>
+              <w:t xml:space="preserve"> </w:t>
+            </w:r>
+            <w:proofErr w:type="spellStart"/>
+            <w:r>
+              <w:rPr>
+                <w:rFonts w:asciiTheme="minorHAnsi" w:hAnsiTheme="minorHAnsi" w:cstheme="majorHAnsi"/>
+                <w:sz w:val="24"/>
+                <w:szCs w:val="24"/>
+              </w:rPr>
+              <w:t>classes</w:t>
+            </w:r>
+            <w:proofErr w:type="spellEnd"/>
+          </w:p>
+        </w:tc>
+        <w:tc>
+          <w:tcPr>
+            <w:tcW w:w="3006" w:type="dxa"/>
+            <w:tcBorders>
+              <w:top w:val="single" w:sz="4" w:space="0" w:color="auto"/>
+              <w:left w:val="single" w:sz="4" w:space="0" w:color="auto"/>
+              <w:bottom w:val="single" w:sz="4" w:space="0" w:color="auto"/>
+              <w:right w:val="single" w:sz="4" w:space="0" w:color="auto"/>
+            </w:tcBorders>
+          </w:tcPr>
+          <w:p>
+            <w:pPr>
+              <w:spacing w:before="240" w:after="240"/>
+              <w:rPr>
+                <w:rFonts w:asciiTheme="minorHAnsi" w:hAnsiTheme="minorHAnsi" w:cstheme="majorHAnsi"/>
+                <w:b/>
+                <w:sz w:val="24"/>
+                <w:szCs w:val="24"/>
+              </w:rPr>
+            </w:pPr>
+            <w:proofErr w:type="spellStart"/>
+            <w:r>
+              <w:rPr>
+                <w:rFonts w:asciiTheme="minorHAnsi" w:hAnsiTheme="minorHAnsi" w:cstheme="majorHAnsi"/>
+                <w:sz w:val="24"/>
+                <w:szCs w:val="24"/>
+              </w:rPr>
+              <w:t>Developer</w:t>
+            </w:r>
+            <w:proofErr w:type="spellEnd"/>
+            <w:r>
+              <w:rPr>
+                <w:rFonts w:asciiTheme="minorHAnsi" w:hAnsiTheme="minorHAnsi" w:cstheme="majorHAnsi"/>
+                <w:sz w:val="24"/>
+                <w:szCs w:val="24"/>
+              </w:rPr>
+              <w:t xml:space="preserve"> (Nora Peñaloza)</w:t>
+            </w:r>
+          </w:p>
+        </w:tc>
+        <w:tc>
+          <w:tcPr>
+            <w:tcW w:w="3007" w:type="dxa"/>
+            <w:tcBorders>
+              <w:top w:val="single" w:sz="4" w:space="0" w:color="auto"/>
+              <w:left w:val="single" w:sz="4" w:space="0" w:color="auto"/>
+              <w:bottom w:val="single" w:sz="4" w:space="0" w:color="auto"/>
+              <w:right w:val="single" w:sz="4" w:space="0" w:color="auto"/>
+            </w:tcBorders>
+          </w:tcPr>
+          <w:p>
+            <w:pPr>
+              <w:spacing w:before="240" w:after="240"/>
+              <w:rPr>
+                <w:rFonts w:asciiTheme="minorHAnsi" w:hAnsiTheme="minorHAnsi" w:cstheme="majorHAnsi"/>
+                <w:b/>
+                <w:sz w:val="24"/>
+                <w:szCs w:val="24"/>
+              </w:rPr>
+            </w:pPr>
+            <w:r>
+              <w:rPr>
+                <w:rFonts w:asciiTheme="minorHAnsi" w:hAnsiTheme="minorHAnsi" w:cstheme="majorHAnsi"/>
+                <w:sz w:val="24"/>
+                <w:szCs w:val="24"/>
+              </w:rPr>
+              <w:t>9.0</w:t>
+            </w:r>
+          </w:p>
+        </w:tc>
+      </w:tr>
+      <w:tr>
+        <w:tc>
+          <w:tcPr>
+            <w:tcW w:w="3006" w:type="dxa"/>
+            <w:tcBorders>
+              <w:top w:val="single" w:sz="4" w:space="0" w:color="auto"/>
+              <w:left w:val="single" w:sz="4" w:space="0" w:color="auto"/>
+              <w:bottom w:val="single" w:sz="4" w:space="0" w:color="auto"/>
+              <w:right w:val="single" w:sz="4" w:space="0" w:color="auto"/>
+            </w:tcBorders>
+          </w:tcPr>
+          <w:p>
+            <w:pPr>
+              <w:spacing w:before="240" w:after="240"/>
+              <w:rPr>
+                <w:rFonts w:asciiTheme="minorHAnsi" w:hAnsiTheme="minorHAnsi" w:cstheme="majorHAnsi"/>
+                <w:sz w:val="24"/>
+                <w:szCs w:val="24"/>
+              </w:rPr>
+            </w:pPr>
+            <w:proofErr w:type="spellStart"/>
+            <w:r>
+              <w:rPr>
+                <w:rFonts w:asciiTheme="minorHAnsi" w:hAnsiTheme="minorHAnsi" w:cstheme="majorHAnsi"/>
+                <w:sz w:val="24"/>
+                <w:szCs w:val="24"/>
+              </w:rPr>
+              <w:t>Recruitment</w:t>
+            </w:r>
+            <w:proofErr w:type="spellEnd"/>
+            <w:r>
+              <w:rPr>
+                <w:rFonts w:asciiTheme="minorHAnsi" w:hAnsiTheme="minorHAnsi" w:cstheme="majorHAnsi"/>
+                <w:sz w:val="24"/>
+                <w:szCs w:val="24"/>
+              </w:rPr>
+              <w:t xml:space="preserve"> Meeting</w:t>
+            </w:r>
+          </w:p>
+        </w:tc>
+        <w:tc>
+          <w:tcPr>
+            <w:tcW w:w="3006" w:type="dxa"/>
+            <w:tcBorders>
+              <w:top w:val="single" w:sz="4" w:space="0" w:color="auto"/>
+              <w:left w:val="single" w:sz="4" w:space="0" w:color="auto"/>
+              <w:bottom w:val="single" w:sz="4" w:space="0" w:color="auto"/>
+              <w:right w:val="single" w:sz="4" w:space="0" w:color="auto"/>
+            </w:tcBorders>
+          </w:tcPr>
+          <w:p>
+            <w:pPr>
+              <w:spacing w:before="240" w:after="240"/>
+              <w:rPr>
+                <w:rFonts w:asciiTheme="minorHAnsi" w:hAnsiTheme="minorHAnsi" w:cstheme="majorHAnsi"/>
+                <w:sz w:val="24"/>
+                <w:szCs w:val="24"/>
+              </w:rPr>
+            </w:pPr>
+            <w:proofErr w:type="spellStart"/>
+            <w:r>
+              <w:rPr>
+                <w:rFonts w:asciiTheme="minorHAnsi" w:hAnsiTheme="minorHAnsi" w:cstheme="majorHAnsi"/>
+                <w:sz w:val="24"/>
+                <w:szCs w:val="24"/>
+              </w:rPr>
+              <w:t>Developer</w:t>
+            </w:r>
+            <w:proofErr w:type="spellEnd"/>
+            <w:r>
+              <w:rPr>
+                <w:rFonts w:asciiTheme="minorHAnsi" w:hAnsiTheme="minorHAnsi" w:cstheme="majorHAnsi"/>
+                <w:sz w:val="24"/>
+                <w:szCs w:val="24"/>
+              </w:rPr>
+              <w:t xml:space="preserve"> (Nora Peñaloza) &amp; Manager (Manuel Jesús Niza)</w:t>
+            </w:r>
+          </w:p>
+        </w:tc>
+        <w:tc>
+          <w:tcPr>
+            <w:tcW w:w="3007" w:type="dxa"/>
+            <w:tcBorders>
+              <w:top w:val="single" w:sz="4" w:space="0" w:color="auto"/>
+              <w:left w:val="single" w:sz="4" w:space="0" w:color="auto"/>
+              <w:bottom w:val="single" w:sz="4" w:space="0" w:color="auto"/>
+              <w:right w:val="single" w:sz="4" w:space="0" w:color="auto"/>
+            </w:tcBorders>
+          </w:tcPr>
+          <w:p>
+            <w:pPr>
+              <w:spacing w:before="240" w:after="240"/>
+              <w:rPr>
+                <w:rFonts w:asciiTheme="minorHAnsi" w:hAnsiTheme="minorHAnsi" w:cstheme="majorHAnsi"/>
+                <w:sz w:val="24"/>
+                <w:szCs w:val="24"/>
+              </w:rPr>
+            </w:pPr>
+            <w:r>
+              <w:rPr>
+                <w:rFonts w:asciiTheme="minorHAnsi" w:hAnsiTheme="minorHAnsi" w:cstheme="majorHAnsi"/>
+                <w:sz w:val="24"/>
+                <w:szCs w:val="24"/>
+              </w:rPr>
+              <w:t>0.5</w:t>
+            </w:r>
+          </w:p>
+        </w:tc>
+      </w:tr>
+      <w:tr>
+        <w:tc>
+          <w:tcPr>
+            <w:tcW w:w="3006" w:type="dxa"/>
+            <w:tcBorders>
+              <w:top w:val="single" w:sz="4" w:space="0" w:color="auto"/>
+              <w:left w:val="single" w:sz="4" w:space="0" w:color="auto"/>
+              <w:bottom w:val="single" w:sz="4" w:space="0" w:color="auto"/>
+              <w:right w:val="single" w:sz="4" w:space="0" w:color="auto"/>
+            </w:tcBorders>
+          </w:tcPr>
+          <w:p>
+            <w:pPr>
+              <w:spacing w:before="240" w:after="240"/>
+              <w:rPr>
+                <w:rFonts w:asciiTheme="minorHAnsi" w:hAnsiTheme="minorHAnsi" w:cstheme="majorHAnsi"/>
+                <w:sz w:val="24"/>
+                <w:szCs w:val="24"/>
+              </w:rPr>
+            </w:pPr>
+            <w:r>
+              <w:rPr>
+                <w:rFonts w:asciiTheme="minorHAnsi" w:hAnsiTheme="minorHAnsi" w:cstheme="majorHAnsi"/>
+                <w:sz w:val="24"/>
+                <w:szCs w:val="24"/>
+              </w:rPr>
+              <w:t>Meeting 1</w:t>
+            </w:r>
+          </w:p>
+        </w:tc>
+        <w:tc>
+          <w:tcPr>
+            <w:tcW w:w="3006" w:type="dxa"/>
+            <w:tcBorders>
+              <w:top w:val="single" w:sz="4" w:space="0" w:color="auto"/>
+              <w:left w:val="single" w:sz="4" w:space="0" w:color="auto"/>
+              <w:bottom w:val="single" w:sz="4" w:space="0" w:color="auto"/>
+              <w:right w:val="single" w:sz="4" w:space="0" w:color="auto"/>
+            </w:tcBorders>
+          </w:tcPr>
+          <w:p>
+            <w:pPr>
+              <w:spacing w:before="240" w:after="240"/>
+              <w:rPr>
+                <w:rFonts w:asciiTheme="minorHAnsi" w:hAnsiTheme="minorHAnsi" w:cstheme="majorHAnsi"/>
+                <w:sz w:val="24"/>
+                <w:szCs w:val="24"/>
+              </w:rPr>
+            </w:pPr>
+            <w:proofErr w:type="spellStart"/>
+            <w:r>
+              <w:rPr>
+                <w:rFonts w:asciiTheme="minorHAnsi" w:hAnsiTheme="minorHAnsi" w:cstheme="majorHAnsi"/>
+                <w:sz w:val="24"/>
+                <w:szCs w:val="24"/>
+              </w:rPr>
+              <w:t>All</w:t>
+            </w:r>
+            <w:proofErr w:type="spellEnd"/>
+            <w:r>
+              <w:rPr>
+                <w:rFonts w:asciiTheme="minorHAnsi" w:hAnsiTheme="minorHAnsi" w:cstheme="majorHAnsi"/>
+                <w:sz w:val="24"/>
+                <w:szCs w:val="24"/>
+              </w:rPr>
+              <w:t xml:space="preserve"> </w:t>
+            </w:r>
+            <w:proofErr w:type="spellStart"/>
+            <w:r>
+              <w:rPr>
+                <w:rFonts w:asciiTheme="minorHAnsi" w:hAnsiTheme="minorHAnsi" w:cstheme="majorHAnsi"/>
+                <w:sz w:val="24"/>
+                <w:szCs w:val="24"/>
+              </w:rPr>
+              <w:t>team</w:t>
+            </w:r>
+            <w:proofErr w:type="spellEnd"/>
+            <w:r>
+              <w:rPr>
+                <w:rFonts w:asciiTheme="minorHAnsi" w:hAnsiTheme="minorHAnsi" w:cstheme="majorHAnsi"/>
+                <w:sz w:val="24"/>
+                <w:szCs w:val="24"/>
+              </w:rPr>
+              <w:t xml:space="preserve"> </w:t>
+            </w:r>
+            <w:proofErr w:type="spellStart"/>
+            <w:r>
+              <w:rPr>
+                <w:rFonts w:asciiTheme="minorHAnsi" w:hAnsiTheme="minorHAnsi" w:cstheme="majorHAnsi"/>
+                <w:sz w:val="24"/>
+                <w:szCs w:val="24"/>
+              </w:rPr>
+              <w:t>members</w:t>
+            </w:r>
+            <w:proofErr w:type="spellEnd"/>
+          </w:p>
+        </w:tc>
+        <w:tc>
+          <w:tcPr>
+            <w:tcW w:w="3007" w:type="dxa"/>
+            <w:tcBorders>
+              <w:top w:val="single" w:sz="4" w:space="0" w:color="auto"/>
+              <w:left w:val="single" w:sz="4" w:space="0" w:color="auto"/>
+              <w:bottom w:val="single" w:sz="4" w:space="0" w:color="auto"/>
+              <w:right w:val="single" w:sz="4" w:space="0" w:color="auto"/>
+            </w:tcBorders>
+          </w:tcPr>
+          <w:p>
+            <w:pPr>
+              <w:spacing w:before="240" w:after="240"/>
+              <w:rPr>
+                <w:rFonts w:asciiTheme="minorHAnsi" w:hAnsiTheme="minorHAnsi" w:cstheme="majorHAnsi"/>
+                <w:sz w:val="24"/>
+                <w:szCs w:val="24"/>
+              </w:rPr>
+            </w:pPr>
+            <w:r>
+              <w:rPr>
+                <w:rFonts w:asciiTheme="minorHAnsi" w:hAnsiTheme="minorHAnsi" w:cstheme="majorHAnsi"/>
+                <w:sz w:val="24"/>
+                <w:szCs w:val="24"/>
+              </w:rPr>
+              <w:t>1.0</w:t>
+            </w:r>
+          </w:p>
+        </w:tc>
+      </w:tr>
+      <w:tr>
+        <w:tc>
+          <w:tcPr>
+            <w:tcW w:w="3006" w:type="dxa"/>
+            <w:tcBorders>
+              <w:top w:val="single" w:sz="4" w:space="0" w:color="auto"/>
+              <w:left w:val="single" w:sz="4" w:space="0" w:color="auto"/>
+              <w:bottom w:val="single" w:sz="4" w:space="0" w:color="auto"/>
+              <w:right w:val="single" w:sz="4" w:space="0" w:color="auto"/>
+            </w:tcBorders>
+          </w:tcPr>
+          <w:p>
+            <w:pPr>
+              <w:spacing w:before="240" w:after="240"/>
+              <w:rPr>
+                <w:rFonts w:asciiTheme="minorHAnsi" w:hAnsiTheme="minorHAnsi" w:cstheme="majorHAnsi"/>
+                <w:sz w:val="24"/>
+                <w:szCs w:val="24"/>
+              </w:rPr>
+            </w:pPr>
+            <w:r>
+              <w:rPr>
+                <w:rFonts w:asciiTheme="minorHAnsi" w:hAnsiTheme="minorHAnsi" w:cstheme="majorHAnsi"/>
+                <w:sz w:val="24"/>
+                <w:szCs w:val="24"/>
+              </w:rPr>
+              <w:t>Meeting 2</w:t>
+            </w:r>
+          </w:p>
+        </w:tc>
+        <w:tc>
+          <w:tcPr>
+            <w:tcW w:w="3006" w:type="dxa"/>
+            <w:tcBorders>
+              <w:top w:val="single" w:sz="4" w:space="0" w:color="auto"/>
+              <w:left w:val="single" w:sz="4" w:space="0" w:color="auto"/>
+              <w:bottom w:val="single" w:sz="4" w:space="0" w:color="auto"/>
+              <w:right w:val="single" w:sz="4" w:space="0" w:color="auto"/>
+            </w:tcBorders>
+          </w:tcPr>
+          <w:p>
+            <w:pPr>
+              <w:spacing w:before="240" w:after="240"/>
+              <w:rPr>
+                <w:rFonts w:asciiTheme="minorHAnsi" w:hAnsiTheme="minorHAnsi" w:cstheme="majorHAnsi"/>
+                <w:sz w:val="24"/>
+                <w:szCs w:val="24"/>
+              </w:rPr>
+            </w:pPr>
+            <w:proofErr w:type="spellStart"/>
+            <w:r>
+              <w:rPr>
+                <w:rFonts w:asciiTheme="minorHAnsi" w:hAnsiTheme="minorHAnsi" w:cstheme="majorHAnsi"/>
+                <w:sz w:val="24"/>
+                <w:szCs w:val="24"/>
+              </w:rPr>
+              <w:t>All</w:t>
+            </w:r>
+            <w:proofErr w:type="spellEnd"/>
+            <w:r>
+              <w:rPr>
+                <w:rFonts w:asciiTheme="minorHAnsi" w:hAnsiTheme="minorHAnsi" w:cstheme="majorHAnsi"/>
+                <w:sz w:val="24"/>
+                <w:szCs w:val="24"/>
+              </w:rPr>
+              <w:t xml:space="preserve"> </w:t>
+            </w:r>
+            <w:proofErr w:type="spellStart"/>
+            <w:r>
+              <w:rPr>
+                <w:rFonts w:asciiTheme="minorHAnsi" w:hAnsiTheme="minorHAnsi" w:cstheme="majorHAnsi"/>
+                <w:sz w:val="24"/>
+                <w:szCs w:val="24"/>
+              </w:rPr>
+              <w:t>team</w:t>
+            </w:r>
+            <w:proofErr w:type="spellEnd"/>
+            <w:r>
+              <w:rPr>
+                <w:rFonts w:asciiTheme="minorHAnsi" w:hAnsiTheme="minorHAnsi" w:cstheme="majorHAnsi"/>
+                <w:sz w:val="24"/>
+                <w:szCs w:val="24"/>
+              </w:rPr>
+              <w:t xml:space="preserve"> </w:t>
+            </w:r>
+            <w:proofErr w:type="spellStart"/>
+            <w:r>
+              <w:rPr>
+                <w:rFonts w:asciiTheme="minorHAnsi" w:hAnsiTheme="minorHAnsi" w:cstheme="majorHAnsi"/>
+                <w:sz w:val="24"/>
+                <w:szCs w:val="24"/>
+              </w:rPr>
+              <w:t>members</w:t>
+            </w:r>
+            <w:proofErr w:type="spellEnd"/>
+          </w:p>
+        </w:tc>
+        <w:tc>
+          <w:tcPr>
+            <w:tcW w:w="3007" w:type="dxa"/>
+            <w:tcBorders>
+              <w:top w:val="single" w:sz="4" w:space="0" w:color="auto"/>
+              <w:left w:val="single" w:sz="4" w:space="0" w:color="auto"/>
+              <w:bottom w:val="single" w:sz="4" w:space="0" w:color="auto"/>
+              <w:right w:val="single" w:sz="4" w:space="0" w:color="auto"/>
+            </w:tcBorders>
+          </w:tcPr>
+          <w:p>
+            <w:pPr>
+              <w:spacing w:before="240" w:after="240"/>
+              <w:rPr>
+                <w:rFonts w:asciiTheme="minorHAnsi" w:hAnsiTheme="minorHAnsi" w:cstheme="majorHAnsi"/>
+                <w:sz w:val="24"/>
+                <w:szCs w:val="24"/>
+              </w:rPr>
+            </w:pPr>
+            <w:r>
+              <w:rPr>
+                <w:rFonts w:asciiTheme="minorHAnsi" w:hAnsiTheme="minorHAnsi" w:cstheme="majorHAnsi"/>
+                <w:sz w:val="24"/>
+                <w:szCs w:val="24"/>
+              </w:rPr>
+              <w:t>1.0</w:t>
+            </w:r>
+          </w:p>
+        </w:tc>
+      </w:tr>
+      <w:tr>
+        <w:tc>
+          <w:tcPr>
+            <w:tcW w:w="3006" w:type="dxa"/>
+            <w:tcBorders>
+              <w:top w:val="single" w:sz="4" w:space="0" w:color="auto"/>
+            </w:tcBorders>
+          </w:tcPr>
+          <w:p>
+            <w:pPr>
+              <w:spacing w:before="240" w:after="240"/>
+              <w:rPr>
+                <w:rFonts w:asciiTheme="minorHAnsi" w:hAnsiTheme="minorHAnsi" w:cstheme="majorHAnsi"/>
+                <w:b/>
+                <w:bCs/>
+                <w:sz w:val="24"/>
+                <w:szCs w:val="24"/>
+              </w:rPr>
+            </w:pPr>
+            <w:proofErr w:type="gramStart"/>
+            <w:r>
+              <w:rPr>
+                <w:rFonts w:asciiTheme="minorHAnsi" w:hAnsiTheme="minorHAnsi" w:cstheme="majorHAnsi"/>
+                <w:b/>
+                <w:bCs/>
+                <w:sz w:val="24"/>
+                <w:szCs w:val="24"/>
+              </w:rPr>
+              <w:t>Total</w:t>
+            </w:r>
+            <w:proofErr w:type="gramEnd"/>
+            <w:r>
+              <w:rPr>
+                <w:rFonts w:asciiTheme="minorHAnsi" w:hAnsiTheme="minorHAnsi" w:cstheme="majorHAnsi"/>
+                <w:b/>
+                <w:bCs/>
+                <w:sz w:val="24"/>
+                <w:szCs w:val="24"/>
+              </w:rPr>
+              <w:t xml:space="preserve"> </w:t>
+            </w:r>
+            <w:proofErr w:type="spellStart"/>
+            <w:r>
+              <w:rPr>
+                <w:rFonts w:asciiTheme="minorHAnsi" w:hAnsiTheme="minorHAnsi" w:cstheme="majorHAnsi"/>
+                <w:b/>
+                <w:bCs/>
+                <w:sz w:val="24"/>
+                <w:szCs w:val="24"/>
+              </w:rPr>
+              <w:t>Estimated</w:t>
+            </w:r>
+            <w:proofErr w:type="spellEnd"/>
+            <w:r>
+              <w:rPr>
+                <w:rFonts w:asciiTheme="minorHAnsi" w:hAnsiTheme="minorHAnsi" w:cstheme="majorHAnsi"/>
+                <w:b/>
+                <w:bCs/>
+                <w:sz w:val="24"/>
+                <w:szCs w:val="24"/>
+              </w:rPr>
+              <w:t xml:space="preserve"> </w:t>
+            </w:r>
+            <w:proofErr w:type="spellStart"/>
+            <w:r>
+              <w:rPr>
+                <w:rFonts w:asciiTheme="minorHAnsi" w:hAnsiTheme="minorHAnsi" w:cstheme="majorHAnsi"/>
+                <w:b/>
+                <w:bCs/>
+                <w:sz w:val="24"/>
+                <w:szCs w:val="24"/>
+              </w:rPr>
+              <w:t>Hours</w:t>
+            </w:r>
+            <w:proofErr w:type="spellEnd"/>
+          </w:p>
+        </w:tc>
+        <w:tc>
+          <w:tcPr>
+            <w:tcW w:w="3006" w:type="dxa"/>
+            <w:tcBorders>
+              <w:top w:val="single" w:sz="4" w:space="0" w:color="auto"/>
+            </w:tcBorders>
+          </w:tcPr>
+          <w:p>
+            <w:pPr>
+              <w:spacing w:before="240" w:after="240"/>
+              <w:rPr>
+                <w:rFonts w:asciiTheme="minorHAnsi" w:hAnsiTheme="minorHAnsi" w:cstheme="majorHAnsi"/>
+                <w:sz w:val="24"/>
+                <w:szCs w:val="24"/>
+              </w:rPr>
+            </w:pPr>
+          </w:p>
+        </w:tc>
+        <w:tc>
+          <w:tcPr>
+            <w:tcW w:w="3007" w:type="dxa"/>
+            <w:tcBorders>
+              <w:top w:val="single" w:sz="4" w:space="0" w:color="auto"/>
+            </w:tcBorders>
+          </w:tcPr>
+          <w:p>
+            <w:pPr>
+              <w:spacing w:before="240" w:after="240"/>
+              <w:rPr>
+                <w:rFonts w:asciiTheme="minorHAnsi" w:hAnsiTheme="minorHAnsi" w:cstheme="majorHAnsi"/>
+                <w:sz w:val="24"/>
+                <w:szCs w:val="24"/>
+              </w:rPr>
+            </w:pPr>
+            <w:r>
+              <w:rPr>
+                <w:rFonts w:asciiTheme="minorHAnsi" w:hAnsiTheme="minorHAnsi" w:cstheme="majorHAnsi"/>
+                <w:sz w:val="24"/>
+                <w:szCs w:val="24"/>
+              </w:rPr>
+              <w:t>2</w:t>
+            </w:r>
+            <w:r>
+              <w:rPr>
+                <w:rFonts w:asciiTheme="minorHAnsi" w:hAnsiTheme="minorHAnsi" w:cstheme="majorHAnsi"/>
+                <w:sz w:val="24"/>
+                <w:szCs w:val="24"/>
+              </w:rPr>
+              <w:t>7</w:t>
+            </w:r>
+            <w:r>
+              <w:rPr>
+                <w:rFonts w:asciiTheme="minorHAnsi" w:hAnsiTheme="minorHAnsi" w:cstheme="majorHAnsi"/>
+                <w:sz w:val="24"/>
+                <w:szCs w:val="24"/>
+              </w:rPr>
+              <w:t xml:space="preserve"> </w:t>
+            </w:r>
+            <w:proofErr w:type="spellStart"/>
+            <w:r>
+              <w:rPr>
+                <w:rFonts w:asciiTheme="minorHAnsi" w:hAnsiTheme="minorHAnsi" w:cstheme="majorHAnsi"/>
+                <w:sz w:val="24"/>
+                <w:szCs w:val="24"/>
+              </w:rPr>
+              <w:t>hours</w:t>
+            </w:r>
+            <w:proofErr w:type="spellEnd"/>
+          </w:p>
+        </w:tc>
+      </w:tr>
+    </w:tbl>
+    <w:p>
+      <w:pPr>
+        <w:spacing w:before="240" w:after="240"/>
+        <w:rPr>
+          <w:rFonts w:asciiTheme="minorHAnsi" w:hAnsiTheme="minorHAnsi" w:cstheme="majorHAnsi"/>
+          <w:b/>
+          <w:sz w:val="24"/>
+          <w:szCs w:val="24"/>
+        </w:rPr>
+      </w:pPr>
+    </w:p>
+    <w:p>
+      <w:pPr>
+        <w:spacing w:before="240" w:after="240"/>
+        <w:rPr>
+          <w:rFonts w:asciiTheme="minorHAnsi" w:hAnsiTheme="minorHAnsi" w:cstheme="majorHAnsi"/>
+          <w:b/>
+          <w:sz w:val="24"/>
+          <w:szCs w:val="24"/>
+        </w:rPr>
+      </w:pPr>
     </w:p>
     <w:tbl>
       <w:tblPr>
@@ -23303,6 +25328,2514 @@
       </w:r>
       <w:proofErr w:type="spellEnd"/>
     </w:p>
+    <w:p/>
+    <w:tbl>
+      <w:tblPr>
+        <w:tblW w:w="0" w:type="auto"/>
+        <w:tblLook w:val="04A0" w:firstRow="1" w:lastRow="0" w:firstColumn="1" w:lastColumn="0" w:noHBand="0" w:noVBand="1"/>
+      </w:tblPr>
+      <w:tblGrid>
+        <w:gridCol w:w="1728"/>
+        <w:gridCol w:w="1728"/>
+        <w:gridCol w:w="1728"/>
+        <w:gridCol w:w="1728"/>
+        <w:gridCol w:w="1728"/>
+      </w:tblGrid>
+      <w:tr>
+        <w:tc>
+          <w:tcPr>
+            <w:tcW w:w="1728" w:type="dxa"/>
+            <w:tcBorders>
+              <w:top w:val="single" w:sz="4" w:space="0" w:color="auto"/>
+              <w:left w:val="single" w:sz="4" w:space="0" w:color="auto"/>
+              <w:bottom w:val="single" w:sz="4" w:space="0" w:color="auto"/>
+              <w:right w:val="single" w:sz="4" w:space="0" w:color="auto"/>
+            </w:tcBorders>
+            <w:shd w:val="clear" w:color="auto" w:fill="B6DDE8" w:themeFill="accent5" w:themeFillTint="66"/>
+            <w:hideMark/>
+          </w:tcPr>
+          <w:p>
+            <w:pPr>
+              <w:rPr>
+                <w:rFonts w:asciiTheme="minorHAnsi" w:hAnsiTheme="minorHAnsi" w:cstheme="majorHAnsi"/>
+                <w:sz w:val="24"/>
+                <w:szCs w:val="24"/>
+              </w:rPr>
+            </w:pPr>
+            <w:proofErr w:type="spellStart"/>
+            <w:r>
+              <w:rPr>
+                <w:rFonts w:asciiTheme="minorHAnsi" w:hAnsiTheme="minorHAnsi" w:cstheme="majorHAnsi"/>
+                <w:sz w:val="24"/>
+                <w:szCs w:val="24"/>
+              </w:rPr>
+              <w:t>Task</w:t>
+            </w:r>
+            <w:proofErr w:type="spellEnd"/>
+          </w:p>
+        </w:tc>
+        <w:tc>
+          <w:tcPr>
+            <w:tcW w:w="1728" w:type="dxa"/>
+            <w:tcBorders>
+              <w:top w:val="single" w:sz="4" w:space="0" w:color="auto"/>
+              <w:left w:val="single" w:sz="4" w:space="0" w:color="auto"/>
+              <w:bottom w:val="single" w:sz="4" w:space="0" w:color="auto"/>
+              <w:right w:val="single" w:sz="4" w:space="0" w:color="auto"/>
+            </w:tcBorders>
+            <w:shd w:val="clear" w:color="auto" w:fill="B6DDE8" w:themeFill="accent5" w:themeFillTint="66"/>
+            <w:hideMark/>
+          </w:tcPr>
+          <w:p>
+            <w:pPr>
+              <w:rPr>
+                <w:rFonts w:asciiTheme="minorHAnsi" w:hAnsiTheme="minorHAnsi" w:cstheme="majorHAnsi"/>
+                <w:sz w:val="24"/>
+                <w:szCs w:val="24"/>
+              </w:rPr>
+            </w:pPr>
+            <w:r>
+              <w:rPr>
+                <w:rFonts w:asciiTheme="minorHAnsi" w:hAnsiTheme="minorHAnsi" w:cstheme="majorHAnsi"/>
+                <w:sz w:val="24"/>
+                <w:szCs w:val="24"/>
+              </w:rPr>
+              <w:t>Role</w:t>
+            </w:r>
+          </w:p>
+        </w:tc>
+        <w:tc>
+          <w:tcPr>
+            <w:tcW w:w="1728" w:type="dxa"/>
+            <w:tcBorders>
+              <w:top w:val="single" w:sz="4" w:space="0" w:color="auto"/>
+              <w:left w:val="single" w:sz="4" w:space="0" w:color="auto"/>
+              <w:bottom w:val="single" w:sz="4" w:space="0" w:color="auto"/>
+              <w:right w:val="single" w:sz="4" w:space="0" w:color="auto"/>
+            </w:tcBorders>
+            <w:shd w:val="clear" w:color="auto" w:fill="B6DDE8" w:themeFill="accent5" w:themeFillTint="66"/>
+            <w:hideMark/>
+          </w:tcPr>
+          <w:p>
+            <w:pPr>
+              <w:rPr>
+                <w:rFonts w:asciiTheme="minorHAnsi" w:hAnsiTheme="minorHAnsi" w:cstheme="majorHAnsi"/>
+                <w:sz w:val="24"/>
+                <w:szCs w:val="24"/>
+              </w:rPr>
+            </w:pPr>
+            <w:proofErr w:type="spellStart"/>
+            <w:r>
+              <w:rPr>
+                <w:rFonts w:asciiTheme="minorHAnsi" w:hAnsiTheme="minorHAnsi" w:cstheme="majorHAnsi"/>
+                <w:sz w:val="24"/>
+                <w:szCs w:val="24"/>
+              </w:rPr>
+              <w:t>Estimated</w:t>
+            </w:r>
+            <w:proofErr w:type="spellEnd"/>
+            <w:r>
+              <w:rPr>
+                <w:rFonts w:asciiTheme="minorHAnsi" w:hAnsiTheme="minorHAnsi" w:cstheme="majorHAnsi"/>
+                <w:sz w:val="24"/>
+                <w:szCs w:val="24"/>
+              </w:rPr>
+              <w:t xml:space="preserve"> </w:t>
+            </w:r>
+            <w:proofErr w:type="spellStart"/>
+            <w:r>
+              <w:rPr>
+                <w:rFonts w:asciiTheme="minorHAnsi" w:hAnsiTheme="minorHAnsi" w:cstheme="majorHAnsi"/>
+                <w:sz w:val="24"/>
+                <w:szCs w:val="24"/>
+              </w:rPr>
+              <w:t>Hours</w:t>
+            </w:r>
+            <w:proofErr w:type="spellEnd"/>
+          </w:p>
+        </w:tc>
+        <w:tc>
+          <w:tcPr>
+            <w:tcW w:w="1728" w:type="dxa"/>
+            <w:tcBorders>
+              <w:top w:val="single" w:sz="4" w:space="0" w:color="auto"/>
+              <w:left w:val="single" w:sz="4" w:space="0" w:color="auto"/>
+              <w:bottom w:val="single" w:sz="4" w:space="0" w:color="auto"/>
+              <w:right w:val="single" w:sz="4" w:space="0" w:color="auto"/>
+            </w:tcBorders>
+            <w:shd w:val="clear" w:color="auto" w:fill="B6DDE8" w:themeFill="accent5" w:themeFillTint="66"/>
+            <w:hideMark/>
+          </w:tcPr>
+          <w:p>
+            <w:pPr>
+              <w:rPr>
+                <w:rFonts w:asciiTheme="minorHAnsi" w:hAnsiTheme="minorHAnsi" w:cstheme="majorHAnsi"/>
+                <w:sz w:val="24"/>
+                <w:szCs w:val="24"/>
+              </w:rPr>
+            </w:pPr>
+            <w:proofErr w:type="spellStart"/>
+            <w:r>
+              <w:rPr>
+                <w:rFonts w:asciiTheme="minorHAnsi" w:hAnsiTheme="minorHAnsi" w:cstheme="majorHAnsi"/>
+                <w:sz w:val="24"/>
+                <w:szCs w:val="24"/>
+              </w:rPr>
+              <w:t>Hourly</w:t>
+            </w:r>
+            <w:proofErr w:type="spellEnd"/>
+            <w:r>
+              <w:rPr>
+                <w:rFonts w:asciiTheme="minorHAnsi" w:hAnsiTheme="minorHAnsi" w:cstheme="majorHAnsi"/>
+                <w:sz w:val="24"/>
+                <w:szCs w:val="24"/>
+              </w:rPr>
+              <w:t xml:space="preserve"> </w:t>
+            </w:r>
+            <w:proofErr w:type="spellStart"/>
+            <w:r>
+              <w:rPr>
+                <w:rFonts w:asciiTheme="minorHAnsi" w:hAnsiTheme="minorHAnsi" w:cstheme="majorHAnsi"/>
+                <w:sz w:val="24"/>
+                <w:szCs w:val="24"/>
+              </w:rPr>
+              <w:t>Rate</w:t>
+            </w:r>
+            <w:proofErr w:type="spellEnd"/>
+          </w:p>
+        </w:tc>
+        <w:tc>
+          <w:tcPr>
+            <w:tcW w:w="1728" w:type="dxa"/>
+            <w:tcBorders>
+              <w:top w:val="single" w:sz="4" w:space="0" w:color="auto"/>
+              <w:left w:val="single" w:sz="4" w:space="0" w:color="auto"/>
+              <w:bottom w:val="single" w:sz="4" w:space="0" w:color="auto"/>
+              <w:right w:val="single" w:sz="4" w:space="0" w:color="auto"/>
+            </w:tcBorders>
+            <w:shd w:val="clear" w:color="auto" w:fill="B6DDE8" w:themeFill="accent5" w:themeFillTint="66"/>
+            <w:hideMark/>
+          </w:tcPr>
+          <w:p>
+            <w:pPr>
+              <w:rPr>
+                <w:rFonts w:asciiTheme="minorHAnsi" w:hAnsiTheme="minorHAnsi" w:cstheme="majorHAnsi"/>
+                <w:sz w:val="24"/>
+                <w:szCs w:val="24"/>
+              </w:rPr>
+            </w:pPr>
+            <w:proofErr w:type="spellStart"/>
+            <w:r>
+              <w:rPr>
+                <w:rFonts w:asciiTheme="minorHAnsi" w:hAnsiTheme="minorHAnsi" w:cstheme="majorHAnsi"/>
+                <w:sz w:val="24"/>
+                <w:szCs w:val="24"/>
+              </w:rPr>
+              <w:t>Estimated</w:t>
+            </w:r>
+            <w:proofErr w:type="spellEnd"/>
+            <w:r>
+              <w:rPr>
+                <w:rFonts w:asciiTheme="minorHAnsi" w:hAnsiTheme="minorHAnsi" w:cstheme="majorHAnsi"/>
+                <w:sz w:val="24"/>
+                <w:szCs w:val="24"/>
+              </w:rPr>
+              <w:t xml:space="preserve"> </w:t>
+            </w:r>
+            <w:proofErr w:type="spellStart"/>
+            <w:r>
+              <w:rPr>
+                <w:rFonts w:asciiTheme="minorHAnsi" w:hAnsiTheme="minorHAnsi" w:cstheme="majorHAnsi"/>
+                <w:sz w:val="24"/>
+                <w:szCs w:val="24"/>
+              </w:rPr>
+              <w:t>Cost</w:t>
+            </w:r>
+            <w:proofErr w:type="spellEnd"/>
+          </w:p>
+        </w:tc>
+      </w:tr>
+      <w:tr>
+        <w:tc>
+          <w:tcPr>
+            <w:tcW w:w="1728" w:type="dxa"/>
+            <w:tcBorders>
+              <w:top w:val="single" w:sz="4" w:space="0" w:color="auto"/>
+              <w:left w:val="single" w:sz="4" w:space="0" w:color="auto"/>
+              <w:bottom w:val="single" w:sz="4" w:space="0" w:color="auto"/>
+              <w:right w:val="single" w:sz="4" w:space="0" w:color="auto"/>
+            </w:tcBorders>
+            <w:hideMark/>
+          </w:tcPr>
+          <w:p>
+            <w:pPr>
+              <w:rPr>
+                <w:rFonts w:asciiTheme="minorHAnsi" w:hAnsiTheme="minorHAnsi" w:cstheme="majorHAnsi"/>
+                <w:sz w:val="24"/>
+                <w:szCs w:val="24"/>
+              </w:rPr>
+            </w:pPr>
+            <w:proofErr w:type="spellStart"/>
+            <w:r>
+              <w:rPr>
+                <w:rFonts w:asciiTheme="minorHAnsi" w:hAnsiTheme="minorHAnsi" w:cstheme="majorHAnsi"/>
+                <w:sz w:val="24"/>
+                <w:szCs w:val="24"/>
+              </w:rPr>
+              <w:t>Modify</w:t>
+            </w:r>
+            <w:proofErr w:type="spellEnd"/>
+            <w:r>
+              <w:rPr>
+                <w:rFonts w:asciiTheme="minorHAnsi" w:hAnsiTheme="minorHAnsi" w:cstheme="majorHAnsi"/>
+                <w:sz w:val="24"/>
+                <w:szCs w:val="24"/>
+              </w:rPr>
+              <w:t xml:space="preserve"> </w:t>
+            </w:r>
+            <w:proofErr w:type="spellStart"/>
+            <w:r>
+              <w:rPr>
+                <w:rFonts w:asciiTheme="minorHAnsi" w:hAnsiTheme="minorHAnsi" w:cstheme="majorHAnsi"/>
+                <w:sz w:val="24"/>
+                <w:szCs w:val="24"/>
+              </w:rPr>
+              <w:t>the</w:t>
+            </w:r>
+            <w:proofErr w:type="spellEnd"/>
+            <w:r>
+              <w:rPr>
+                <w:rFonts w:asciiTheme="minorHAnsi" w:hAnsiTheme="minorHAnsi" w:cstheme="majorHAnsi"/>
+                <w:sz w:val="24"/>
+                <w:szCs w:val="24"/>
+              </w:rPr>
+              <w:t xml:space="preserve"> </w:t>
+            </w:r>
+            <w:proofErr w:type="spellStart"/>
+            <w:r>
+              <w:rPr>
+                <w:rFonts w:asciiTheme="minorHAnsi" w:hAnsiTheme="minorHAnsi" w:cstheme="majorHAnsi"/>
+                <w:sz w:val="24"/>
+                <w:szCs w:val="24"/>
+              </w:rPr>
+              <w:t>anonymous</w:t>
+            </w:r>
+            <w:proofErr w:type="spellEnd"/>
+            <w:r>
+              <w:rPr>
+                <w:rFonts w:asciiTheme="minorHAnsi" w:hAnsiTheme="minorHAnsi" w:cstheme="majorHAnsi"/>
+                <w:sz w:val="24"/>
+                <w:szCs w:val="24"/>
+              </w:rPr>
+              <w:t xml:space="preserve"> </w:t>
+            </w:r>
+            <w:proofErr w:type="spellStart"/>
+            <w:r>
+              <w:rPr>
+                <w:rFonts w:asciiTheme="minorHAnsi" w:hAnsiTheme="minorHAnsi" w:cstheme="majorHAnsi"/>
+                <w:sz w:val="24"/>
+                <w:szCs w:val="24"/>
+              </w:rPr>
+              <w:t>menu</w:t>
+            </w:r>
+            <w:proofErr w:type="spellEnd"/>
+          </w:p>
+        </w:tc>
+        <w:tc>
+          <w:tcPr>
+            <w:tcW w:w="1728" w:type="dxa"/>
+            <w:tcBorders>
+              <w:top w:val="single" w:sz="4" w:space="0" w:color="auto"/>
+              <w:left w:val="single" w:sz="4" w:space="0" w:color="auto"/>
+              <w:bottom w:val="single" w:sz="4" w:space="0" w:color="auto"/>
+              <w:right w:val="single" w:sz="4" w:space="0" w:color="auto"/>
+            </w:tcBorders>
+            <w:hideMark/>
+          </w:tcPr>
+          <w:p>
+            <w:pPr>
+              <w:rPr>
+                <w:rFonts w:asciiTheme="minorHAnsi" w:hAnsiTheme="minorHAnsi" w:cstheme="majorHAnsi"/>
+                <w:sz w:val="24"/>
+                <w:szCs w:val="24"/>
+              </w:rPr>
+            </w:pPr>
+            <w:proofErr w:type="spellStart"/>
+            <w:r>
+              <w:rPr>
+                <w:rFonts w:asciiTheme="minorHAnsi" w:hAnsiTheme="minorHAnsi" w:cstheme="majorHAnsi"/>
+                <w:sz w:val="24"/>
+                <w:szCs w:val="24"/>
+              </w:rPr>
+              <w:t>Developer</w:t>
+            </w:r>
+            <w:proofErr w:type="spellEnd"/>
+            <w:r>
+              <w:rPr>
+                <w:rFonts w:asciiTheme="minorHAnsi" w:hAnsiTheme="minorHAnsi" w:cstheme="majorHAnsi"/>
+                <w:sz w:val="24"/>
+                <w:szCs w:val="24"/>
+              </w:rPr>
+              <w:t xml:space="preserve"> (Nora Peñaloza)</w:t>
+            </w:r>
+          </w:p>
+        </w:tc>
+        <w:tc>
+          <w:tcPr>
+            <w:tcW w:w="1728" w:type="dxa"/>
+            <w:tcBorders>
+              <w:top w:val="single" w:sz="4" w:space="0" w:color="auto"/>
+              <w:left w:val="single" w:sz="4" w:space="0" w:color="auto"/>
+              <w:bottom w:val="single" w:sz="4" w:space="0" w:color="auto"/>
+              <w:right w:val="single" w:sz="4" w:space="0" w:color="auto"/>
+            </w:tcBorders>
+            <w:hideMark/>
+          </w:tcPr>
+          <w:p>
+            <w:pPr>
+              <w:rPr>
+                <w:rFonts w:asciiTheme="minorHAnsi" w:hAnsiTheme="minorHAnsi" w:cstheme="majorHAnsi"/>
+                <w:sz w:val="24"/>
+                <w:szCs w:val="24"/>
+              </w:rPr>
+            </w:pPr>
+            <w:r>
+              <w:rPr>
+                <w:rFonts w:asciiTheme="minorHAnsi" w:hAnsiTheme="minorHAnsi" w:cstheme="majorHAnsi"/>
+                <w:sz w:val="24"/>
+                <w:szCs w:val="24"/>
+              </w:rPr>
+              <w:t>0.5</w:t>
+            </w:r>
+          </w:p>
+        </w:tc>
+        <w:tc>
+          <w:tcPr>
+            <w:tcW w:w="1728" w:type="dxa"/>
+            <w:tcBorders>
+              <w:top w:val="single" w:sz="4" w:space="0" w:color="auto"/>
+              <w:left w:val="single" w:sz="4" w:space="0" w:color="auto"/>
+              <w:bottom w:val="single" w:sz="4" w:space="0" w:color="auto"/>
+              <w:right w:val="single" w:sz="4" w:space="0" w:color="auto"/>
+            </w:tcBorders>
+            <w:hideMark/>
+          </w:tcPr>
+          <w:p>
+            <w:pPr>
+              <w:rPr>
+                <w:rFonts w:asciiTheme="minorHAnsi" w:hAnsiTheme="minorHAnsi" w:cstheme="majorHAnsi"/>
+                <w:sz w:val="24"/>
+                <w:szCs w:val="24"/>
+              </w:rPr>
+            </w:pPr>
+            <w:r>
+              <w:rPr>
+                <w:rFonts w:asciiTheme="minorHAnsi" w:hAnsiTheme="minorHAnsi" w:cstheme="majorHAnsi"/>
+                <w:sz w:val="24"/>
+                <w:szCs w:val="24"/>
+              </w:rPr>
+              <w:t>€20</w:t>
+            </w:r>
+          </w:p>
+        </w:tc>
+        <w:tc>
+          <w:tcPr>
+            <w:tcW w:w="1728" w:type="dxa"/>
+            <w:tcBorders>
+              <w:top w:val="single" w:sz="4" w:space="0" w:color="auto"/>
+              <w:left w:val="single" w:sz="4" w:space="0" w:color="auto"/>
+              <w:bottom w:val="single" w:sz="4" w:space="0" w:color="auto"/>
+              <w:right w:val="single" w:sz="4" w:space="0" w:color="auto"/>
+            </w:tcBorders>
+            <w:hideMark/>
+          </w:tcPr>
+          <w:p>
+            <w:pPr>
+              <w:rPr>
+                <w:rFonts w:asciiTheme="minorHAnsi" w:hAnsiTheme="minorHAnsi" w:cstheme="majorHAnsi"/>
+                <w:sz w:val="24"/>
+                <w:szCs w:val="24"/>
+              </w:rPr>
+            </w:pPr>
+            <w:r>
+              <w:rPr>
+                <w:rFonts w:asciiTheme="minorHAnsi" w:hAnsiTheme="minorHAnsi" w:cstheme="majorHAnsi"/>
+                <w:sz w:val="24"/>
+                <w:szCs w:val="24"/>
+              </w:rPr>
+              <w:t>€10.00</w:t>
+            </w:r>
+          </w:p>
+        </w:tc>
+      </w:tr>
+      <w:tr>
+        <w:tc>
+          <w:tcPr>
+            <w:tcW w:w="1728" w:type="dxa"/>
+            <w:tcBorders>
+              <w:top w:val="single" w:sz="4" w:space="0" w:color="auto"/>
+              <w:left w:val="single" w:sz="4" w:space="0" w:color="auto"/>
+              <w:bottom w:val="single" w:sz="4" w:space="0" w:color="auto"/>
+              <w:right w:val="single" w:sz="4" w:space="0" w:color="auto"/>
+            </w:tcBorders>
+            <w:hideMark/>
+          </w:tcPr>
+          <w:p>
+            <w:pPr>
+              <w:rPr>
+                <w:rFonts w:asciiTheme="minorHAnsi" w:hAnsiTheme="minorHAnsi" w:cstheme="majorHAnsi"/>
+                <w:sz w:val="24"/>
+                <w:szCs w:val="24"/>
+              </w:rPr>
+            </w:pPr>
+            <w:proofErr w:type="spellStart"/>
+            <w:r>
+              <w:rPr>
+                <w:rFonts w:asciiTheme="minorHAnsi" w:hAnsiTheme="minorHAnsi" w:cstheme="majorHAnsi"/>
+                <w:sz w:val="24"/>
+                <w:szCs w:val="24"/>
+              </w:rPr>
+              <w:t>Provide</w:t>
+            </w:r>
+            <w:proofErr w:type="spellEnd"/>
+            <w:r>
+              <w:rPr>
+                <w:rFonts w:asciiTheme="minorHAnsi" w:hAnsiTheme="minorHAnsi" w:cstheme="majorHAnsi"/>
+                <w:sz w:val="24"/>
+                <w:szCs w:val="24"/>
+              </w:rPr>
+              <w:t xml:space="preserve"> a link </w:t>
+            </w:r>
+            <w:proofErr w:type="spellStart"/>
+            <w:r>
+              <w:rPr>
+                <w:rFonts w:asciiTheme="minorHAnsi" w:hAnsiTheme="minorHAnsi" w:cstheme="majorHAnsi"/>
+                <w:sz w:val="24"/>
+                <w:szCs w:val="24"/>
+              </w:rPr>
+              <w:t>to</w:t>
+            </w:r>
+            <w:proofErr w:type="spellEnd"/>
+            <w:r>
+              <w:rPr>
+                <w:rFonts w:asciiTheme="minorHAnsi" w:hAnsiTheme="minorHAnsi" w:cstheme="majorHAnsi"/>
+                <w:sz w:val="24"/>
+                <w:szCs w:val="24"/>
+              </w:rPr>
+              <w:t xml:space="preserve"> </w:t>
+            </w:r>
+            <w:proofErr w:type="spellStart"/>
+            <w:r>
+              <w:rPr>
+                <w:rFonts w:asciiTheme="minorHAnsi" w:hAnsiTheme="minorHAnsi" w:cstheme="majorHAnsi"/>
+                <w:sz w:val="24"/>
+                <w:szCs w:val="24"/>
+              </w:rPr>
+              <w:t>the</w:t>
+            </w:r>
+            <w:proofErr w:type="spellEnd"/>
+            <w:r>
+              <w:rPr>
+                <w:rFonts w:asciiTheme="minorHAnsi" w:hAnsiTheme="minorHAnsi" w:cstheme="majorHAnsi"/>
+                <w:sz w:val="24"/>
+                <w:szCs w:val="24"/>
+              </w:rPr>
+              <w:t xml:space="preserve"> GitHub </w:t>
+            </w:r>
+            <w:proofErr w:type="spellStart"/>
+            <w:r>
+              <w:rPr>
+                <w:rFonts w:asciiTheme="minorHAnsi" w:hAnsiTheme="minorHAnsi" w:cstheme="majorHAnsi"/>
+                <w:sz w:val="24"/>
+                <w:szCs w:val="24"/>
+              </w:rPr>
+              <w:t>planning</w:t>
+            </w:r>
+            <w:proofErr w:type="spellEnd"/>
+            <w:r>
+              <w:rPr>
+                <w:rFonts w:asciiTheme="minorHAnsi" w:hAnsiTheme="minorHAnsi" w:cstheme="majorHAnsi"/>
+                <w:sz w:val="24"/>
+                <w:szCs w:val="24"/>
+              </w:rPr>
+              <w:t xml:space="preserve"> </w:t>
+            </w:r>
+            <w:proofErr w:type="spellStart"/>
+            <w:r>
+              <w:rPr>
+                <w:rFonts w:asciiTheme="minorHAnsi" w:hAnsiTheme="minorHAnsi" w:cstheme="majorHAnsi"/>
+                <w:sz w:val="24"/>
+                <w:szCs w:val="24"/>
+              </w:rPr>
+              <w:t>dashboard</w:t>
+            </w:r>
+            <w:proofErr w:type="spellEnd"/>
+          </w:p>
+        </w:tc>
+        <w:tc>
+          <w:tcPr>
+            <w:tcW w:w="1728" w:type="dxa"/>
+            <w:tcBorders>
+              <w:top w:val="single" w:sz="4" w:space="0" w:color="auto"/>
+              <w:left w:val="single" w:sz="4" w:space="0" w:color="auto"/>
+              <w:bottom w:val="single" w:sz="4" w:space="0" w:color="auto"/>
+              <w:right w:val="single" w:sz="4" w:space="0" w:color="auto"/>
+            </w:tcBorders>
+            <w:hideMark/>
+          </w:tcPr>
+          <w:p>
+            <w:pPr>
+              <w:rPr>
+                <w:rFonts w:asciiTheme="minorHAnsi" w:hAnsiTheme="minorHAnsi" w:cstheme="majorHAnsi"/>
+                <w:sz w:val="24"/>
+                <w:szCs w:val="24"/>
+              </w:rPr>
+            </w:pPr>
+            <w:proofErr w:type="spellStart"/>
+            <w:r>
+              <w:rPr>
+                <w:rFonts w:asciiTheme="minorHAnsi" w:hAnsiTheme="minorHAnsi" w:cstheme="majorHAnsi"/>
+                <w:sz w:val="24"/>
+                <w:szCs w:val="24"/>
+              </w:rPr>
+              <w:t>Developer</w:t>
+            </w:r>
+            <w:proofErr w:type="spellEnd"/>
+            <w:r>
+              <w:rPr>
+                <w:rFonts w:asciiTheme="minorHAnsi" w:hAnsiTheme="minorHAnsi" w:cstheme="majorHAnsi"/>
+                <w:sz w:val="24"/>
+                <w:szCs w:val="24"/>
+              </w:rPr>
+              <w:t xml:space="preserve"> (Nora Peñaloza)</w:t>
+            </w:r>
+          </w:p>
+        </w:tc>
+        <w:tc>
+          <w:tcPr>
+            <w:tcW w:w="1728" w:type="dxa"/>
+            <w:tcBorders>
+              <w:top w:val="single" w:sz="4" w:space="0" w:color="auto"/>
+              <w:left w:val="single" w:sz="4" w:space="0" w:color="auto"/>
+              <w:bottom w:val="single" w:sz="4" w:space="0" w:color="auto"/>
+              <w:right w:val="single" w:sz="4" w:space="0" w:color="auto"/>
+            </w:tcBorders>
+            <w:hideMark/>
+          </w:tcPr>
+          <w:p>
+            <w:pPr>
+              <w:rPr>
+                <w:rFonts w:asciiTheme="minorHAnsi" w:hAnsiTheme="minorHAnsi" w:cstheme="majorHAnsi"/>
+                <w:sz w:val="24"/>
+                <w:szCs w:val="24"/>
+              </w:rPr>
+            </w:pPr>
+            <w:r>
+              <w:rPr>
+                <w:rFonts w:asciiTheme="minorHAnsi" w:hAnsiTheme="minorHAnsi" w:cstheme="majorHAnsi"/>
+                <w:sz w:val="24"/>
+                <w:szCs w:val="24"/>
+              </w:rPr>
+              <w:t>0.5</w:t>
+            </w:r>
+          </w:p>
+        </w:tc>
+        <w:tc>
+          <w:tcPr>
+            <w:tcW w:w="1728" w:type="dxa"/>
+            <w:tcBorders>
+              <w:top w:val="single" w:sz="4" w:space="0" w:color="auto"/>
+              <w:left w:val="single" w:sz="4" w:space="0" w:color="auto"/>
+              <w:bottom w:val="single" w:sz="4" w:space="0" w:color="auto"/>
+              <w:right w:val="single" w:sz="4" w:space="0" w:color="auto"/>
+            </w:tcBorders>
+            <w:hideMark/>
+          </w:tcPr>
+          <w:p>
+            <w:pPr>
+              <w:rPr>
+                <w:rFonts w:asciiTheme="minorHAnsi" w:hAnsiTheme="minorHAnsi" w:cstheme="majorHAnsi"/>
+                <w:sz w:val="24"/>
+                <w:szCs w:val="24"/>
+              </w:rPr>
+            </w:pPr>
+            <w:r>
+              <w:rPr>
+                <w:rFonts w:asciiTheme="minorHAnsi" w:hAnsiTheme="minorHAnsi" w:cstheme="majorHAnsi"/>
+                <w:sz w:val="24"/>
+                <w:szCs w:val="24"/>
+              </w:rPr>
+              <w:t>€20</w:t>
+            </w:r>
+          </w:p>
+        </w:tc>
+        <w:tc>
+          <w:tcPr>
+            <w:tcW w:w="1728" w:type="dxa"/>
+            <w:tcBorders>
+              <w:top w:val="single" w:sz="4" w:space="0" w:color="auto"/>
+              <w:left w:val="single" w:sz="4" w:space="0" w:color="auto"/>
+              <w:bottom w:val="single" w:sz="4" w:space="0" w:color="auto"/>
+              <w:right w:val="single" w:sz="4" w:space="0" w:color="auto"/>
+            </w:tcBorders>
+            <w:hideMark/>
+          </w:tcPr>
+          <w:p>
+            <w:pPr>
+              <w:rPr>
+                <w:rFonts w:asciiTheme="minorHAnsi" w:hAnsiTheme="minorHAnsi" w:cstheme="majorHAnsi"/>
+                <w:sz w:val="24"/>
+                <w:szCs w:val="24"/>
+              </w:rPr>
+            </w:pPr>
+            <w:r>
+              <w:rPr>
+                <w:rFonts w:asciiTheme="minorHAnsi" w:hAnsiTheme="minorHAnsi" w:cstheme="majorHAnsi"/>
+                <w:sz w:val="24"/>
+                <w:szCs w:val="24"/>
+              </w:rPr>
+              <w:t>€10.00</w:t>
+            </w:r>
+          </w:p>
+        </w:tc>
+      </w:tr>
+      <w:tr>
+        <w:tc>
+          <w:tcPr>
+            <w:tcW w:w="1728" w:type="dxa"/>
+            <w:tcBorders>
+              <w:top w:val="single" w:sz="4" w:space="0" w:color="auto"/>
+              <w:left w:val="single" w:sz="4" w:space="0" w:color="auto"/>
+              <w:bottom w:val="single" w:sz="4" w:space="0" w:color="auto"/>
+              <w:right w:val="single" w:sz="4" w:space="0" w:color="auto"/>
+            </w:tcBorders>
+            <w:hideMark/>
+          </w:tcPr>
+          <w:p>
+            <w:pPr>
+              <w:rPr>
+                <w:rFonts w:asciiTheme="minorHAnsi" w:hAnsiTheme="minorHAnsi" w:cstheme="majorHAnsi"/>
+                <w:sz w:val="24"/>
+                <w:szCs w:val="24"/>
+              </w:rPr>
+            </w:pPr>
+            <w:proofErr w:type="spellStart"/>
+            <w:r>
+              <w:rPr>
+                <w:rFonts w:asciiTheme="minorHAnsi" w:hAnsiTheme="minorHAnsi" w:cstheme="majorHAnsi"/>
+                <w:sz w:val="24"/>
+                <w:szCs w:val="24"/>
+              </w:rPr>
+              <w:t>Planning</w:t>
+            </w:r>
+            <w:proofErr w:type="spellEnd"/>
+            <w:r>
+              <w:rPr>
+                <w:rFonts w:asciiTheme="minorHAnsi" w:hAnsiTheme="minorHAnsi" w:cstheme="majorHAnsi"/>
+                <w:sz w:val="24"/>
+                <w:szCs w:val="24"/>
+              </w:rPr>
+              <w:t xml:space="preserve"> and </w:t>
+            </w:r>
+            <w:proofErr w:type="spellStart"/>
+            <w:r>
+              <w:rPr>
+                <w:rFonts w:asciiTheme="minorHAnsi" w:hAnsiTheme="minorHAnsi" w:cstheme="majorHAnsi"/>
+                <w:sz w:val="24"/>
+                <w:szCs w:val="24"/>
+              </w:rPr>
+              <w:t>Progress</w:t>
+            </w:r>
+            <w:proofErr w:type="spellEnd"/>
+            <w:r>
+              <w:rPr>
+                <w:rFonts w:asciiTheme="minorHAnsi" w:hAnsiTheme="minorHAnsi" w:cstheme="majorHAnsi"/>
+                <w:sz w:val="24"/>
+                <w:szCs w:val="24"/>
+              </w:rPr>
+              <w:t xml:space="preserve"> </w:t>
+            </w:r>
+            <w:proofErr w:type="spellStart"/>
+            <w:r>
+              <w:rPr>
+                <w:rFonts w:asciiTheme="minorHAnsi" w:hAnsiTheme="minorHAnsi" w:cstheme="majorHAnsi"/>
+                <w:sz w:val="24"/>
+                <w:szCs w:val="24"/>
+              </w:rPr>
+              <w:t>Report</w:t>
+            </w:r>
+            <w:proofErr w:type="spellEnd"/>
+          </w:p>
+        </w:tc>
+        <w:tc>
+          <w:tcPr>
+            <w:tcW w:w="1728" w:type="dxa"/>
+            <w:tcBorders>
+              <w:top w:val="single" w:sz="4" w:space="0" w:color="auto"/>
+              <w:left w:val="single" w:sz="4" w:space="0" w:color="auto"/>
+              <w:bottom w:val="single" w:sz="4" w:space="0" w:color="auto"/>
+              <w:right w:val="single" w:sz="4" w:space="0" w:color="auto"/>
+            </w:tcBorders>
+            <w:hideMark/>
+          </w:tcPr>
+          <w:p>
+            <w:pPr>
+              <w:rPr>
+                <w:rFonts w:asciiTheme="minorHAnsi" w:hAnsiTheme="minorHAnsi" w:cstheme="majorHAnsi"/>
+                <w:sz w:val="24"/>
+                <w:szCs w:val="24"/>
+              </w:rPr>
+            </w:pPr>
+            <w:proofErr w:type="spellStart"/>
+            <w:r>
+              <w:rPr>
+                <w:rFonts w:asciiTheme="minorHAnsi" w:hAnsiTheme="minorHAnsi" w:cstheme="majorHAnsi"/>
+                <w:sz w:val="24"/>
+                <w:szCs w:val="24"/>
+              </w:rPr>
+              <w:t>Developer</w:t>
+            </w:r>
+            <w:proofErr w:type="spellEnd"/>
+            <w:r>
+              <w:rPr>
+                <w:rFonts w:asciiTheme="minorHAnsi" w:hAnsiTheme="minorHAnsi" w:cstheme="majorHAnsi"/>
+                <w:sz w:val="24"/>
+                <w:szCs w:val="24"/>
+              </w:rPr>
+              <w:t xml:space="preserve"> (Nora Peñaloza)</w:t>
+            </w:r>
+          </w:p>
+        </w:tc>
+        <w:tc>
+          <w:tcPr>
+            <w:tcW w:w="1728" w:type="dxa"/>
+            <w:tcBorders>
+              <w:top w:val="single" w:sz="4" w:space="0" w:color="auto"/>
+              <w:left w:val="single" w:sz="4" w:space="0" w:color="auto"/>
+              <w:bottom w:val="single" w:sz="4" w:space="0" w:color="auto"/>
+              <w:right w:val="single" w:sz="4" w:space="0" w:color="auto"/>
+            </w:tcBorders>
+            <w:hideMark/>
+          </w:tcPr>
+          <w:p>
+            <w:pPr>
+              <w:rPr>
+                <w:rFonts w:asciiTheme="minorHAnsi" w:hAnsiTheme="minorHAnsi" w:cstheme="majorHAnsi"/>
+                <w:sz w:val="24"/>
+                <w:szCs w:val="24"/>
+              </w:rPr>
+            </w:pPr>
+            <w:r>
+              <w:rPr>
+                <w:rFonts w:asciiTheme="minorHAnsi" w:hAnsiTheme="minorHAnsi" w:cstheme="majorHAnsi"/>
+                <w:sz w:val="24"/>
+                <w:szCs w:val="24"/>
+              </w:rPr>
+              <w:t>3.0</w:t>
+            </w:r>
+          </w:p>
+        </w:tc>
+        <w:tc>
+          <w:tcPr>
+            <w:tcW w:w="1728" w:type="dxa"/>
+            <w:tcBorders>
+              <w:top w:val="single" w:sz="4" w:space="0" w:color="auto"/>
+              <w:left w:val="single" w:sz="4" w:space="0" w:color="auto"/>
+              <w:bottom w:val="single" w:sz="4" w:space="0" w:color="auto"/>
+              <w:right w:val="single" w:sz="4" w:space="0" w:color="auto"/>
+            </w:tcBorders>
+            <w:hideMark/>
+          </w:tcPr>
+          <w:p>
+            <w:pPr>
+              <w:rPr>
+                <w:rFonts w:asciiTheme="minorHAnsi" w:hAnsiTheme="minorHAnsi" w:cstheme="majorHAnsi"/>
+                <w:sz w:val="24"/>
+                <w:szCs w:val="24"/>
+              </w:rPr>
+            </w:pPr>
+            <w:r>
+              <w:rPr>
+                <w:rFonts w:asciiTheme="minorHAnsi" w:hAnsiTheme="minorHAnsi" w:cstheme="majorHAnsi"/>
+                <w:sz w:val="24"/>
+                <w:szCs w:val="24"/>
+              </w:rPr>
+              <w:t>€20</w:t>
+            </w:r>
+          </w:p>
+        </w:tc>
+        <w:tc>
+          <w:tcPr>
+            <w:tcW w:w="1728" w:type="dxa"/>
+            <w:tcBorders>
+              <w:top w:val="single" w:sz="4" w:space="0" w:color="auto"/>
+              <w:left w:val="single" w:sz="4" w:space="0" w:color="auto"/>
+              <w:bottom w:val="single" w:sz="4" w:space="0" w:color="auto"/>
+              <w:right w:val="single" w:sz="4" w:space="0" w:color="auto"/>
+            </w:tcBorders>
+            <w:hideMark/>
+          </w:tcPr>
+          <w:p>
+            <w:pPr>
+              <w:rPr>
+                <w:rFonts w:asciiTheme="minorHAnsi" w:hAnsiTheme="minorHAnsi" w:cstheme="majorHAnsi"/>
+                <w:sz w:val="24"/>
+                <w:szCs w:val="24"/>
+              </w:rPr>
+            </w:pPr>
+            <w:r>
+              <w:rPr>
+                <w:rFonts w:asciiTheme="minorHAnsi" w:hAnsiTheme="minorHAnsi" w:cstheme="majorHAnsi"/>
+                <w:sz w:val="24"/>
+                <w:szCs w:val="24"/>
+              </w:rPr>
+              <w:t>€60.00</w:t>
+            </w:r>
+          </w:p>
+        </w:tc>
+      </w:tr>
+      <w:tr>
+        <w:tc>
+          <w:tcPr>
+            <w:tcW w:w="1728" w:type="dxa"/>
+            <w:tcBorders>
+              <w:top w:val="single" w:sz="4" w:space="0" w:color="auto"/>
+              <w:left w:val="single" w:sz="4" w:space="0" w:color="auto"/>
+              <w:bottom w:val="single" w:sz="4" w:space="0" w:color="auto"/>
+              <w:right w:val="single" w:sz="4" w:space="0" w:color="auto"/>
+            </w:tcBorders>
+            <w:hideMark/>
+          </w:tcPr>
+          <w:p>
+            <w:pPr>
+              <w:rPr>
+                <w:rFonts w:asciiTheme="minorHAnsi" w:hAnsiTheme="minorHAnsi" w:cstheme="majorHAnsi"/>
+                <w:sz w:val="24"/>
+                <w:szCs w:val="24"/>
+              </w:rPr>
+            </w:pPr>
+            <w:proofErr w:type="spellStart"/>
+            <w:r>
+              <w:rPr>
+                <w:rFonts w:asciiTheme="minorHAnsi" w:hAnsiTheme="minorHAnsi" w:cstheme="majorHAnsi"/>
+                <w:sz w:val="24"/>
+                <w:szCs w:val="24"/>
+              </w:rPr>
+              <w:t>Analysis</w:t>
+            </w:r>
+            <w:proofErr w:type="spellEnd"/>
+            <w:r>
+              <w:rPr>
+                <w:rFonts w:asciiTheme="minorHAnsi" w:hAnsiTheme="minorHAnsi" w:cstheme="majorHAnsi"/>
+                <w:sz w:val="24"/>
+                <w:szCs w:val="24"/>
+              </w:rPr>
+              <w:t xml:space="preserve"> </w:t>
+            </w:r>
+            <w:proofErr w:type="spellStart"/>
+            <w:r>
+              <w:rPr>
+                <w:rFonts w:asciiTheme="minorHAnsi" w:hAnsiTheme="minorHAnsi" w:cstheme="majorHAnsi"/>
+                <w:sz w:val="24"/>
+                <w:szCs w:val="24"/>
+              </w:rPr>
+              <w:t>Report</w:t>
+            </w:r>
+            <w:proofErr w:type="spellEnd"/>
+          </w:p>
+        </w:tc>
+        <w:tc>
+          <w:tcPr>
+            <w:tcW w:w="1728" w:type="dxa"/>
+            <w:tcBorders>
+              <w:top w:val="single" w:sz="4" w:space="0" w:color="auto"/>
+              <w:left w:val="single" w:sz="4" w:space="0" w:color="auto"/>
+              <w:bottom w:val="single" w:sz="4" w:space="0" w:color="auto"/>
+              <w:right w:val="single" w:sz="4" w:space="0" w:color="auto"/>
+            </w:tcBorders>
+            <w:hideMark/>
+          </w:tcPr>
+          <w:p>
+            <w:pPr>
+              <w:rPr>
+                <w:rFonts w:asciiTheme="minorHAnsi" w:hAnsiTheme="minorHAnsi" w:cstheme="majorHAnsi"/>
+                <w:sz w:val="24"/>
+                <w:szCs w:val="24"/>
+              </w:rPr>
+            </w:pPr>
+            <w:proofErr w:type="spellStart"/>
+            <w:r>
+              <w:rPr>
+                <w:rFonts w:asciiTheme="minorHAnsi" w:hAnsiTheme="minorHAnsi" w:cstheme="majorHAnsi"/>
+                <w:sz w:val="24"/>
+                <w:szCs w:val="24"/>
+              </w:rPr>
+              <w:t>Developer</w:t>
+            </w:r>
+            <w:proofErr w:type="spellEnd"/>
+            <w:r>
+              <w:rPr>
+                <w:rFonts w:asciiTheme="minorHAnsi" w:hAnsiTheme="minorHAnsi" w:cstheme="majorHAnsi"/>
+                <w:sz w:val="24"/>
+                <w:szCs w:val="24"/>
+              </w:rPr>
+              <w:t xml:space="preserve"> (Nora Peñaloza)</w:t>
+            </w:r>
+          </w:p>
+        </w:tc>
+        <w:tc>
+          <w:tcPr>
+            <w:tcW w:w="1728" w:type="dxa"/>
+            <w:tcBorders>
+              <w:top w:val="single" w:sz="4" w:space="0" w:color="auto"/>
+              <w:left w:val="single" w:sz="4" w:space="0" w:color="auto"/>
+              <w:bottom w:val="single" w:sz="4" w:space="0" w:color="auto"/>
+              <w:right w:val="single" w:sz="4" w:space="0" w:color="auto"/>
+            </w:tcBorders>
+            <w:hideMark/>
+          </w:tcPr>
+          <w:p>
+            <w:pPr>
+              <w:rPr>
+                <w:rFonts w:asciiTheme="minorHAnsi" w:hAnsiTheme="minorHAnsi" w:cstheme="majorHAnsi"/>
+                <w:sz w:val="24"/>
+                <w:szCs w:val="24"/>
+              </w:rPr>
+            </w:pPr>
+            <w:r>
+              <w:rPr>
+                <w:rFonts w:asciiTheme="minorHAnsi" w:hAnsiTheme="minorHAnsi" w:cstheme="majorHAnsi"/>
+                <w:sz w:val="24"/>
+                <w:szCs w:val="24"/>
+              </w:rPr>
+              <w:t>3.0</w:t>
+            </w:r>
+          </w:p>
+        </w:tc>
+        <w:tc>
+          <w:tcPr>
+            <w:tcW w:w="1728" w:type="dxa"/>
+            <w:tcBorders>
+              <w:top w:val="single" w:sz="4" w:space="0" w:color="auto"/>
+              <w:left w:val="single" w:sz="4" w:space="0" w:color="auto"/>
+              <w:bottom w:val="single" w:sz="4" w:space="0" w:color="auto"/>
+              <w:right w:val="single" w:sz="4" w:space="0" w:color="auto"/>
+            </w:tcBorders>
+            <w:hideMark/>
+          </w:tcPr>
+          <w:p>
+            <w:pPr>
+              <w:rPr>
+                <w:rFonts w:asciiTheme="minorHAnsi" w:hAnsiTheme="minorHAnsi" w:cstheme="majorHAnsi"/>
+                <w:sz w:val="24"/>
+                <w:szCs w:val="24"/>
+              </w:rPr>
+            </w:pPr>
+            <w:r>
+              <w:rPr>
+                <w:rFonts w:asciiTheme="minorHAnsi" w:hAnsiTheme="minorHAnsi" w:cstheme="majorHAnsi"/>
+                <w:sz w:val="24"/>
+                <w:szCs w:val="24"/>
+              </w:rPr>
+              <w:t>€20</w:t>
+            </w:r>
+          </w:p>
+        </w:tc>
+        <w:tc>
+          <w:tcPr>
+            <w:tcW w:w="1728" w:type="dxa"/>
+            <w:tcBorders>
+              <w:top w:val="single" w:sz="4" w:space="0" w:color="auto"/>
+              <w:left w:val="single" w:sz="4" w:space="0" w:color="auto"/>
+              <w:bottom w:val="single" w:sz="4" w:space="0" w:color="auto"/>
+              <w:right w:val="single" w:sz="4" w:space="0" w:color="auto"/>
+            </w:tcBorders>
+            <w:hideMark/>
+          </w:tcPr>
+          <w:p>
+            <w:pPr>
+              <w:rPr>
+                <w:rFonts w:asciiTheme="minorHAnsi" w:hAnsiTheme="minorHAnsi" w:cstheme="majorHAnsi"/>
+                <w:sz w:val="24"/>
+                <w:szCs w:val="24"/>
+              </w:rPr>
+            </w:pPr>
+            <w:r>
+              <w:rPr>
+                <w:rFonts w:asciiTheme="minorHAnsi" w:hAnsiTheme="minorHAnsi" w:cstheme="majorHAnsi"/>
+                <w:sz w:val="24"/>
+                <w:szCs w:val="24"/>
+              </w:rPr>
+              <w:t>€60.00</w:t>
+            </w:r>
+          </w:p>
+        </w:tc>
+      </w:tr>
+      <w:tr>
+        <w:tc>
+          <w:tcPr>
+            <w:tcW w:w="1728" w:type="dxa"/>
+            <w:tcBorders>
+              <w:top w:val="single" w:sz="4" w:space="0" w:color="auto"/>
+              <w:left w:val="single" w:sz="4" w:space="0" w:color="auto"/>
+              <w:bottom w:val="single" w:sz="4" w:space="0" w:color="auto"/>
+              <w:right w:val="single" w:sz="4" w:space="0" w:color="auto"/>
+            </w:tcBorders>
+            <w:hideMark/>
+          </w:tcPr>
+          <w:p>
+            <w:pPr>
+              <w:rPr>
+                <w:rFonts w:asciiTheme="minorHAnsi" w:hAnsiTheme="minorHAnsi" w:cstheme="majorHAnsi"/>
+                <w:sz w:val="24"/>
+                <w:szCs w:val="24"/>
+              </w:rPr>
+            </w:pPr>
+            <w:proofErr w:type="spellStart"/>
+            <w:r>
+              <w:rPr>
+                <w:rFonts w:asciiTheme="minorHAnsi" w:hAnsiTheme="minorHAnsi" w:cstheme="majorHAnsi"/>
+                <w:sz w:val="24"/>
+                <w:szCs w:val="24"/>
+              </w:rPr>
+              <w:lastRenderedPageBreak/>
+              <w:t>Edit</w:t>
+            </w:r>
+            <w:proofErr w:type="spellEnd"/>
+            <w:r>
+              <w:rPr>
+                <w:rFonts w:asciiTheme="minorHAnsi" w:hAnsiTheme="minorHAnsi" w:cstheme="majorHAnsi"/>
+                <w:sz w:val="24"/>
+                <w:szCs w:val="24"/>
+              </w:rPr>
+              <w:t xml:space="preserve"> </w:t>
+            </w:r>
+            <w:proofErr w:type="spellStart"/>
+            <w:r>
+              <w:rPr>
+                <w:rFonts w:asciiTheme="minorHAnsi" w:hAnsiTheme="minorHAnsi" w:cstheme="majorHAnsi"/>
+                <w:sz w:val="24"/>
+                <w:szCs w:val="24"/>
+              </w:rPr>
+              <w:t>text</w:t>
+            </w:r>
+            <w:proofErr w:type="spellEnd"/>
+            <w:r>
+              <w:rPr>
+                <w:rFonts w:asciiTheme="minorHAnsi" w:hAnsiTheme="minorHAnsi" w:cstheme="majorHAnsi"/>
+                <w:sz w:val="24"/>
+                <w:szCs w:val="24"/>
+              </w:rPr>
+              <w:t xml:space="preserve"> files (</w:t>
+            </w:r>
+            <w:proofErr w:type="spellStart"/>
+            <w:r>
+              <w:rPr>
+                <w:rFonts w:asciiTheme="minorHAnsi" w:hAnsiTheme="minorHAnsi" w:cstheme="majorHAnsi"/>
+                <w:sz w:val="24"/>
+                <w:szCs w:val="24"/>
+              </w:rPr>
+              <w:t>changelog</w:t>
+            </w:r>
+            <w:proofErr w:type="spellEnd"/>
+            <w:r>
+              <w:rPr>
+                <w:rFonts w:asciiTheme="minorHAnsi" w:hAnsiTheme="minorHAnsi" w:cstheme="majorHAnsi"/>
+                <w:sz w:val="24"/>
+                <w:szCs w:val="24"/>
+              </w:rPr>
+              <w:t xml:space="preserve">, </w:t>
+            </w:r>
+            <w:proofErr w:type="spellStart"/>
+            <w:r>
+              <w:rPr>
+                <w:rFonts w:asciiTheme="minorHAnsi" w:hAnsiTheme="minorHAnsi" w:cstheme="majorHAnsi"/>
+                <w:sz w:val="24"/>
+                <w:szCs w:val="24"/>
+              </w:rPr>
+              <w:t>contributors</w:t>
+            </w:r>
+            <w:proofErr w:type="spellEnd"/>
+            <w:r>
+              <w:rPr>
+                <w:rFonts w:asciiTheme="minorHAnsi" w:hAnsiTheme="minorHAnsi" w:cstheme="majorHAnsi"/>
+                <w:sz w:val="24"/>
+                <w:szCs w:val="24"/>
+              </w:rPr>
+              <w:t xml:space="preserve">, </w:t>
+            </w:r>
+            <w:proofErr w:type="spellStart"/>
+            <w:r>
+              <w:rPr>
+                <w:rFonts w:asciiTheme="minorHAnsi" w:hAnsiTheme="minorHAnsi" w:cstheme="majorHAnsi"/>
+                <w:sz w:val="24"/>
+                <w:szCs w:val="24"/>
+              </w:rPr>
+              <w:t>license</w:t>
+            </w:r>
+            <w:proofErr w:type="spellEnd"/>
+            <w:r>
+              <w:rPr>
+                <w:rFonts w:asciiTheme="minorHAnsi" w:hAnsiTheme="minorHAnsi" w:cstheme="majorHAnsi"/>
+                <w:sz w:val="24"/>
+                <w:szCs w:val="24"/>
+              </w:rPr>
+              <w:t xml:space="preserve">, </w:t>
+            </w:r>
+            <w:proofErr w:type="spellStart"/>
+            <w:r>
+              <w:rPr>
+                <w:rFonts w:asciiTheme="minorHAnsi" w:hAnsiTheme="minorHAnsi" w:cstheme="majorHAnsi"/>
+                <w:sz w:val="24"/>
+                <w:szCs w:val="24"/>
+              </w:rPr>
+              <w:t>readme</w:t>
+            </w:r>
+            <w:proofErr w:type="spellEnd"/>
+            <w:r>
+              <w:rPr>
+                <w:rFonts w:asciiTheme="minorHAnsi" w:hAnsiTheme="minorHAnsi" w:cstheme="majorHAnsi"/>
+                <w:sz w:val="24"/>
+                <w:szCs w:val="24"/>
+              </w:rPr>
+              <w:t>)</w:t>
+            </w:r>
+          </w:p>
+        </w:tc>
+        <w:tc>
+          <w:tcPr>
+            <w:tcW w:w="1728" w:type="dxa"/>
+            <w:tcBorders>
+              <w:top w:val="single" w:sz="4" w:space="0" w:color="auto"/>
+              <w:left w:val="single" w:sz="4" w:space="0" w:color="auto"/>
+              <w:bottom w:val="single" w:sz="4" w:space="0" w:color="auto"/>
+              <w:right w:val="single" w:sz="4" w:space="0" w:color="auto"/>
+            </w:tcBorders>
+            <w:hideMark/>
+          </w:tcPr>
+          <w:p>
+            <w:pPr>
+              <w:rPr>
+                <w:rFonts w:asciiTheme="minorHAnsi" w:hAnsiTheme="minorHAnsi" w:cstheme="majorHAnsi"/>
+                <w:sz w:val="24"/>
+                <w:szCs w:val="24"/>
+              </w:rPr>
+            </w:pPr>
+            <w:proofErr w:type="spellStart"/>
+            <w:r>
+              <w:rPr>
+                <w:rFonts w:asciiTheme="minorHAnsi" w:hAnsiTheme="minorHAnsi" w:cstheme="majorHAnsi"/>
+                <w:sz w:val="24"/>
+                <w:szCs w:val="24"/>
+              </w:rPr>
+              <w:t>Developer</w:t>
+            </w:r>
+            <w:proofErr w:type="spellEnd"/>
+            <w:r>
+              <w:rPr>
+                <w:rFonts w:asciiTheme="minorHAnsi" w:hAnsiTheme="minorHAnsi" w:cstheme="majorHAnsi"/>
+                <w:sz w:val="24"/>
+                <w:szCs w:val="24"/>
+              </w:rPr>
+              <w:t xml:space="preserve"> (Nora Peñaloza)</w:t>
+            </w:r>
+          </w:p>
+        </w:tc>
+        <w:tc>
+          <w:tcPr>
+            <w:tcW w:w="1728" w:type="dxa"/>
+            <w:tcBorders>
+              <w:top w:val="single" w:sz="4" w:space="0" w:color="auto"/>
+              <w:left w:val="single" w:sz="4" w:space="0" w:color="auto"/>
+              <w:bottom w:val="single" w:sz="4" w:space="0" w:color="auto"/>
+              <w:right w:val="single" w:sz="4" w:space="0" w:color="auto"/>
+            </w:tcBorders>
+            <w:hideMark/>
+          </w:tcPr>
+          <w:p>
+            <w:pPr>
+              <w:rPr>
+                <w:rFonts w:asciiTheme="minorHAnsi" w:hAnsiTheme="minorHAnsi" w:cstheme="majorHAnsi"/>
+                <w:sz w:val="24"/>
+                <w:szCs w:val="24"/>
+              </w:rPr>
+            </w:pPr>
+            <w:r>
+              <w:rPr>
+                <w:rFonts w:asciiTheme="minorHAnsi" w:hAnsiTheme="minorHAnsi" w:cstheme="majorHAnsi"/>
+                <w:sz w:val="24"/>
+                <w:szCs w:val="24"/>
+              </w:rPr>
+              <w:t>1.5</w:t>
+            </w:r>
+          </w:p>
+        </w:tc>
+        <w:tc>
+          <w:tcPr>
+            <w:tcW w:w="1728" w:type="dxa"/>
+            <w:tcBorders>
+              <w:top w:val="single" w:sz="4" w:space="0" w:color="auto"/>
+              <w:left w:val="single" w:sz="4" w:space="0" w:color="auto"/>
+              <w:bottom w:val="single" w:sz="4" w:space="0" w:color="auto"/>
+              <w:right w:val="single" w:sz="4" w:space="0" w:color="auto"/>
+            </w:tcBorders>
+            <w:hideMark/>
+          </w:tcPr>
+          <w:p>
+            <w:pPr>
+              <w:rPr>
+                <w:rFonts w:asciiTheme="minorHAnsi" w:hAnsiTheme="minorHAnsi" w:cstheme="majorHAnsi"/>
+                <w:sz w:val="24"/>
+                <w:szCs w:val="24"/>
+              </w:rPr>
+            </w:pPr>
+            <w:r>
+              <w:rPr>
+                <w:rFonts w:asciiTheme="minorHAnsi" w:hAnsiTheme="minorHAnsi" w:cstheme="majorHAnsi"/>
+                <w:sz w:val="24"/>
+                <w:szCs w:val="24"/>
+              </w:rPr>
+              <w:t>€20</w:t>
+            </w:r>
+          </w:p>
+        </w:tc>
+        <w:tc>
+          <w:tcPr>
+            <w:tcW w:w="1728" w:type="dxa"/>
+            <w:tcBorders>
+              <w:top w:val="single" w:sz="4" w:space="0" w:color="auto"/>
+              <w:left w:val="single" w:sz="4" w:space="0" w:color="auto"/>
+              <w:bottom w:val="single" w:sz="4" w:space="0" w:color="auto"/>
+              <w:right w:val="single" w:sz="4" w:space="0" w:color="auto"/>
+            </w:tcBorders>
+            <w:hideMark/>
+          </w:tcPr>
+          <w:p>
+            <w:pPr>
+              <w:rPr>
+                <w:rFonts w:asciiTheme="minorHAnsi" w:hAnsiTheme="minorHAnsi" w:cstheme="majorHAnsi"/>
+                <w:sz w:val="24"/>
+                <w:szCs w:val="24"/>
+              </w:rPr>
+            </w:pPr>
+            <w:r>
+              <w:rPr>
+                <w:rFonts w:asciiTheme="minorHAnsi" w:hAnsiTheme="minorHAnsi" w:cstheme="majorHAnsi"/>
+                <w:sz w:val="24"/>
+                <w:szCs w:val="24"/>
+              </w:rPr>
+              <w:t>€30.00</w:t>
+            </w:r>
+          </w:p>
+        </w:tc>
+      </w:tr>
+      <w:tr>
+        <w:tc>
+          <w:tcPr>
+            <w:tcW w:w="1728" w:type="dxa"/>
+            <w:tcBorders>
+              <w:top w:val="single" w:sz="4" w:space="0" w:color="auto"/>
+              <w:left w:val="single" w:sz="4" w:space="0" w:color="auto"/>
+              <w:bottom w:val="single" w:sz="4" w:space="0" w:color="auto"/>
+              <w:right w:val="single" w:sz="4" w:space="0" w:color="auto"/>
+            </w:tcBorders>
+            <w:hideMark/>
+          </w:tcPr>
+          <w:p>
+            <w:pPr>
+              <w:rPr>
+                <w:rFonts w:asciiTheme="minorHAnsi" w:hAnsiTheme="minorHAnsi" w:cstheme="majorHAnsi"/>
+                <w:sz w:val="24"/>
+                <w:szCs w:val="24"/>
+              </w:rPr>
+            </w:pPr>
+            <w:r>
+              <w:rPr>
+                <w:rFonts w:asciiTheme="minorHAnsi" w:hAnsiTheme="minorHAnsi" w:cstheme="majorHAnsi"/>
+                <w:sz w:val="24"/>
+                <w:szCs w:val="24"/>
+              </w:rPr>
+              <w:t xml:space="preserve">WIS </w:t>
+            </w:r>
+            <w:proofErr w:type="spellStart"/>
+            <w:r>
+              <w:rPr>
+                <w:rFonts w:asciiTheme="minorHAnsi" w:hAnsiTheme="minorHAnsi" w:cstheme="majorHAnsi"/>
+                <w:sz w:val="24"/>
+                <w:szCs w:val="24"/>
+              </w:rPr>
+              <w:t>Testing</w:t>
+            </w:r>
+            <w:proofErr w:type="spellEnd"/>
+            <w:r>
+              <w:rPr>
+                <w:rFonts w:asciiTheme="minorHAnsi" w:hAnsiTheme="minorHAnsi" w:cstheme="majorHAnsi"/>
+                <w:sz w:val="24"/>
+                <w:szCs w:val="24"/>
+              </w:rPr>
+              <w:t xml:space="preserve"> </w:t>
+            </w:r>
+            <w:proofErr w:type="spellStart"/>
+            <w:r>
+              <w:rPr>
+                <w:rFonts w:asciiTheme="minorHAnsi" w:hAnsiTheme="minorHAnsi" w:cstheme="majorHAnsi"/>
+                <w:sz w:val="24"/>
+                <w:szCs w:val="24"/>
+              </w:rPr>
+              <w:t>Report</w:t>
+            </w:r>
+            <w:proofErr w:type="spellEnd"/>
+          </w:p>
+        </w:tc>
+        <w:tc>
+          <w:tcPr>
+            <w:tcW w:w="1728" w:type="dxa"/>
+            <w:tcBorders>
+              <w:top w:val="single" w:sz="4" w:space="0" w:color="auto"/>
+              <w:left w:val="single" w:sz="4" w:space="0" w:color="auto"/>
+              <w:bottom w:val="single" w:sz="4" w:space="0" w:color="auto"/>
+              <w:right w:val="single" w:sz="4" w:space="0" w:color="auto"/>
+            </w:tcBorders>
+            <w:hideMark/>
+          </w:tcPr>
+          <w:p>
+            <w:pPr>
+              <w:rPr>
+                <w:rFonts w:asciiTheme="minorHAnsi" w:hAnsiTheme="minorHAnsi" w:cstheme="majorHAnsi"/>
+                <w:sz w:val="24"/>
+                <w:szCs w:val="24"/>
+              </w:rPr>
+            </w:pPr>
+            <w:proofErr w:type="spellStart"/>
+            <w:r>
+              <w:rPr>
+                <w:rFonts w:asciiTheme="minorHAnsi" w:hAnsiTheme="minorHAnsi" w:cstheme="majorHAnsi"/>
+                <w:sz w:val="24"/>
+                <w:szCs w:val="24"/>
+              </w:rPr>
+              <w:t>Developer</w:t>
+            </w:r>
+            <w:proofErr w:type="spellEnd"/>
+            <w:r>
+              <w:rPr>
+                <w:rFonts w:asciiTheme="minorHAnsi" w:hAnsiTheme="minorHAnsi" w:cstheme="majorHAnsi"/>
+                <w:sz w:val="24"/>
+                <w:szCs w:val="24"/>
+              </w:rPr>
+              <w:t xml:space="preserve"> (Nora Peñaloza)</w:t>
+            </w:r>
+          </w:p>
+        </w:tc>
+        <w:tc>
+          <w:tcPr>
+            <w:tcW w:w="1728" w:type="dxa"/>
+            <w:tcBorders>
+              <w:top w:val="single" w:sz="4" w:space="0" w:color="auto"/>
+              <w:left w:val="single" w:sz="4" w:space="0" w:color="auto"/>
+              <w:bottom w:val="single" w:sz="4" w:space="0" w:color="auto"/>
+              <w:right w:val="single" w:sz="4" w:space="0" w:color="auto"/>
+            </w:tcBorders>
+            <w:hideMark/>
+          </w:tcPr>
+          <w:p>
+            <w:pPr>
+              <w:rPr>
+                <w:rFonts w:asciiTheme="minorHAnsi" w:hAnsiTheme="minorHAnsi" w:cstheme="majorHAnsi"/>
+                <w:sz w:val="24"/>
+                <w:szCs w:val="24"/>
+              </w:rPr>
+            </w:pPr>
+            <w:r>
+              <w:rPr>
+                <w:rFonts w:asciiTheme="minorHAnsi" w:hAnsiTheme="minorHAnsi" w:cstheme="majorHAnsi"/>
+                <w:sz w:val="24"/>
+                <w:szCs w:val="24"/>
+              </w:rPr>
+              <w:t>2.0</w:t>
+            </w:r>
+          </w:p>
+        </w:tc>
+        <w:tc>
+          <w:tcPr>
+            <w:tcW w:w="1728" w:type="dxa"/>
+            <w:tcBorders>
+              <w:top w:val="single" w:sz="4" w:space="0" w:color="auto"/>
+              <w:left w:val="single" w:sz="4" w:space="0" w:color="auto"/>
+              <w:bottom w:val="single" w:sz="4" w:space="0" w:color="auto"/>
+              <w:right w:val="single" w:sz="4" w:space="0" w:color="auto"/>
+            </w:tcBorders>
+            <w:hideMark/>
+          </w:tcPr>
+          <w:p>
+            <w:pPr>
+              <w:rPr>
+                <w:rFonts w:asciiTheme="minorHAnsi" w:hAnsiTheme="minorHAnsi" w:cstheme="majorHAnsi"/>
+                <w:sz w:val="24"/>
+                <w:szCs w:val="24"/>
+              </w:rPr>
+            </w:pPr>
+            <w:r>
+              <w:rPr>
+                <w:rFonts w:asciiTheme="minorHAnsi" w:hAnsiTheme="minorHAnsi" w:cstheme="majorHAnsi"/>
+                <w:sz w:val="24"/>
+                <w:szCs w:val="24"/>
+              </w:rPr>
+              <w:t>€20</w:t>
+            </w:r>
+          </w:p>
+        </w:tc>
+        <w:tc>
+          <w:tcPr>
+            <w:tcW w:w="1728" w:type="dxa"/>
+            <w:tcBorders>
+              <w:top w:val="single" w:sz="4" w:space="0" w:color="auto"/>
+              <w:left w:val="single" w:sz="4" w:space="0" w:color="auto"/>
+              <w:bottom w:val="single" w:sz="4" w:space="0" w:color="auto"/>
+              <w:right w:val="single" w:sz="4" w:space="0" w:color="auto"/>
+            </w:tcBorders>
+            <w:hideMark/>
+          </w:tcPr>
+          <w:p>
+            <w:pPr>
+              <w:rPr>
+                <w:rFonts w:asciiTheme="minorHAnsi" w:hAnsiTheme="minorHAnsi" w:cstheme="majorHAnsi"/>
+                <w:sz w:val="24"/>
+                <w:szCs w:val="24"/>
+              </w:rPr>
+            </w:pPr>
+            <w:r>
+              <w:rPr>
+                <w:rFonts w:asciiTheme="minorHAnsi" w:hAnsiTheme="minorHAnsi" w:cstheme="majorHAnsi"/>
+                <w:sz w:val="24"/>
+                <w:szCs w:val="24"/>
+              </w:rPr>
+              <w:t>€40.00</w:t>
+            </w:r>
+          </w:p>
+        </w:tc>
+      </w:tr>
+      <w:tr>
+        <w:tc>
+          <w:tcPr>
+            <w:tcW w:w="1728" w:type="dxa"/>
+            <w:tcBorders>
+              <w:top w:val="single" w:sz="4" w:space="0" w:color="auto"/>
+              <w:left w:val="single" w:sz="4" w:space="0" w:color="auto"/>
+              <w:bottom w:val="single" w:sz="4" w:space="0" w:color="auto"/>
+              <w:right w:val="single" w:sz="4" w:space="0" w:color="auto"/>
+            </w:tcBorders>
+            <w:hideMark/>
+          </w:tcPr>
+          <w:p>
+            <w:pPr>
+              <w:rPr>
+                <w:rFonts w:asciiTheme="minorHAnsi" w:hAnsiTheme="minorHAnsi" w:cstheme="majorHAnsi"/>
+                <w:sz w:val="24"/>
+                <w:szCs w:val="24"/>
+              </w:rPr>
+            </w:pPr>
+            <w:r>
+              <w:rPr>
+                <w:rFonts w:asciiTheme="minorHAnsi" w:hAnsiTheme="minorHAnsi" w:cstheme="majorHAnsi"/>
+                <w:sz w:val="24"/>
+                <w:szCs w:val="24"/>
+              </w:rPr>
+              <w:t xml:space="preserve">Set up </w:t>
+            </w:r>
+            <w:proofErr w:type="spellStart"/>
+            <w:r>
+              <w:rPr>
+                <w:rFonts w:asciiTheme="minorHAnsi" w:hAnsiTheme="minorHAnsi" w:cstheme="majorHAnsi"/>
+                <w:sz w:val="24"/>
+                <w:szCs w:val="24"/>
+              </w:rPr>
+              <w:t>workspace</w:t>
+            </w:r>
+            <w:proofErr w:type="spellEnd"/>
+          </w:p>
+        </w:tc>
+        <w:tc>
+          <w:tcPr>
+            <w:tcW w:w="1728" w:type="dxa"/>
+            <w:tcBorders>
+              <w:top w:val="single" w:sz="4" w:space="0" w:color="auto"/>
+              <w:left w:val="single" w:sz="4" w:space="0" w:color="auto"/>
+              <w:bottom w:val="single" w:sz="4" w:space="0" w:color="auto"/>
+              <w:right w:val="single" w:sz="4" w:space="0" w:color="auto"/>
+            </w:tcBorders>
+            <w:hideMark/>
+          </w:tcPr>
+          <w:p>
+            <w:pPr>
+              <w:rPr>
+                <w:rFonts w:asciiTheme="minorHAnsi" w:hAnsiTheme="minorHAnsi" w:cstheme="majorHAnsi"/>
+                <w:sz w:val="24"/>
+                <w:szCs w:val="24"/>
+              </w:rPr>
+            </w:pPr>
+            <w:proofErr w:type="spellStart"/>
+            <w:r>
+              <w:rPr>
+                <w:rFonts w:asciiTheme="minorHAnsi" w:hAnsiTheme="minorHAnsi" w:cstheme="majorHAnsi"/>
+                <w:sz w:val="24"/>
+                <w:szCs w:val="24"/>
+              </w:rPr>
+              <w:t>Developer</w:t>
+            </w:r>
+            <w:proofErr w:type="spellEnd"/>
+            <w:r>
+              <w:rPr>
+                <w:rFonts w:asciiTheme="minorHAnsi" w:hAnsiTheme="minorHAnsi" w:cstheme="majorHAnsi"/>
+                <w:sz w:val="24"/>
+                <w:szCs w:val="24"/>
+              </w:rPr>
+              <w:t xml:space="preserve"> (Nora Peñaloza)</w:t>
+            </w:r>
+          </w:p>
+        </w:tc>
+        <w:tc>
+          <w:tcPr>
+            <w:tcW w:w="1728" w:type="dxa"/>
+            <w:tcBorders>
+              <w:top w:val="single" w:sz="4" w:space="0" w:color="auto"/>
+              <w:left w:val="single" w:sz="4" w:space="0" w:color="auto"/>
+              <w:bottom w:val="single" w:sz="4" w:space="0" w:color="auto"/>
+              <w:right w:val="single" w:sz="4" w:space="0" w:color="auto"/>
+            </w:tcBorders>
+            <w:hideMark/>
+          </w:tcPr>
+          <w:p>
+            <w:pPr>
+              <w:rPr>
+                <w:rFonts w:asciiTheme="minorHAnsi" w:hAnsiTheme="minorHAnsi" w:cstheme="majorHAnsi"/>
+                <w:sz w:val="24"/>
+                <w:szCs w:val="24"/>
+              </w:rPr>
+            </w:pPr>
+            <w:r>
+              <w:rPr>
+                <w:rFonts w:asciiTheme="minorHAnsi" w:hAnsiTheme="minorHAnsi" w:cstheme="majorHAnsi"/>
+                <w:sz w:val="24"/>
+                <w:szCs w:val="24"/>
+              </w:rPr>
+              <w:t>5.0</w:t>
+            </w:r>
+          </w:p>
+        </w:tc>
+        <w:tc>
+          <w:tcPr>
+            <w:tcW w:w="1728" w:type="dxa"/>
+            <w:tcBorders>
+              <w:top w:val="single" w:sz="4" w:space="0" w:color="auto"/>
+              <w:left w:val="single" w:sz="4" w:space="0" w:color="auto"/>
+              <w:bottom w:val="single" w:sz="4" w:space="0" w:color="auto"/>
+              <w:right w:val="single" w:sz="4" w:space="0" w:color="auto"/>
+            </w:tcBorders>
+            <w:hideMark/>
+          </w:tcPr>
+          <w:p>
+            <w:pPr>
+              <w:rPr>
+                <w:rFonts w:asciiTheme="minorHAnsi" w:hAnsiTheme="minorHAnsi" w:cstheme="majorHAnsi"/>
+                <w:sz w:val="24"/>
+                <w:szCs w:val="24"/>
+              </w:rPr>
+            </w:pPr>
+            <w:r>
+              <w:rPr>
+                <w:rFonts w:asciiTheme="minorHAnsi" w:hAnsiTheme="minorHAnsi" w:cstheme="majorHAnsi"/>
+                <w:sz w:val="24"/>
+                <w:szCs w:val="24"/>
+              </w:rPr>
+              <w:t>€20</w:t>
+            </w:r>
+          </w:p>
+        </w:tc>
+        <w:tc>
+          <w:tcPr>
+            <w:tcW w:w="1728" w:type="dxa"/>
+            <w:tcBorders>
+              <w:top w:val="single" w:sz="4" w:space="0" w:color="auto"/>
+              <w:left w:val="single" w:sz="4" w:space="0" w:color="auto"/>
+              <w:bottom w:val="single" w:sz="4" w:space="0" w:color="auto"/>
+              <w:right w:val="single" w:sz="4" w:space="0" w:color="auto"/>
+            </w:tcBorders>
+            <w:hideMark/>
+          </w:tcPr>
+          <w:p>
+            <w:pPr>
+              <w:rPr>
+                <w:rFonts w:asciiTheme="minorHAnsi" w:hAnsiTheme="minorHAnsi" w:cstheme="majorHAnsi"/>
+                <w:sz w:val="24"/>
+                <w:szCs w:val="24"/>
+              </w:rPr>
+            </w:pPr>
+            <w:r>
+              <w:rPr>
+                <w:rFonts w:asciiTheme="minorHAnsi" w:hAnsiTheme="minorHAnsi" w:cstheme="majorHAnsi"/>
+                <w:sz w:val="24"/>
+                <w:szCs w:val="24"/>
+              </w:rPr>
+              <w:t>€100.00</w:t>
+            </w:r>
+          </w:p>
+        </w:tc>
+      </w:tr>
+      <w:tr>
+        <w:tc>
+          <w:tcPr>
+            <w:tcW w:w="1728" w:type="dxa"/>
+            <w:tcBorders>
+              <w:top w:val="single" w:sz="4" w:space="0" w:color="auto"/>
+              <w:left w:val="single" w:sz="4" w:space="0" w:color="auto"/>
+              <w:bottom w:val="single" w:sz="4" w:space="0" w:color="auto"/>
+              <w:right w:val="single" w:sz="4" w:space="0" w:color="auto"/>
+            </w:tcBorders>
+            <w:hideMark/>
+          </w:tcPr>
+          <w:p>
+            <w:pPr>
+              <w:rPr>
+                <w:rFonts w:asciiTheme="minorHAnsi" w:hAnsiTheme="minorHAnsi" w:cstheme="majorHAnsi"/>
+                <w:sz w:val="24"/>
+                <w:szCs w:val="24"/>
+              </w:rPr>
+            </w:pPr>
+            <w:proofErr w:type="spellStart"/>
+            <w:r>
+              <w:rPr>
+                <w:rFonts w:asciiTheme="minorHAnsi" w:hAnsiTheme="minorHAnsi" w:cstheme="majorHAnsi"/>
+                <w:sz w:val="24"/>
+                <w:szCs w:val="24"/>
+              </w:rPr>
+              <w:t>Attend</w:t>
+            </w:r>
+            <w:proofErr w:type="spellEnd"/>
+            <w:r>
+              <w:rPr>
+                <w:rFonts w:asciiTheme="minorHAnsi" w:hAnsiTheme="minorHAnsi" w:cstheme="majorHAnsi"/>
+                <w:sz w:val="24"/>
+                <w:szCs w:val="24"/>
+              </w:rPr>
+              <w:t xml:space="preserve"> </w:t>
+            </w:r>
+            <w:proofErr w:type="spellStart"/>
+            <w:r>
+              <w:rPr>
+                <w:rFonts w:asciiTheme="minorHAnsi" w:hAnsiTheme="minorHAnsi" w:cstheme="majorHAnsi"/>
+                <w:sz w:val="24"/>
+                <w:szCs w:val="24"/>
+              </w:rPr>
+              <w:t>classes</w:t>
+            </w:r>
+            <w:proofErr w:type="spellEnd"/>
+          </w:p>
+        </w:tc>
+        <w:tc>
+          <w:tcPr>
+            <w:tcW w:w="1728" w:type="dxa"/>
+            <w:tcBorders>
+              <w:top w:val="single" w:sz="4" w:space="0" w:color="auto"/>
+              <w:left w:val="single" w:sz="4" w:space="0" w:color="auto"/>
+              <w:bottom w:val="single" w:sz="4" w:space="0" w:color="auto"/>
+              <w:right w:val="single" w:sz="4" w:space="0" w:color="auto"/>
+            </w:tcBorders>
+            <w:hideMark/>
+          </w:tcPr>
+          <w:p>
+            <w:pPr>
+              <w:rPr>
+                <w:rFonts w:asciiTheme="minorHAnsi" w:hAnsiTheme="minorHAnsi" w:cstheme="majorHAnsi"/>
+                <w:sz w:val="24"/>
+                <w:szCs w:val="24"/>
+              </w:rPr>
+            </w:pPr>
+            <w:proofErr w:type="spellStart"/>
+            <w:r>
+              <w:rPr>
+                <w:rFonts w:asciiTheme="minorHAnsi" w:hAnsiTheme="minorHAnsi" w:cstheme="majorHAnsi"/>
+                <w:sz w:val="24"/>
+                <w:szCs w:val="24"/>
+              </w:rPr>
+              <w:t>Developer</w:t>
+            </w:r>
+            <w:proofErr w:type="spellEnd"/>
+            <w:r>
+              <w:rPr>
+                <w:rFonts w:asciiTheme="minorHAnsi" w:hAnsiTheme="minorHAnsi" w:cstheme="majorHAnsi"/>
+                <w:sz w:val="24"/>
+                <w:szCs w:val="24"/>
+              </w:rPr>
+              <w:t xml:space="preserve"> (Nora Peñaloza)</w:t>
+            </w:r>
+          </w:p>
+        </w:tc>
+        <w:tc>
+          <w:tcPr>
+            <w:tcW w:w="1728" w:type="dxa"/>
+            <w:tcBorders>
+              <w:top w:val="single" w:sz="4" w:space="0" w:color="auto"/>
+              <w:left w:val="single" w:sz="4" w:space="0" w:color="auto"/>
+              <w:bottom w:val="single" w:sz="4" w:space="0" w:color="auto"/>
+              <w:right w:val="single" w:sz="4" w:space="0" w:color="auto"/>
+            </w:tcBorders>
+            <w:hideMark/>
+          </w:tcPr>
+          <w:p>
+            <w:pPr>
+              <w:rPr>
+                <w:rFonts w:asciiTheme="minorHAnsi" w:hAnsiTheme="minorHAnsi" w:cstheme="majorHAnsi"/>
+                <w:sz w:val="24"/>
+                <w:szCs w:val="24"/>
+              </w:rPr>
+            </w:pPr>
+            <w:r>
+              <w:rPr>
+                <w:rFonts w:asciiTheme="minorHAnsi" w:hAnsiTheme="minorHAnsi" w:cstheme="majorHAnsi"/>
+                <w:sz w:val="24"/>
+                <w:szCs w:val="24"/>
+              </w:rPr>
+              <w:t>9.0</w:t>
+            </w:r>
+          </w:p>
+        </w:tc>
+        <w:tc>
+          <w:tcPr>
+            <w:tcW w:w="1728" w:type="dxa"/>
+            <w:tcBorders>
+              <w:top w:val="single" w:sz="4" w:space="0" w:color="auto"/>
+              <w:left w:val="single" w:sz="4" w:space="0" w:color="auto"/>
+              <w:bottom w:val="single" w:sz="4" w:space="0" w:color="auto"/>
+              <w:right w:val="single" w:sz="4" w:space="0" w:color="auto"/>
+            </w:tcBorders>
+            <w:hideMark/>
+          </w:tcPr>
+          <w:p>
+            <w:pPr>
+              <w:rPr>
+                <w:rFonts w:asciiTheme="minorHAnsi" w:hAnsiTheme="minorHAnsi" w:cstheme="majorHAnsi"/>
+                <w:sz w:val="24"/>
+                <w:szCs w:val="24"/>
+              </w:rPr>
+            </w:pPr>
+            <w:r>
+              <w:rPr>
+                <w:rFonts w:asciiTheme="minorHAnsi" w:hAnsiTheme="minorHAnsi" w:cstheme="majorHAnsi"/>
+                <w:sz w:val="24"/>
+                <w:szCs w:val="24"/>
+              </w:rPr>
+              <w:t>€20</w:t>
+            </w:r>
+          </w:p>
+        </w:tc>
+        <w:tc>
+          <w:tcPr>
+            <w:tcW w:w="1728" w:type="dxa"/>
+            <w:tcBorders>
+              <w:top w:val="single" w:sz="4" w:space="0" w:color="auto"/>
+              <w:left w:val="single" w:sz="4" w:space="0" w:color="auto"/>
+              <w:bottom w:val="single" w:sz="4" w:space="0" w:color="auto"/>
+              <w:right w:val="single" w:sz="4" w:space="0" w:color="auto"/>
+            </w:tcBorders>
+            <w:hideMark/>
+          </w:tcPr>
+          <w:p>
+            <w:pPr>
+              <w:rPr>
+                <w:rFonts w:asciiTheme="minorHAnsi" w:hAnsiTheme="minorHAnsi" w:cstheme="majorHAnsi"/>
+                <w:sz w:val="24"/>
+                <w:szCs w:val="24"/>
+              </w:rPr>
+            </w:pPr>
+            <w:r>
+              <w:rPr>
+                <w:rFonts w:asciiTheme="minorHAnsi" w:hAnsiTheme="minorHAnsi" w:cstheme="majorHAnsi"/>
+                <w:sz w:val="24"/>
+                <w:szCs w:val="24"/>
+              </w:rPr>
+              <w:t>€180.00</w:t>
+            </w:r>
+          </w:p>
+        </w:tc>
+      </w:tr>
+      <w:tr>
+        <w:tc>
+          <w:tcPr>
+            <w:tcW w:w="1728" w:type="dxa"/>
+            <w:tcBorders>
+              <w:top w:val="single" w:sz="4" w:space="0" w:color="auto"/>
+              <w:left w:val="single" w:sz="4" w:space="0" w:color="auto"/>
+              <w:bottom w:val="single" w:sz="4" w:space="0" w:color="auto"/>
+              <w:right w:val="single" w:sz="4" w:space="0" w:color="auto"/>
+            </w:tcBorders>
+            <w:hideMark/>
+          </w:tcPr>
+          <w:p>
+            <w:pPr>
+              <w:rPr>
+                <w:rFonts w:asciiTheme="minorHAnsi" w:hAnsiTheme="minorHAnsi" w:cstheme="majorHAnsi"/>
+                <w:sz w:val="24"/>
+                <w:szCs w:val="24"/>
+              </w:rPr>
+            </w:pPr>
+            <w:proofErr w:type="spellStart"/>
+            <w:r>
+              <w:rPr>
+                <w:rFonts w:asciiTheme="minorHAnsi" w:hAnsiTheme="minorHAnsi" w:cstheme="majorHAnsi"/>
+                <w:sz w:val="24"/>
+                <w:szCs w:val="24"/>
+              </w:rPr>
+              <w:t>Recruitment</w:t>
+            </w:r>
+            <w:proofErr w:type="spellEnd"/>
+            <w:r>
+              <w:rPr>
+                <w:rFonts w:asciiTheme="minorHAnsi" w:hAnsiTheme="minorHAnsi" w:cstheme="majorHAnsi"/>
+                <w:sz w:val="24"/>
+                <w:szCs w:val="24"/>
+              </w:rPr>
+              <w:t xml:space="preserve"> Meeting</w:t>
+            </w:r>
+          </w:p>
+        </w:tc>
+        <w:tc>
+          <w:tcPr>
+            <w:tcW w:w="1728" w:type="dxa"/>
+            <w:tcBorders>
+              <w:top w:val="single" w:sz="4" w:space="0" w:color="auto"/>
+              <w:left w:val="single" w:sz="4" w:space="0" w:color="auto"/>
+              <w:bottom w:val="single" w:sz="4" w:space="0" w:color="auto"/>
+              <w:right w:val="single" w:sz="4" w:space="0" w:color="auto"/>
+            </w:tcBorders>
+            <w:hideMark/>
+          </w:tcPr>
+          <w:p>
+            <w:pPr>
+              <w:rPr>
+                <w:rFonts w:asciiTheme="minorHAnsi" w:hAnsiTheme="minorHAnsi" w:cstheme="majorHAnsi"/>
+                <w:sz w:val="24"/>
+                <w:szCs w:val="24"/>
+              </w:rPr>
+            </w:pPr>
+            <w:proofErr w:type="spellStart"/>
+            <w:r>
+              <w:rPr>
+                <w:rFonts w:asciiTheme="minorHAnsi" w:hAnsiTheme="minorHAnsi" w:cstheme="majorHAnsi"/>
+                <w:sz w:val="24"/>
+                <w:szCs w:val="24"/>
+              </w:rPr>
+              <w:t>Developer</w:t>
+            </w:r>
+            <w:proofErr w:type="spellEnd"/>
+            <w:r>
+              <w:rPr>
+                <w:rFonts w:asciiTheme="minorHAnsi" w:hAnsiTheme="minorHAnsi" w:cstheme="majorHAnsi"/>
+                <w:sz w:val="24"/>
+                <w:szCs w:val="24"/>
+              </w:rPr>
+              <w:t xml:space="preserve"> (Nora Peñaloza) &amp; Manager (Manuel Jesús Niza)</w:t>
+            </w:r>
+          </w:p>
+        </w:tc>
+        <w:tc>
+          <w:tcPr>
+            <w:tcW w:w="1728" w:type="dxa"/>
+            <w:tcBorders>
+              <w:top w:val="single" w:sz="4" w:space="0" w:color="auto"/>
+              <w:left w:val="single" w:sz="4" w:space="0" w:color="auto"/>
+              <w:bottom w:val="single" w:sz="4" w:space="0" w:color="auto"/>
+              <w:right w:val="single" w:sz="4" w:space="0" w:color="auto"/>
+            </w:tcBorders>
+            <w:hideMark/>
+          </w:tcPr>
+          <w:p>
+            <w:pPr>
+              <w:rPr>
+                <w:rFonts w:asciiTheme="minorHAnsi" w:hAnsiTheme="minorHAnsi" w:cstheme="majorHAnsi"/>
+                <w:sz w:val="24"/>
+                <w:szCs w:val="24"/>
+              </w:rPr>
+            </w:pPr>
+            <w:r>
+              <w:rPr>
+                <w:rFonts w:asciiTheme="minorHAnsi" w:hAnsiTheme="minorHAnsi" w:cstheme="majorHAnsi"/>
+                <w:sz w:val="24"/>
+                <w:szCs w:val="24"/>
+              </w:rPr>
+              <w:t>0.5</w:t>
+            </w:r>
+          </w:p>
+        </w:tc>
+        <w:tc>
+          <w:tcPr>
+            <w:tcW w:w="1728" w:type="dxa"/>
+            <w:tcBorders>
+              <w:top w:val="single" w:sz="4" w:space="0" w:color="auto"/>
+              <w:left w:val="single" w:sz="4" w:space="0" w:color="auto"/>
+              <w:bottom w:val="single" w:sz="4" w:space="0" w:color="auto"/>
+              <w:right w:val="single" w:sz="4" w:space="0" w:color="auto"/>
+            </w:tcBorders>
+            <w:hideMark/>
+          </w:tcPr>
+          <w:p>
+            <w:pPr>
+              <w:rPr>
+                <w:rFonts w:asciiTheme="minorHAnsi" w:hAnsiTheme="minorHAnsi" w:cstheme="majorHAnsi"/>
+                <w:sz w:val="24"/>
+                <w:szCs w:val="24"/>
+              </w:rPr>
+            </w:pPr>
+            <w:r>
+              <w:rPr>
+                <w:rFonts w:asciiTheme="minorHAnsi" w:hAnsiTheme="minorHAnsi" w:cstheme="majorHAnsi"/>
+                <w:sz w:val="24"/>
+                <w:szCs w:val="24"/>
+              </w:rPr>
+              <w:t xml:space="preserve">€20 </w:t>
+            </w:r>
+          </w:p>
+        </w:tc>
+        <w:tc>
+          <w:tcPr>
+            <w:tcW w:w="1728" w:type="dxa"/>
+            <w:tcBorders>
+              <w:top w:val="single" w:sz="4" w:space="0" w:color="auto"/>
+              <w:left w:val="single" w:sz="4" w:space="0" w:color="auto"/>
+              <w:bottom w:val="single" w:sz="4" w:space="0" w:color="auto"/>
+              <w:right w:val="single" w:sz="4" w:space="0" w:color="auto"/>
+            </w:tcBorders>
+            <w:hideMark/>
+          </w:tcPr>
+          <w:p>
+            <w:pPr>
+              <w:rPr>
+                <w:rFonts w:asciiTheme="minorHAnsi" w:hAnsiTheme="minorHAnsi" w:cstheme="majorHAnsi"/>
+                <w:sz w:val="24"/>
+                <w:szCs w:val="24"/>
+              </w:rPr>
+            </w:pPr>
+            <w:r>
+              <w:rPr>
+                <w:rFonts w:asciiTheme="minorHAnsi" w:hAnsiTheme="minorHAnsi" w:cstheme="majorHAnsi"/>
+                <w:sz w:val="24"/>
+                <w:szCs w:val="24"/>
+              </w:rPr>
+              <w:t>€10.00</w:t>
+            </w:r>
+          </w:p>
+        </w:tc>
+      </w:tr>
+      <w:tr>
+        <w:tc>
+          <w:tcPr>
+            <w:tcW w:w="1728" w:type="dxa"/>
+            <w:tcBorders>
+              <w:top w:val="single" w:sz="4" w:space="0" w:color="auto"/>
+              <w:left w:val="single" w:sz="4" w:space="0" w:color="auto"/>
+              <w:bottom w:val="single" w:sz="4" w:space="0" w:color="auto"/>
+              <w:right w:val="single" w:sz="4" w:space="0" w:color="auto"/>
+            </w:tcBorders>
+            <w:hideMark/>
+          </w:tcPr>
+          <w:p>
+            <w:pPr>
+              <w:rPr>
+                <w:rFonts w:asciiTheme="minorHAnsi" w:hAnsiTheme="minorHAnsi" w:cstheme="majorHAnsi"/>
+                <w:sz w:val="24"/>
+                <w:szCs w:val="24"/>
+              </w:rPr>
+            </w:pPr>
+            <w:r>
+              <w:rPr>
+                <w:rFonts w:asciiTheme="minorHAnsi" w:hAnsiTheme="minorHAnsi" w:cstheme="majorHAnsi"/>
+                <w:sz w:val="24"/>
+                <w:szCs w:val="24"/>
+              </w:rPr>
+              <w:t>Meeting 1</w:t>
+            </w:r>
+          </w:p>
+        </w:tc>
+        <w:tc>
+          <w:tcPr>
+            <w:tcW w:w="1728" w:type="dxa"/>
+            <w:tcBorders>
+              <w:top w:val="single" w:sz="4" w:space="0" w:color="auto"/>
+              <w:left w:val="single" w:sz="4" w:space="0" w:color="auto"/>
+              <w:bottom w:val="single" w:sz="4" w:space="0" w:color="auto"/>
+              <w:right w:val="single" w:sz="4" w:space="0" w:color="auto"/>
+            </w:tcBorders>
+            <w:hideMark/>
+          </w:tcPr>
+          <w:p>
+            <w:pPr>
+              <w:rPr>
+                <w:rFonts w:asciiTheme="minorHAnsi" w:hAnsiTheme="minorHAnsi" w:cstheme="majorHAnsi"/>
+                <w:sz w:val="24"/>
+                <w:szCs w:val="24"/>
+              </w:rPr>
+            </w:pPr>
+            <w:proofErr w:type="spellStart"/>
+            <w:r>
+              <w:rPr>
+                <w:rFonts w:asciiTheme="minorHAnsi" w:hAnsiTheme="minorHAnsi" w:cstheme="majorHAnsi"/>
+                <w:sz w:val="24"/>
+                <w:szCs w:val="24"/>
+              </w:rPr>
+              <w:t>All</w:t>
+            </w:r>
+            <w:proofErr w:type="spellEnd"/>
+            <w:r>
+              <w:rPr>
+                <w:rFonts w:asciiTheme="minorHAnsi" w:hAnsiTheme="minorHAnsi" w:cstheme="majorHAnsi"/>
+                <w:sz w:val="24"/>
+                <w:szCs w:val="24"/>
+              </w:rPr>
+              <w:t xml:space="preserve"> </w:t>
+            </w:r>
+            <w:proofErr w:type="spellStart"/>
+            <w:r>
+              <w:rPr>
+                <w:rFonts w:asciiTheme="minorHAnsi" w:hAnsiTheme="minorHAnsi" w:cstheme="majorHAnsi"/>
+                <w:sz w:val="24"/>
+                <w:szCs w:val="24"/>
+              </w:rPr>
+              <w:t>team</w:t>
+            </w:r>
+            <w:proofErr w:type="spellEnd"/>
+            <w:r>
+              <w:rPr>
+                <w:rFonts w:asciiTheme="minorHAnsi" w:hAnsiTheme="minorHAnsi" w:cstheme="majorHAnsi"/>
+                <w:sz w:val="24"/>
+                <w:szCs w:val="24"/>
+              </w:rPr>
+              <w:t xml:space="preserve"> </w:t>
+            </w:r>
+            <w:proofErr w:type="spellStart"/>
+            <w:r>
+              <w:rPr>
+                <w:rFonts w:asciiTheme="minorHAnsi" w:hAnsiTheme="minorHAnsi" w:cstheme="majorHAnsi"/>
+                <w:sz w:val="24"/>
+                <w:szCs w:val="24"/>
+              </w:rPr>
+              <w:t>members</w:t>
+            </w:r>
+            <w:proofErr w:type="spellEnd"/>
+          </w:p>
+        </w:tc>
+        <w:tc>
+          <w:tcPr>
+            <w:tcW w:w="1728" w:type="dxa"/>
+            <w:tcBorders>
+              <w:top w:val="single" w:sz="4" w:space="0" w:color="auto"/>
+              <w:left w:val="single" w:sz="4" w:space="0" w:color="auto"/>
+              <w:bottom w:val="single" w:sz="4" w:space="0" w:color="auto"/>
+              <w:right w:val="single" w:sz="4" w:space="0" w:color="auto"/>
+            </w:tcBorders>
+            <w:hideMark/>
+          </w:tcPr>
+          <w:p>
+            <w:pPr>
+              <w:rPr>
+                <w:rFonts w:asciiTheme="minorHAnsi" w:hAnsiTheme="minorHAnsi" w:cstheme="majorHAnsi"/>
+                <w:sz w:val="24"/>
+                <w:szCs w:val="24"/>
+              </w:rPr>
+            </w:pPr>
+            <w:r>
+              <w:rPr>
+                <w:rFonts w:asciiTheme="minorHAnsi" w:hAnsiTheme="minorHAnsi" w:cstheme="majorHAnsi"/>
+                <w:sz w:val="24"/>
+                <w:szCs w:val="24"/>
+              </w:rPr>
+              <w:t>1.0</w:t>
+            </w:r>
+          </w:p>
+        </w:tc>
+        <w:tc>
+          <w:tcPr>
+            <w:tcW w:w="1728" w:type="dxa"/>
+            <w:tcBorders>
+              <w:top w:val="single" w:sz="4" w:space="0" w:color="auto"/>
+              <w:left w:val="single" w:sz="4" w:space="0" w:color="auto"/>
+              <w:bottom w:val="single" w:sz="4" w:space="0" w:color="auto"/>
+              <w:right w:val="single" w:sz="4" w:space="0" w:color="auto"/>
+            </w:tcBorders>
+            <w:hideMark/>
+          </w:tcPr>
+          <w:p>
+            <w:pPr>
+              <w:rPr>
+                <w:rFonts w:asciiTheme="minorHAnsi" w:hAnsiTheme="minorHAnsi" w:cstheme="majorHAnsi"/>
+                <w:sz w:val="24"/>
+                <w:szCs w:val="24"/>
+              </w:rPr>
+            </w:pPr>
+            <w:r>
+              <w:rPr>
+                <w:rFonts w:asciiTheme="minorHAnsi" w:hAnsiTheme="minorHAnsi" w:cstheme="majorHAnsi"/>
+                <w:sz w:val="24"/>
+                <w:szCs w:val="24"/>
+              </w:rPr>
+              <w:t xml:space="preserve">€20 </w:t>
+            </w:r>
+          </w:p>
+        </w:tc>
+        <w:tc>
+          <w:tcPr>
+            <w:tcW w:w="1728" w:type="dxa"/>
+            <w:tcBorders>
+              <w:top w:val="single" w:sz="4" w:space="0" w:color="auto"/>
+              <w:left w:val="single" w:sz="4" w:space="0" w:color="auto"/>
+              <w:bottom w:val="single" w:sz="4" w:space="0" w:color="auto"/>
+              <w:right w:val="single" w:sz="4" w:space="0" w:color="auto"/>
+            </w:tcBorders>
+            <w:hideMark/>
+          </w:tcPr>
+          <w:p>
+            <w:pPr>
+              <w:rPr>
+                <w:rFonts w:asciiTheme="minorHAnsi" w:hAnsiTheme="minorHAnsi" w:cstheme="majorHAnsi"/>
+                <w:sz w:val="24"/>
+                <w:szCs w:val="24"/>
+              </w:rPr>
+            </w:pPr>
+            <w:r>
+              <w:rPr>
+                <w:rFonts w:asciiTheme="minorHAnsi" w:hAnsiTheme="minorHAnsi" w:cstheme="majorHAnsi"/>
+                <w:sz w:val="24"/>
+                <w:szCs w:val="24"/>
+              </w:rPr>
+              <w:t>€20.00</w:t>
+            </w:r>
+          </w:p>
+        </w:tc>
+      </w:tr>
+      <w:tr>
+        <w:tc>
+          <w:tcPr>
+            <w:tcW w:w="1728" w:type="dxa"/>
+            <w:tcBorders>
+              <w:top w:val="single" w:sz="4" w:space="0" w:color="auto"/>
+              <w:left w:val="single" w:sz="4" w:space="0" w:color="auto"/>
+              <w:bottom w:val="single" w:sz="4" w:space="0" w:color="auto"/>
+              <w:right w:val="single" w:sz="4" w:space="0" w:color="auto"/>
+            </w:tcBorders>
+            <w:hideMark/>
+          </w:tcPr>
+          <w:p>
+            <w:pPr>
+              <w:rPr>
+                <w:rFonts w:asciiTheme="minorHAnsi" w:hAnsiTheme="minorHAnsi" w:cstheme="majorHAnsi"/>
+                <w:sz w:val="24"/>
+                <w:szCs w:val="24"/>
+              </w:rPr>
+            </w:pPr>
+            <w:r>
+              <w:rPr>
+                <w:rFonts w:asciiTheme="minorHAnsi" w:hAnsiTheme="minorHAnsi" w:cstheme="majorHAnsi"/>
+                <w:sz w:val="24"/>
+                <w:szCs w:val="24"/>
+              </w:rPr>
+              <w:t>Meeting 2</w:t>
+            </w:r>
+          </w:p>
+        </w:tc>
+        <w:tc>
+          <w:tcPr>
+            <w:tcW w:w="1728" w:type="dxa"/>
+            <w:tcBorders>
+              <w:top w:val="single" w:sz="4" w:space="0" w:color="auto"/>
+              <w:left w:val="single" w:sz="4" w:space="0" w:color="auto"/>
+              <w:bottom w:val="single" w:sz="4" w:space="0" w:color="auto"/>
+              <w:right w:val="single" w:sz="4" w:space="0" w:color="auto"/>
+            </w:tcBorders>
+            <w:hideMark/>
+          </w:tcPr>
+          <w:p>
+            <w:pPr>
+              <w:rPr>
+                <w:rFonts w:asciiTheme="minorHAnsi" w:hAnsiTheme="minorHAnsi" w:cstheme="majorHAnsi"/>
+                <w:sz w:val="24"/>
+                <w:szCs w:val="24"/>
+              </w:rPr>
+            </w:pPr>
+            <w:proofErr w:type="spellStart"/>
+            <w:r>
+              <w:rPr>
+                <w:rFonts w:asciiTheme="minorHAnsi" w:hAnsiTheme="minorHAnsi" w:cstheme="majorHAnsi"/>
+                <w:sz w:val="24"/>
+                <w:szCs w:val="24"/>
+              </w:rPr>
+              <w:t>All</w:t>
+            </w:r>
+            <w:proofErr w:type="spellEnd"/>
+            <w:r>
+              <w:rPr>
+                <w:rFonts w:asciiTheme="minorHAnsi" w:hAnsiTheme="minorHAnsi" w:cstheme="majorHAnsi"/>
+                <w:sz w:val="24"/>
+                <w:szCs w:val="24"/>
+              </w:rPr>
+              <w:t xml:space="preserve"> </w:t>
+            </w:r>
+            <w:proofErr w:type="spellStart"/>
+            <w:r>
+              <w:rPr>
+                <w:rFonts w:asciiTheme="minorHAnsi" w:hAnsiTheme="minorHAnsi" w:cstheme="majorHAnsi"/>
+                <w:sz w:val="24"/>
+                <w:szCs w:val="24"/>
+              </w:rPr>
+              <w:t>team</w:t>
+            </w:r>
+            <w:proofErr w:type="spellEnd"/>
+            <w:r>
+              <w:rPr>
+                <w:rFonts w:asciiTheme="minorHAnsi" w:hAnsiTheme="minorHAnsi" w:cstheme="majorHAnsi"/>
+                <w:sz w:val="24"/>
+                <w:szCs w:val="24"/>
+              </w:rPr>
+              <w:t xml:space="preserve"> </w:t>
+            </w:r>
+            <w:proofErr w:type="spellStart"/>
+            <w:r>
+              <w:rPr>
+                <w:rFonts w:asciiTheme="minorHAnsi" w:hAnsiTheme="minorHAnsi" w:cstheme="majorHAnsi"/>
+                <w:sz w:val="24"/>
+                <w:szCs w:val="24"/>
+              </w:rPr>
+              <w:t>members</w:t>
+            </w:r>
+            <w:proofErr w:type="spellEnd"/>
+          </w:p>
+        </w:tc>
+        <w:tc>
+          <w:tcPr>
+            <w:tcW w:w="1728" w:type="dxa"/>
+            <w:tcBorders>
+              <w:top w:val="single" w:sz="4" w:space="0" w:color="auto"/>
+              <w:left w:val="single" w:sz="4" w:space="0" w:color="auto"/>
+              <w:bottom w:val="single" w:sz="4" w:space="0" w:color="auto"/>
+              <w:right w:val="single" w:sz="4" w:space="0" w:color="auto"/>
+            </w:tcBorders>
+            <w:hideMark/>
+          </w:tcPr>
+          <w:p>
+            <w:pPr>
+              <w:rPr>
+                <w:rFonts w:asciiTheme="minorHAnsi" w:hAnsiTheme="minorHAnsi" w:cstheme="majorHAnsi"/>
+                <w:sz w:val="24"/>
+                <w:szCs w:val="24"/>
+              </w:rPr>
+            </w:pPr>
+            <w:r>
+              <w:rPr>
+                <w:rFonts w:asciiTheme="minorHAnsi" w:hAnsiTheme="minorHAnsi" w:cstheme="majorHAnsi"/>
+                <w:sz w:val="24"/>
+                <w:szCs w:val="24"/>
+              </w:rPr>
+              <w:t>1.0</w:t>
+            </w:r>
+          </w:p>
+        </w:tc>
+        <w:tc>
+          <w:tcPr>
+            <w:tcW w:w="1728" w:type="dxa"/>
+            <w:tcBorders>
+              <w:top w:val="single" w:sz="4" w:space="0" w:color="auto"/>
+              <w:left w:val="single" w:sz="4" w:space="0" w:color="auto"/>
+              <w:bottom w:val="single" w:sz="4" w:space="0" w:color="auto"/>
+              <w:right w:val="single" w:sz="4" w:space="0" w:color="auto"/>
+            </w:tcBorders>
+            <w:hideMark/>
+          </w:tcPr>
+          <w:p>
+            <w:pPr>
+              <w:rPr>
+                <w:rFonts w:asciiTheme="minorHAnsi" w:hAnsiTheme="minorHAnsi" w:cstheme="majorHAnsi"/>
+                <w:sz w:val="24"/>
+                <w:szCs w:val="24"/>
+              </w:rPr>
+            </w:pPr>
+            <w:r>
+              <w:rPr>
+                <w:rFonts w:asciiTheme="minorHAnsi" w:hAnsiTheme="minorHAnsi" w:cstheme="majorHAnsi"/>
+                <w:sz w:val="24"/>
+                <w:szCs w:val="24"/>
+              </w:rPr>
+              <w:t xml:space="preserve">€20 </w:t>
+            </w:r>
+          </w:p>
+        </w:tc>
+        <w:tc>
+          <w:tcPr>
+            <w:tcW w:w="1728" w:type="dxa"/>
+            <w:tcBorders>
+              <w:top w:val="single" w:sz="4" w:space="0" w:color="auto"/>
+              <w:left w:val="single" w:sz="4" w:space="0" w:color="auto"/>
+              <w:bottom w:val="single" w:sz="4" w:space="0" w:color="auto"/>
+              <w:right w:val="single" w:sz="4" w:space="0" w:color="auto"/>
+            </w:tcBorders>
+            <w:hideMark/>
+          </w:tcPr>
+          <w:p>
+            <w:pPr>
+              <w:rPr>
+                <w:rFonts w:asciiTheme="minorHAnsi" w:hAnsiTheme="minorHAnsi" w:cstheme="majorHAnsi"/>
+                <w:sz w:val="24"/>
+                <w:szCs w:val="24"/>
+              </w:rPr>
+            </w:pPr>
+            <w:r>
+              <w:rPr>
+                <w:rFonts w:asciiTheme="minorHAnsi" w:hAnsiTheme="minorHAnsi" w:cstheme="majorHAnsi"/>
+                <w:sz w:val="24"/>
+                <w:szCs w:val="24"/>
+              </w:rPr>
+              <w:t>€20.00</w:t>
+            </w:r>
+          </w:p>
+        </w:tc>
+      </w:tr>
+      <w:tr>
+        <w:tc>
+          <w:tcPr>
+            <w:tcW w:w="1728" w:type="dxa"/>
+            <w:tcBorders>
+              <w:top w:val="single" w:sz="4" w:space="0" w:color="auto"/>
+            </w:tcBorders>
+          </w:tcPr>
+          <w:p>
+            <w:pPr>
+              <w:rPr>
+                <w:rFonts w:asciiTheme="minorHAnsi" w:hAnsiTheme="minorHAnsi" w:cstheme="majorHAnsi"/>
+                <w:b/>
+                <w:bCs/>
+                <w:sz w:val="24"/>
+                <w:szCs w:val="24"/>
+              </w:rPr>
+            </w:pPr>
+            <w:proofErr w:type="gramStart"/>
+            <w:r>
+              <w:rPr>
+                <w:rFonts w:asciiTheme="minorHAnsi" w:hAnsiTheme="minorHAnsi" w:cstheme="majorHAnsi"/>
+                <w:b/>
+                <w:bCs/>
+                <w:sz w:val="24"/>
+                <w:szCs w:val="24"/>
+              </w:rPr>
+              <w:t>Total</w:t>
+            </w:r>
+            <w:proofErr w:type="gramEnd"/>
+            <w:r>
+              <w:rPr>
+                <w:rFonts w:asciiTheme="minorHAnsi" w:hAnsiTheme="minorHAnsi" w:cstheme="majorHAnsi"/>
+                <w:b/>
+                <w:bCs/>
+                <w:sz w:val="24"/>
+                <w:szCs w:val="24"/>
+              </w:rPr>
+              <w:t xml:space="preserve"> </w:t>
+            </w:r>
+            <w:proofErr w:type="spellStart"/>
+            <w:r>
+              <w:rPr>
+                <w:rFonts w:asciiTheme="minorHAnsi" w:hAnsiTheme="minorHAnsi" w:cstheme="majorHAnsi"/>
+                <w:b/>
+                <w:bCs/>
+                <w:sz w:val="24"/>
+                <w:szCs w:val="24"/>
+              </w:rPr>
+              <w:t>Estimated</w:t>
+            </w:r>
+            <w:proofErr w:type="spellEnd"/>
+          </w:p>
+        </w:tc>
+        <w:tc>
+          <w:tcPr>
+            <w:tcW w:w="1728" w:type="dxa"/>
+            <w:tcBorders>
+              <w:top w:val="single" w:sz="4" w:space="0" w:color="auto"/>
+            </w:tcBorders>
+          </w:tcPr>
+          <w:p>
+            <w:pPr>
+              <w:rPr>
+                <w:rFonts w:asciiTheme="minorHAnsi" w:hAnsiTheme="minorHAnsi" w:cstheme="majorHAnsi"/>
+                <w:sz w:val="24"/>
+                <w:szCs w:val="24"/>
+              </w:rPr>
+            </w:pPr>
+          </w:p>
+        </w:tc>
+        <w:tc>
+          <w:tcPr>
+            <w:tcW w:w="1728" w:type="dxa"/>
+            <w:tcBorders>
+              <w:top w:val="single" w:sz="4" w:space="0" w:color="auto"/>
+            </w:tcBorders>
+          </w:tcPr>
+          <w:p>
+            <w:pPr>
+              <w:rPr>
+                <w:rFonts w:asciiTheme="minorHAnsi" w:hAnsiTheme="minorHAnsi" w:cstheme="majorHAnsi"/>
+                <w:sz w:val="24"/>
+                <w:szCs w:val="24"/>
+              </w:rPr>
+            </w:pPr>
+          </w:p>
+        </w:tc>
+        <w:tc>
+          <w:tcPr>
+            <w:tcW w:w="1728" w:type="dxa"/>
+            <w:tcBorders>
+              <w:top w:val="single" w:sz="4" w:space="0" w:color="auto"/>
+            </w:tcBorders>
+          </w:tcPr>
+          <w:p>
+            <w:pPr>
+              <w:rPr>
+                <w:rFonts w:asciiTheme="minorHAnsi" w:hAnsiTheme="minorHAnsi" w:cstheme="majorHAnsi"/>
+                <w:sz w:val="24"/>
+                <w:szCs w:val="24"/>
+              </w:rPr>
+            </w:pPr>
+          </w:p>
+        </w:tc>
+        <w:tc>
+          <w:tcPr>
+            <w:tcW w:w="1728" w:type="dxa"/>
+            <w:tcBorders>
+              <w:top w:val="single" w:sz="4" w:space="0" w:color="auto"/>
+            </w:tcBorders>
+          </w:tcPr>
+          <w:p>
+            <w:pPr>
+              <w:rPr>
+                <w:rFonts w:asciiTheme="minorHAnsi" w:hAnsiTheme="minorHAnsi" w:cstheme="majorHAnsi"/>
+                <w:sz w:val="24"/>
+                <w:szCs w:val="24"/>
+              </w:rPr>
+            </w:pPr>
+            <w:r>
+              <w:rPr>
+                <w:rFonts w:asciiTheme="minorHAnsi" w:hAnsiTheme="minorHAnsi" w:cstheme="majorHAnsi"/>
+                <w:sz w:val="24"/>
+                <w:szCs w:val="24"/>
+              </w:rPr>
+              <w:t>540</w:t>
+            </w:r>
+            <w:r>
+              <w:rPr>
+                <w:rFonts w:asciiTheme="minorHAnsi" w:hAnsiTheme="minorHAnsi" w:cstheme="majorHAnsi"/>
+                <w:sz w:val="24"/>
+                <w:szCs w:val="24"/>
+              </w:rPr>
+              <w:t>.00</w:t>
+            </w:r>
+          </w:p>
+        </w:tc>
+      </w:tr>
+    </w:tbl>
+    <w:p/>
     <w:p>
       <w:pPr>
         <w:rPr>
@@ -26870,7 +31403,6 @@
           <w:bCs/>
           <w:sz w:val="24"/>
           <w:szCs w:val="24"/>
-          <w:lang w:val="en-US" w:eastAsia="en-US"/>
         </w:rPr>
       </w:pPr>
       <w:proofErr w:type="gramStart"/>
@@ -27068,23 +31600,7 @@
                 <w:sz w:val="24"/>
                 <w:szCs w:val="24"/>
               </w:rPr>
-              <w:t>5</w:t>
-            </w:r>
-            <w:r>
-              <w:rPr>
-                <w:rFonts w:asciiTheme="minorHAnsi" w:hAnsiTheme="minorHAnsi" w:cstheme="majorHAnsi"/>
-                <w:sz w:val="24"/>
-                <w:szCs w:val="24"/>
-              </w:rPr>
-              <w:t>5</w:t>
-            </w:r>
-            <w:r>
-              <w:rPr>
-                <w:rFonts w:asciiTheme="minorHAnsi" w:hAnsiTheme="minorHAnsi" w:cstheme="majorHAnsi"/>
-                <w:sz w:val="24"/>
-                <w:szCs w:val="24"/>
-              </w:rPr>
-              <w:t>0</w:t>
+              <w:t>540</w:t>
             </w:r>
             <w:r>
               <w:rPr>
@@ -27218,23 +31734,7 @@
                 <w:sz w:val="24"/>
                 <w:szCs w:val="24"/>
               </w:rPr>
-              <w:t>5</w:t>
-            </w:r>
-            <w:r>
-              <w:rPr>
-                <w:rFonts w:asciiTheme="minorHAnsi" w:hAnsiTheme="minorHAnsi" w:cstheme="majorHAnsi"/>
-                <w:sz w:val="24"/>
-                <w:szCs w:val="24"/>
-              </w:rPr>
-              <w:t>7</w:t>
-            </w:r>
-            <w:r>
-              <w:rPr>
-                <w:rFonts w:asciiTheme="minorHAnsi" w:hAnsiTheme="minorHAnsi" w:cstheme="majorHAnsi"/>
-                <w:sz w:val="24"/>
-                <w:szCs w:val="24"/>
-              </w:rPr>
-              <w:t>0</w:t>
+              <w:t>560</w:t>
             </w:r>
             <w:r>
               <w:rPr>
@@ -27250,6 +31750,344 @@
     </w:tbl>
     <w:p>
       <w:pPr>
+        <w:rPr>
+          <w:u w:val="single"/>
+        </w:rPr>
+      </w:pPr>
+    </w:p>
+    <w:p/>
+    <w:tbl>
+      <w:tblPr>
+        <w:tblW w:w="0" w:type="auto"/>
+        <w:tblLook w:val="04A0" w:firstRow="1" w:lastRow="0" w:firstColumn="1" w:lastColumn="0" w:noHBand="0" w:noVBand="1"/>
+      </w:tblPr>
+      <w:tblGrid>
+        <w:gridCol w:w="4320"/>
+        <w:gridCol w:w="4320"/>
+      </w:tblGrid>
+      <w:tr>
+        <w:tc>
+          <w:tcPr>
+            <w:tcW w:w="4320" w:type="dxa"/>
+            <w:shd w:val="clear" w:color="auto" w:fill="B6DDE8" w:themeFill="accent5" w:themeFillTint="66"/>
+            <w:hideMark/>
+          </w:tcPr>
+          <w:p>
+            <w:pPr>
+              <w:rPr>
+                <w:rFonts w:asciiTheme="minorHAnsi" w:hAnsiTheme="minorHAnsi" w:cstheme="majorHAnsi"/>
+                <w:sz w:val="24"/>
+                <w:szCs w:val="24"/>
+              </w:rPr>
+            </w:pPr>
+            <w:r>
+              <w:rPr>
+                <w:rFonts w:asciiTheme="minorHAnsi" w:hAnsiTheme="minorHAnsi" w:cstheme="majorHAnsi"/>
+                <w:sz w:val="24"/>
+                <w:szCs w:val="24"/>
+              </w:rPr>
+              <w:t>Concept</w:t>
+            </w:r>
+          </w:p>
+        </w:tc>
+        <w:tc>
+          <w:tcPr>
+            <w:tcW w:w="4320" w:type="dxa"/>
+            <w:shd w:val="clear" w:color="auto" w:fill="B6DDE8" w:themeFill="accent5" w:themeFillTint="66"/>
+            <w:hideMark/>
+          </w:tcPr>
+          <w:p>
+            <w:pPr>
+              <w:rPr>
+                <w:rFonts w:asciiTheme="minorHAnsi" w:hAnsiTheme="minorHAnsi" w:cstheme="majorHAnsi"/>
+                <w:sz w:val="24"/>
+                <w:szCs w:val="24"/>
+              </w:rPr>
+            </w:pPr>
+            <w:proofErr w:type="spellStart"/>
+            <w:r>
+              <w:rPr>
+                <w:rFonts w:asciiTheme="minorHAnsi" w:hAnsiTheme="minorHAnsi" w:cstheme="majorHAnsi"/>
+                <w:sz w:val="24"/>
+                <w:szCs w:val="24"/>
+              </w:rPr>
+              <w:t>Estimated</w:t>
+            </w:r>
+            <w:proofErr w:type="spellEnd"/>
+            <w:r>
+              <w:rPr>
+                <w:rFonts w:asciiTheme="minorHAnsi" w:hAnsiTheme="minorHAnsi" w:cstheme="majorHAnsi"/>
+                <w:sz w:val="24"/>
+                <w:szCs w:val="24"/>
+              </w:rPr>
+              <w:t xml:space="preserve"> </w:t>
+            </w:r>
+            <w:proofErr w:type="spellStart"/>
+            <w:r>
+              <w:rPr>
+                <w:rFonts w:asciiTheme="minorHAnsi" w:hAnsiTheme="minorHAnsi" w:cstheme="majorHAnsi"/>
+                <w:sz w:val="24"/>
+                <w:szCs w:val="24"/>
+              </w:rPr>
+              <w:t>Cost</w:t>
+            </w:r>
+            <w:proofErr w:type="spellEnd"/>
+          </w:p>
+        </w:tc>
+      </w:tr>
+      <w:tr>
+        <w:tc>
+          <w:tcPr>
+            <w:tcW w:w="4320" w:type="dxa"/>
+            <w:hideMark/>
+          </w:tcPr>
+          <w:p>
+            <w:pPr>
+              <w:rPr>
+                <w:rFonts w:asciiTheme="minorHAnsi" w:hAnsiTheme="minorHAnsi" w:cstheme="majorHAnsi"/>
+                <w:sz w:val="24"/>
+                <w:szCs w:val="24"/>
+              </w:rPr>
+            </w:pPr>
+            <w:proofErr w:type="spellStart"/>
+            <w:r>
+              <w:rPr>
+                <w:rFonts w:asciiTheme="minorHAnsi" w:hAnsiTheme="minorHAnsi" w:cstheme="majorHAnsi"/>
+                <w:sz w:val="24"/>
+                <w:szCs w:val="24"/>
+              </w:rPr>
+              <w:t>Personnel</w:t>
+            </w:r>
+            <w:proofErr w:type="spellEnd"/>
+            <w:r>
+              <w:rPr>
+                <w:rFonts w:asciiTheme="minorHAnsi" w:hAnsiTheme="minorHAnsi" w:cstheme="majorHAnsi"/>
+                <w:sz w:val="24"/>
+                <w:szCs w:val="24"/>
+              </w:rPr>
+              <w:t xml:space="preserve"> </w:t>
+            </w:r>
+            <w:proofErr w:type="spellStart"/>
+            <w:r>
+              <w:rPr>
+                <w:rFonts w:asciiTheme="minorHAnsi" w:hAnsiTheme="minorHAnsi" w:cstheme="majorHAnsi"/>
+                <w:sz w:val="24"/>
+                <w:szCs w:val="24"/>
+              </w:rPr>
+              <w:t>Cost</w:t>
+            </w:r>
+            <w:proofErr w:type="spellEnd"/>
+          </w:p>
+        </w:tc>
+        <w:tc>
+          <w:tcPr>
+            <w:tcW w:w="4320" w:type="dxa"/>
+            <w:hideMark/>
+          </w:tcPr>
+          <w:p>
+            <w:pPr>
+              <w:rPr>
+                <w:rFonts w:asciiTheme="minorHAnsi" w:hAnsiTheme="minorHAnsi" w:cstheme="majorHAnsi"/>
+                <w:sz w:val="24"/>
+                <w:szCs w:val="24"/>
+              </w:rPr>
+            </w:pPr>
+            <w:r>
+              <w:rPr>
+                <w:rFonts w:asciiTheme="minorHAnsi" w:hAnsiTheme="minorHAnsi" w:cstheme="majorHAnsi"/>
+                <w:sz w:val="24"/>
+                <w:szCs w:val="24"/>
+              </w:rPr>
+              <w:t>€</w:t>
+            </w:r>
+            <w:r>
+              <w:rPr>
+                <w:rFonts w:asciiTheme="minorHAnsi" w:hAnsiTheme="minorHAnsi" w:cstheme="majorHAnsi"/>
+                <w:sz w:val="24"/>
+                <w:szCs w:val="24"/>
+              </w:rPr>
+              <w:t>5</w:t>
+            </w:r>
+            <w:r>
+              <w:rPr>
+                <w:rFonts w:asciiTheme="minorHAnsi" w:hAnsiTheme="minorHAnsi" w:cstheme="majorHAnsi"/>
+                <w:sz w:val="24"/>
+                <w:szCs w:val="24"/>
+              </w:rPr>
+              <w:t>5</w:t>
+            </w:r>
+            <w:r>
+              <w:rPr>
+                <w:rFonts w:asciiTheme="minorHAnsi" w:hAnsiTheme="minorHAnsi" w:cstheme="majorHAnsi"/>
+                <w:sz w:val="24"/>
+                <w:szCs w:val="24"/>
+              </w:rPr>
+              <w:t>0</w:t>
+            </w:r>
+            <w:r>
+              <w:rPr>
+                <w:rFonts w:asciiTheme="minorHAnsi" w:hAnsiTheme="minorHAnsi" w:cstheme="majorHAnsi"/>
+                <w:sz w:val="24"/>
+                <w:szCs w:val="24"/>
+              </w:rPr>
+              <w:t>.00</w:t>
+            </w:r>
+          </w:p>
+        </w:tc>
+      </w:tr>
+      <w:tr>
+        <w:tc>
+          <w:tcPr>
+            <w:tcW w:w="4320" w:type="dxa"/>
+            <w:hideMark/>
+          </w:tcPr>
+          <w:p>
+            <w:pPr>
+              <w:rPr>
+                <w:rFonts w:asciiTheme="minorHAnsi" w:hAnsiTheme="minorHAnsi" w:cstheme="majorHAnsi"/>
+                <w:sz w:val="24"/>
+                <w:szCs w:val="24"/>
+              </w:rPr>
+            </w:pPr>
+            <w:proofErr w:type="spellStart"/>
+            <w:r>
+              <w:rPr>
+                <w:rFonts w:asciiTheme="minorHAnsi" w:hAnsiTheme="minorHAnsi" w:cstheme="majorHAnsi"/>
+                <w:sz w:val="24"/>
+                <w:szCs w:val="24"/>
+              </w:rPr>
+              <w:t>Amortization</w:t>
+            </w:r>
+            <w:proofErr w:type="spellEnd"/>
+          </w:p>
+        </w:tc>
+        <w:tc>
+          <w:tcPr>
+            <w:tcW w:w="4320" w:type="dxa"/>
+            <w:hideMark/>
+          </w:tcPr>
+          <w:p>
+            <w:pPr>
+              <w:rPr>
+                <w:rFonts w:asciiTheme="minorHAnsi" w:hAnsiTheme="minorHAnsi" w:cstheme="majorHAnsi"/>
+                <w:sz w:val="24"/>
+                <w:szCs w:val="24"/>
+              </w:rPr>
+            </w:pPr>
+            <w:r>
+              <w:rPr>
+                <w:rFonts w:asciiTheme="minorHAnsi" w:hAnsiTheme="minorHAnsi" w:cstheme="majorHAnsi"/>
+                <w:sz w:val="24"/>
+                <w:szCs w:val="24"/>
+              </w:rPr>
+              <w:t>€20.00</w:t>
+            </w:r>
+          </w:p>
+        </w:tc>
+      </w:tr>
+      <w:tr>
+        <w:tc>
+          <w:tcPr>
+            <w:tcW w:w="4320" w:type="dxa"/>
+            <w:hideMark/>
+          </w:tcPr>
+          <w:p>
+            <w:pPr>
+              <w:rPr>
+                <w:rFonts w:asciiTheme="minorHAnsi" w:hAnsiTheme="minorHAnsi" w:cstheme="majorHAnsi"/>
+                <w:sz w:val="24"/>
+                <w:szCs w:val="24"/>
+              </w:rPr>
+            </w:pPr>
+            <w:proofErr w:type="gramStart"/>
+            <w:r>
+              <w:rPr>
+                <w:rFonts w:asciiTheme="minorHAnsi" w:hAnsiTheme="minorHAnsi" w:cstheme="majorHAnsi"/>
+                <w:sz w:val="24"/>
+                <w:szCs w:val="24"/>
+              </w:rPr>
+              <w:t>Total</w:t>
+            </w:r>
+            <w:proofErr w:type="gramEnd"/>
+            <w:r>
+              <w:rPr>
+                <w:rFonts w:asciiTheme="minorHAnsi" w:hAnsiTheme="minorHAnsi" w:cstheme="majorHAnsi"/>
+                <w:sz w:val="24"/>
+                <w:szCs w:val="24"/>
+              </w:rPr>
+              <w:t xml:space="preserve"> </w:t>
+            </w:r>
+            <w:proofErr w:type="spellStart"/>
+            <w:r>
+              <w:rPr>
+                <w:rFonts w:asciiTheme="minorHAnsi" w:hAnsiTheme="minorHAnsi" w:cstheme="majorHAnsi"/>
+                <w:sz w:val="24"/>
+                <w:szCs w:val="24"/>
+              </w:rPr>
+              <w:t>Estimated</w:t>
+            </w:r>
+            <w:proofErr w:type="spellEnd"/>
+          </w:p>
+        </w:tc>
+        <w:tc>
+          <w:tcPr>
+            <w:tcW w:w="4320" w:type="dxa"/>
+            <w:hideMark/>
+          </w:tcPr>
+          <w:p>
+            <w:pPr>
+              <w:rPr>
+                <w:rFonts w:asciiTheme="minorHAnsi" w:hAnsiTheme="minorHAnsi" w:cstheme="majorHAnsi"/>
+                <w:sz w:val="24"/>
+                <w:szCs w:val="24"/>
+              </w:rPr>
+            </w:pPr>
+            <w:r>
+              <w:rPr>
+                <w:rFonts w:asciiTheme="minorHAnsi" w:hAnsiTheme="minorHAnsi" w:cstheme="majorHAnsi"/>
+                <w:sz w:val="24"/>
+                <w:szCs w:val="24"/>
+              </w:rPr>
+              <w:t>€</w:t>
+            </w:r>
+            <w:r>
+              <w:rPr>
+                <w:rFonts w:asciiTheme="minorHAnsi" w:hAnsiTheme="minorHAnsi" w:cstheme="majorHAnsi"/>
+                <w:sz w:val="24"/>
+                <w:szCs w:val="24"/>
+              </w:rPr>
+              <w:t>5</w:t>
+            </w:r>
+            <w:r>
+              <w:rPr>
+                <w:rFonts w:asciiTheme="minorHAnsi" w:hAnsiTheme="minorHAnsi" w:cstheme="majorHAnsi"/>
+                <w:sz w:val="24"/>
+                <w:szCs w:val="24"/>
+              </w:rPr>
+              <w:t>7</w:t>
+            </w:r>
+            <w:r>
+              <w:rPr>
+                <w:rFonts w:asciiTheme="minorHAnsi" w:hAnsiTheme="minorHAnsi" w:cstheme="majorHAnsi"/>
+                <w:sz w:val="24"/>
+                <w:szCs w:val="24"/>
+              </w:rPr>
+              <w:t>0</w:t>
+            </w:r>
+            <w:r>
+              <w:rPr>
+                <w:rFonts w:asciiTheme="minorHAnsi" w:hAnsiTheme="minorHAnsi" w:cstheme="majorHAnsi"/>
+                <w:sz w:val="24"/>
+                <w:szCs w:val="24"/>
+              </w:rPr>
+              <w:t>.00</w:t>
+            </w:r>
+          </w:p>
+        </w:tc>
+      </w:tr>
+    </w:tbl>
+    <w:p>
+      <w:pPr>
         <w:spacing w:before="240" w:after="240"/>
         <w:rPr>
           <w:rFonts w:asciiTheme="minorHAnsi" w:hAnsiTheme="minorHAnsi" w:cstheme="majorHAnsi"/>
@@ -27321,7 +32159,6 @@
           <w:sz w:val="24"/>
           <w:szCs w:val="24"/>
         </w:rPr>
-        <w:lastRenderedPageBreak/>
         <w:t>Progress</w:t>
       </w:r>
       <w:proofErr w:type="spellEnd"/>
@@ -27733,7 +32570,7 @@
                 <w:sz w:val="24"/>
                 <w:szCs w:val="24"/>
               </w:rPr>
-              <w:t>Completion</w:t>
+              <w:t>Completed</w:t>
             </w:r>
             <w:proofErr w:type="spellEnd"/>
           </w:p>
@@ -29505,6 +34342,7 @@
           <w:sz w:val="24"/>
           <w:szCs w:val="24"/>
         </w:rPr>
+        <w:lastRenderedPageBreak/>
         <w:t>The</w:t>
       </w:r>
       <w:proofErr w:type="spellEnd"/>
@@ -29819,7 +34657,6 @@
           <w:sz w:val="24"/>
           <w:szCs w:val="24"/>
         </w:rPr>
-        <w:lastRenderedPageBreak/>
         <w:t>The</w:t>
       </w:r>
       <w:proofErr w:type="spellEnd"/>

</xml_diff>